<commit_message>
Added Gradle information and image
</commit_message>
<xml_diff>
--- a/Website Log.docx
+++ b/Website Log.docx
@@ -100,8 +100,13 @@
               <w:cnfStyle w:val="000000100000" w:firstRow="0" w:lastRow="0" w:firstColumn="0" w:lastColumn="0" w:oddVBand="0" w:evenVBand="0" w:oddHBand="1" w:evenHBand="0" w:firstRowFirstColumn="0" w:firstRowLastColumn="0" w:lastRowFirstColumn="0" w:lastRowLastColumn="0"/>
             </w:pPr>
             <w:r>
-              <w:t>Fixed bug where the C++ logo would appear instead of the C logo</w:t>
-            </w:r>
+              <w:t xml:space="preserve">Fixed bug where the C++ logo would appear instead of the C </w:t>
+            </w:r>
+            <w:proofErr w:type="gramStart"/>
+            <w:r>
+              <w:t>logo</w:t>
+            </w:r>
+            <w:proofErr w:type="gramEnd"/>
           </w:p>
           <w:p>
             <w:pPr>
@@ -113,7 +118,77 @@
               <w:cnfStyle w:val="000000100000" w:firstRow="0" w:lastRow="0" w:firstColumn="0" w:lastColumn="0" w:oddVBand="0" w:evenVBand="0" w:oddHBand="1" w:evenHBand="0" w:firstRowFirstColumn="0" w:firstRowLastColumn="0" w:lastRowFirstColumn="0" w:lastRowLastColumn="0"/>
             </w:pPr>
             <w:r>
-              <w:t>Changed the dark and light theme setup for resume page</w:t>
+              <w:t xml:space="preserve">Changed the dark and light theme setup for resume </w:t>
+            </w:r>
+            <w:proofErr w:type="gramStart"/>
+            <w:r>
+              <w:t>page</w:t>
+            </w:r>
+            <w:proofErr w:type="gramEnd"/>
+          </w:p>
+          <w:p>
+            <w:pPr>
+              <w:pStyle w:val="ListParagraph"/>
+              <w:numPr>
+                <w:ilvl w:val="1"/>
+                <w:numId w:val="1"/>
+              </w:numPr>
+              <w:cnfStyle w:val="000000100000" w:firstRow="0" w:lastRow="0" w:firstColumn="0" w:lastColumn="0" w:oddVBand="0" w:evenVBand="0" w:oddHBand="1" w:evenHBand="0" w:firstRowFirstColumn="0" w:firstRowLastColumn="0" w:lastRowFirstColumn="0" w:lastRowLastColumn="0"/>
+            </w:pPr>
+            <w:r>
+              <w:t xml:space="preserve">Original light mode box </w:t>
+            </w:r>
+            <w:proofErr w:type="spellStart"/>
+            <w:r>
+              <w:t>png</w:t>
+            </w:r>
+            <w:proofErr w:type="spellEnd"/>
+            <w:r>
+              <w:t xml:space="preserve"> is now used for the dark mode and light mode has a lighter </w:t>
+            </w:r>
+            <w:proofErr w:type="gramStart"/>
+            <w:r>
+              <w:t>version</w:t>
+            </w:r>
+            <w:proofErr w:type="gramEnd"/>
+          </w:p>
+          <w:p>
+            <w:pPr>
+              <w:pStyle w:val="ListParagraph"/>
+              <w:numPr>
+                <w:ilvl w:val="0"/>
+                <w:numId w:val="1"/>
+              </w:numPr>
+              <w:cnfStyle w:val="000000100000" w:firstRow="0" w:lastRow="0" w:firstColumn="0" w:lastColumn="0" w:oddVBand="0" w:evenVBand="0" w:oddHBand="1" w:evenHBand="0" w:firstRowFirstColumn="0" w:firstRowLastColumn="0" w:lastRowFirstColumn="0" w:lastRowLastColumn="0"/>
+            </w:pPr>
+            <w:r>
+              <w:t xml:space="preserve">Language </w:t>
+            </w:r>
+            <w:proofErr w:type="spellStart"/>
+            <w:r>
+              <w:t>Pokédex</w:t>
+            </w:r>
+            <w:proofErr w:type="spellEnd"/>
+            <w:r>
+              <w:t xml:space="preserve"> has functionality on click of the </w:t>
+            </w:r>
+            <w:proofErr w:type="gramStart"/>
+            <w:r>
+              <w:t>images</w:t>
+            </w:r>
+            <w:proofErr w:type="gramEnd"/>
+          </w:p>
+          <w:p>
+            <w:pPr>
+              <w:pStyle w:val="ListParagraph"/>
+              <w:numPr>
+                <w:ilvl w:val="0"/>
+                <w:numId w:val="1"/>
+              </w:numPr>
+              <w:cnfStyle w:val="000000100000" w:firstRow="0" w:lastRow="0" w:firstColumn="0" w:lastColumn="0" w:oddVBand="0" w:evenVBand="0" w:oddHBand="1" w:evenHBand="0" w:firstRowFirstColumn="0" w:firstRowLastColumn="0" w:lastRowFirstColumn="0" w:lastRowLastColumn="0"/>
+            </w:pPr>
+            <w:r>
+              <w:t>Added photos for Gradle, CSS, JavaScript, HTML, etc.</w:t>
             </w:r>
           </w:p>
         </w:tc>
@@ -259,7 +334,7 @@
         <w:rFonts w:ascii="Symbol" w:hAnsi="Symbol" w:hint="default"/>
       </w:rPr>
     </w:lvl>
-    <w:lvl w:ilvl="1" w:tplc="04090003" w:tentative="1">
+    <w:lvl w:ilvl="1" w:tplc="04090003">
       <w:start w:val="1"/>
       <w:numFmt w:val="bullet"/>
       <w:lvlText w:val="o"/>

</xml_diff>

<commit_message>
Removal of Languagedex until mobile version added
</commit_message>
<xml_diff>
--- a/Website Log.docx
+++ b/Website Log.docx
@@ -138,17 +138,21 @@
             <w:r>
               <w:t xml:space="preserve">Original light mode box </w:t>
             </w:r>
-            <w:proofErr w:type="spellStart"/>
-            <w:r>
-              <w:t>png</w:t>
-            </w:r>
-            <w:proofErr w:type="spellEnd"/>
-            <w:r>
-              <w:t xml:space="preserve"> is now used for the dark mode and light mode has a lighter </w:t>
+            <w:r>
+              <w:t>image</w:t>
+            </w:r>
+            <w:r>
+              <w:t xml:space="preserve"> is now used for the dark mode and light mode has a lighter version</w:t>
+            </w:r>
+            <w:r>
+              <w:t xml:space="preserve"> of the </w:t>
+            </w:r>
+            <w:r>
+              <w:t xml:space="preserve">new dark mode </w:t>
             </w:r>
             <w:proofErr w:type="gramStart"/>
             <w:r>
-              <w:t>version</w:t>
+              <w:t>image</w:t>
             </w:r>
             <w:proofErr w:type="gramEnd"/>
           </w:p>
@@ -227,13 +231,7 @@
           </w:tcPr>
           <w:p>
             <w:r>
-              <w:t>09/1</w:t>
-            </w:r>
-            <w:r>
-              <w:t>5</w:t>
-            </w:r>
-            <w:r>
-              <w:t>/23</w:t>
+              <w:t>09/15/23</w:t>
             </w:r>
           </w:p>
         </w:tc>
@@ -243,8 +241,47 @@
           </w:tcPr>
           <w:p>
             <w:pPr>
+              <w:pStyle w:val="ListParagraph"/>
+              <w:numPr>
+                <w:ilvl w:val="0"/>
+                <w:numId w:val="2"/>
+              </w:numPr>
               <w:cnfStyle w:val="000000000000" w:firstRow="0" w:lastRow="0" w:firstColumn="0" w:lastColumn="0" w:oddVBand="0" w:evenVBand="0" w:oddHBand="0" w:evenHBand="0" w:firstRowFirstColumn="0" w:firstRowLastColumn="0" w:lastRowFirstColumn="0" w:lastRowLastColumn="0"/>
             </w:pPr>
+            <w:r>
+              <w:t xml:space="preserve">Started the implementation of scalable grid to allow for mobile </w:t>
+            </w:r>
+            <w:proofErr w:type="gramStart"/>
+            <w:r>
+              <w:t>support</w:t>
+            </w:r>
+            <w:proofErr w:type="gramEnd"/>
+          </w:p>
+          <w:p>
+            <w:pPr>
+              <w:pStyle w:val="ListParagraph"/>
+              <w:numPr>
+                <w:ilvl w:val="0"/>
+                <w:numId w:val="2"/>
+              </w:numPr>
+              <w:cnfStyle w:val="000000000000" w:firstRow="0" w:lastRow="0" w:firstColumn="0" w:lastColumn="0" w:oddVBand="0" w:evenVBand="0" w:oddHBand="0" w:evenHBand="0" w:firstRowFirstColumn="0" w:firstRowLastColumn="0" w:lastRowFirstColumn="0" w:lastRowLastColumn="0"/>
+            </w:pPr>
+            <w:r>
+              <w:t>Started adding projects on main page</w:t>
+            </w:r>
+          </w:p>
+          <w:p>
+            <w:pPr>
+              <w:pStyle w:val="ListParagraph"/>
+              <w:numPr>
+                <w:ilvl w:val="0"/>
+                <w:numId w:val="2"/>
+              </w:numPr>
+              <w:cnfStyle w:val="000000000000" w:firstRow="0" w:lastRow="0" w:firstColumn="0" w:lastColumn="0" w:oddVBand="0" w:evenVBand="0" w:oddHBand="0" w:evenHBand="0" w:firstRowFirstColumn="0" w:firstRowLastColumn="0" w:lastRowFirstColumn="0" w:lastRowLastColumn="0"/>
+            </w:pPr>
+            <w:r>
+              <w:t>Button clicks now open new tabs instead of opening on same page</w:t>
+            </w:r>
           </w:p>
         </w:tc>
       </w:tr>
@@ -457,8 +494,124 @@
       </w:rPr>
     </w:lvl>
   </w:abstractNum>
+  <w:abstractNum w:abstractNumId="1" w15:restartNumberingAfterBreak="0">
+    <w:nsid w:val="655371EE"/>
+    <w:multiLevelType w:val="hybridMultilevel"/>
+    <w:tmpl w:val="170C6D70"/>
+    <w:lvl w:ilvl="0" w:tplc="04090001">
+      <w:start w:val="1"/>
+      <w:numFmt w:val="bullet"/>
+      <w:lvlText w:val=""/>
+      <w:lvlJc w:val="left"/>
+      <w:pPr>
+        <w:ind w:left="720" w:hanging="360"/>
+      </w:pPr>
+      <w:rPr>
+        <w:rFonts w:ascii="Symbol" w:hAnsi="Symbol" w:hint="default"/>
+      </w:rPr>
+    </w:lvl>
+    <w:lvl w:ilvl="1" w:tplc="04090003" w:tentative="1">
+      <w:start w:val="1"/>
+      <w:numFmt w:val="bullet"/>
+      <w:lvlText w:val="o"/>
+      <w:lvlJc w:val="left"/>
+      <w:pPr>
+        <w:ind w:left="1440" w:hanging="360"/>
+      </w:pPr>
+      <w:rPr>
+        <w:rFonts w:ascii="Courier New" w:hAnsi="Courier New" w:cs="Courier New" w:hint="default"/>
+      </w:rPr>
+    </w:lvl>
+    <w:lvl w:ilvl="2" w:tplc="04090005" w:tentative="1">
+      <w:start w:val="1"/>
+      <w:numFmt w:val="bullet"/>
+      <w:lvlText w:val=""/>
+      <w:lvlJc w:val="left"/>
+      <w:pPr>
+        <w:ind w:left="2160" w:hanging="360"/>
+      </w:pPr>
+      <w:rPr>
+        <w:rFonts w:ascii="Wingdings" w:hAnsi="Wingdings" w:hint="default"/>
+      </w:rPr>
+    </w:lvl>
+    <w:lvl w:ilvl="3" w:tplc="04090001" w:tentative="1">
+      <w:start w:val="1"/>
+      <w:numFmt w:val="bullet"/>
+      <w:lvlText w:val=""/>
+      <w:lvlJc w:val="left"/>
+      <w:pPr>
+        <w:ind w:left="2880" w:hanging="360"/>
+      </w:pPr>
+      <w:rPr>
+        <w:rFonts w:ascii="Symbol" w:hAnsi="Symbol" w:hint="default"/>
+      </w:rPr>
+    </w:lvl>
+    <w:lvl w:ilvl="4" w:tplc="04090003" w:tentative="1">
+      <w:start w:val="1"/>
+      <w:numFmt w:val="bullet"/>
+      <w:lvlText w:val="o"/>
+      <w:lvlJc w:val="left"/>
+      <w:pPr>
+        <w:ind w:left="3600" w:hanging="360"/>
+      </w:pPr>
+      <w:rPr>
+        <w:rFonts w:ascii="Courier New" w:hAnsi="Courier New" w:cs="Courier New" w:hint="default"/>
+      </w:rPr>
+    </w:lvl>
+    <w:lvl w:ilvl="5" w:tplc="04090005" w:tentative="1">
+      <w:start w:val="1"/>
+      <w:numFmt w:val="bullet"/>
+      <w:lvlText w:val=""/>
+      <w:lvlJc w:val="left"/>
+      <w:pPr>
+        <w:ind w:left="4320" w:hanging="360"/>
+      </w:pPr>
+      <w:rPr>
+        <w:rFonts w:ascii="Wingdings" w:hAnsi="Wingdings" w:hint="default"/>
+      </w:rPr>
+    </w:lvl>
+    <w:lvl w:ilvl="6" w:tplc="04090001" w:tentative="1">
+      <w:start w:val="1"/>
+      <w:numFmt w:val="bullet"/>
+      <w:lvlText w:val=""/>
+      <w:lvlJc w:val="left"/>
+      <w:pPr>
+        <w:ind w:left="5040" w:hanging="360"/>
+      </w:pPr>
+      <w:rPr>
+        <w:rFonts w:ascii="Symbol" w:hAnsi="Symbol" w:hint="default"/>
+      </w:rPr>
+    </w:lvl>
+    <w:lvl w:ilvl="7" w:tplc="04090003" w:tentative="1">
+      <w:start w:val="1"/>
+      <w:numFmt w:val="bullet"/>
+      <w:lvlText w:val="o"/>
+      <w:lvlJc w:val="left"/>
+      <w:pPr>
+        <w:ind w:left="5760" w:hanging="360"/>
+      </w:pPr>
+      <w:rPr>
+        <w:rFonts w:ascii="Courier New" w:hAnsi="Courier New" w:cs="Courier New" w:hint="default"/>
+      </w:rPr>
+    </w:lvl>
+    <w:lvl w:ilvl="8" w:tplc="04090005" w:tentative="1">
+      <w:start w:val="1"/>
+      <w:numFmt w:val="bullet"/>
+      <w:lvlText w:val=""/>
+      <w:lvlJc w:val="left"/>
+      <w:pPr>
+        <w:ind w:left="6480" w:hanging="360"/>
+      </w:pPr>
+      <w:rPr>
+        <w:rFonts w:ascii="Wingdings" w:hAnsi="Wingdings" w:hint="default"/>
+      </w:rPr>
+    </w:lvl>
+  </w:abstractNum>
   <w:num w:numId="1" w16cid:durableId="1734234943">
     <w:abstractNumId w:val="0"/>
+  </w:num>
+  <w:num w:numId="2" w16cid:durableId="1104153105">
+    <w:abstractNumId w:val="1"/>
   </w:num>
 </w:numbering>
 </file>

</xml_diff>

<commit_message>
Projects on home page visible WIP
</commit_message>
<xml_diff>
--- a/Website Log.docx
+++ b/Website Log.docx
@@ -82,13 +82,8 @@
               <w:t xml:space="preserve">e </w:t>
             </w:r>
             <w:r>
-              <w:t xml:space="preserve">system </w:t>
-            </w:r>
-            <w:proofErr w:type="gramStart"/>
-            <w:r>
-              <w:t>theme</w:t>
-            </w:r>
-            <w:proofErr w:type="gramEnd"/>
+              <w:t>system theme</w:t>
+            </w:r>
           </w:p>
           <w:p>
             <w:pPr>
@@ -100,13 +95,8 @@
               <w:cnfStyle w:val="000000100000" w:firstRow="0" w:lastRow="0" w:firstColumn="0" w:lastColumn="0" w:oddVBand="0" w:evenVBand="0" w:oddHBand="1" w:evenHBand="0" w:firstRowFirstColumn="0" w:firstRowLastColumn="0" w:lastRowFirstColumn="0" w:lastRowLastColumn="0"/>
             </w:pPr>
             <w:r>
-              <w:t xml:space="preserve">Fixed bug where the C++ logo would appear instead of the C </w:t>
-            </w:r>
-            <w:proofErr w:type="gramStart"/>
-            <w:r>
-              <w:t>logo</w:t>
-            </w:r>
-            <w:proofErr w:type="gramEnd"/>
+              <w:t>Fixed bug where the C++ logo would appear instead of the C logo</w:t>
+            </w:r>
           </w:p>
           <w:p>
             <w:pPr>
@@ -118,13 +108,8 @@
               <w:cnfStyle w:val="000000100000" w:firstRow="0" w:lastRow="0" w:firstColumn="0" w:lastColumn="0" w:oddVBand="0" w:evenVBand="0" w:oddHBand="1" w:evenHBand="0" w:firstRowFirstColumn="0" w:firstRowLastColumn="0" w:lastRowFirstColumn="0" w:lastRowLastColumn="0"/>
             </w:pPr>
             <w:r>
-              <w:t xml:space="preserve">Changed the dark and light theme setup for resume </w:t>
-            </w:r>
-            <w:proofErr w:type="gramStart"/>
-            <w:r>
-              <w:t>page</w:t>
-            </w:r>
-            <w:proofErr w:type="gramEnd"/>
+              <w:t>Changed the dark and light theme setup for resume page</w:t>
+            </w:r>
           </w:p>
           <w:p>
             <w:pPr>
@@ -148,13 +133,8 @@
               <w:t xml:space="preserve"> of the </w:t>
             </w:r>
             <w:r>
-              <w:t xml:space="preserve">new dark mode </w:t>
-            </w:r>
-            <w:proofErr w:type="gramStart"/>
-            <w:r>
-              <w:t>image</w:t>
-            </w:r>
-            <w:proofErr w:type="gramEnd"/>
+              <w:t>new dark mode image</w:t>
+            </w:r>
           </w:p>
           <w:p>
             <w:pPr>
@@ -166,21 +146,8 @@
               <w:cnfStyle w:val="000000100000" w:firstRow="0" w:lastRow="0" w:firstColumn="0" w:lastColumn="0" w:oddVBand="0" w:evenVBand="0" w:oddHBand="1" w:evenHBand="0" w:firstRowFirstColumn="0" w:firstRowLastColumn="0" w:lastRowFirstColumn="0" w:lastRowLastColumn="0"/>
             </w:pPr>
             <w:r>
-              <w:t xml:space="preserve">Language </w:t>
-            </w:r>
-            <w:proofErr w:type="spellStart"/>
-            <w:r>
-              <w:t>Pokédex</w:t>
-            </w:r>
-            <w:proofErr w:type="spellEnd"/>
-            <w:r>
-              <w:t xml:space="preserve"> has functionality on click of the </w:t>
-            </w:r>
-            <w:proofErr w:type="gramStart"/>
-            <w:r>
-              <w:t>images</w:t>
-            </w:r>
-            <w:proofErr w:type="gramEnd"/>
+              <w:t>Language Pokédex has functionality on click of the images</w:t>
+            </w:r>
           </w:p>
           <w:p>
             <w:pPr>
@@ -249,13 +216,8 @@
               <w:cnfStyle w:val="000000000000" w:firstRow="0" w:lastRow="0" w:firstColumn="0" w:lastColumn="0" w:oddVBand="0" w:evenVBand="0" w:oddHBand="0" w:evenHBand="0" w:firstRowFirstColumn="0" w:firstRowLastColumn="0" w:lastRowFirstColumn="0" w:lastRowLastColumn="0"/>
             </w:pPr>
             <w:r>
-              <w:t xml:space="preserve">Started the implementation of scalable grid to allow for mobile </w:t>
-            </w:r>
-            <w:proofErr w:type="gramStart"/>
-            <w:r>
-              <w:t>support</w:t>
-            </w:r>
-            <w:proofErr w:type="gramEnd"/>
+              <w:t>Started the implementation of scalable grid to allow for mobile support</w:t>
+            </w:r>
           </w:p>
           <w:p>
             <w:pPr>
@@ -280,13 +242,8 @@
               <w:cnfStyle w:val="000000000000" w:firstRow="0" w:lastRow="0" w:firstColumn="0" w:lastColumn="0" w:oddVBand="0" w:evenVBand="0" w:oddHBand="0" w:evenHBand="0" w:firstRowFirstColumn="0" w:firstRowLastColumn="0" w:lastRowFirstColumn="0" w:lastRowLastColumn="0"/>
             </w:pPr>
             <w:r>
-              <w:t xml:space="preserve">Button clicks now open new tabs instead of opening on same </w:t>
-            </w:r>
-            <w:proofErr w:type="gramStart"/>
-            <w:r>
-              <w:t>page</w:t>
-            </w:r>
-            <w:proofErr w:type="gramEnd"/>
+              <w:t>Button clicks now open new tabs instead of opening on same page</w:t>
+            </w:r>
           </w:p>
           <w:p>
             <w:pPr>
@@ -298,15 +255,7 @@
               <w:cnfStyle w:val="000000000000" w:firstRow="0" w:lastRow="0" w:firstColumn="0" w:lastColumn="0" w:oddVBand="0" w:evenVBand="0" w:oddHBand="0" w:evenHBand="0" w:firstRowFirstColumn="0" w:firstRowLastColumn="0" w:lastRowFirstColumn="0" w:lastRowLastColumn="0"/>
             </w:pPr>
             <w:r>
-              <w:t xml:space="preserve">Removed Language </w:t>
-            </w:r>
-            <w:proofErr w:type="spellStart"/>
-            <w:r>
-              <w:t>Pokédex</w:t>
-            </w:r>
-            <w:proofErr w:type="spellEnd"/>
-            <w:r>
-              <w:t xml:space="preserve"> until mobile version is implemented without causing format disruption</w:t>
+              <w:t>Removed Language Pokédex until mobile version is implemented without causing format disruption</w:t>
             </w:r>
           </w:p>
         </w:tc>
@@ -320,7 +269,11 @@
             <w:cnfStyle w:val="001000000000" w:firstRow="0" w:lastRow="0" w:firstColumn="1" w:lastColumn="0" w:oddVBand="0" w:evenVBand="0" w:oddHBand="0" w:evenHBand="0" w:firstRowFirstColumn="0" w:firstRowLastColumn="0" w:lastRowFirstColumn="0" w:lastRowLastColumn="0"/>
             <w:tcW w:w="2122" w:type="dxa"/>
           </w:tcPr>
-          <w:p/>
+          <w:p>
+            <w:r>
+              <w:t>09/17/23</w:t>
+            </w:r>
+          </w:p>
         </w:tc>
         <w:tc>
           <w:tcPr>
@@ -328,8 +281,42 @@
           </w:tcPr>
           <w:p>
             <w:pPr>
+              <w:pStyle w:val="ListParagraph"/>
+              <w:numPr>
+                <w:ilvl w:val="0"/>
+                <w:numId w:val="3"/>
+              </w:numPr>
               <w:cnfStyle w:val="000000100000" w:firstRow="0" w:lastRow="0" w:firstColumn="0" w:lastColumn="0" w:oddVBand="0" w:evenVBand="0" w:oddHBand="1" w:evenHBand="0" w:firstRowFirstColumn="0" w:firstRowLastColumn="0" w:lastRowFirstColumn="0" w:lastRowLastColumn="0"/>
             </w:pPr>
+            <w:r>
+              <w:t>Mobile view works</w:t>
+            </w:r>
+          </w:p>
+          <w:p>
+            <w:pPr>
+              <w:pStyle w:val="ListParagraph"/>
+              <w:numPr>
+                <w:ilvl w:val="0"/>
+                <w:numId w:val="3"/>
+              </w:numPr>
+              <w:cnfStyle w:val="000000100000" w:firstRow="0" w:lastRow="0" w:firstColumn="0" w:lastColumn="0" w:oddVBand="0" w:evenVBand="0" w:oddHBand="1" w:evenHBand="0" w:firstRowFirstColumn="0" w:firstRowLastColumn="0" w:lastRowFirstColumn="0" w:lastRowLastColumn="0"/>
+            </w:pPr>
+            <w:r>
+              <w:t>Fixed feature where only external links would open new tab instead of every button</w:t>
+            </w:r>
+          </w:p>
+          <w:p>
+            <w:pPr>
+              <w:pStyle w:val="ListParagraph"/>
+              <w:numPr>
+                <w:ilvl w:val="0"/>
+                <w:numId w:val="3"/>
+              </w:numPr>
+              <w:cnfStyle w:val="000000100000" w:firstRow="0" w:lastRow="0" w:firstColumn="0" w:lastColumn="0" w:oddVBand="0" w:evenVBand="0" w:oddHBand="1" w:evenHBand="0" w:firstRowFirstColumn="0" w:firstRowLastColumn="0" w:lastRowFirstColumn="0" w:lastRowLastColumn="0"/>
+            </w:pPr>
+            <w:r>
+              <w:t>Started adding projects onto website</w:t>
+            </w:r>
           </w:p>
         </w:tc>
       </w:tr>
@@ -633,11 +620,127 @@
       </w:rPr>
     </w:lvl>
   </w:abstractNum>
+  <w:abstractNum w:abstractNumId="2" w15:restartNumberingAfterBreak="0">
+    <w:nsid w:val="72F74F80"/>
+    <w:multiLevelType w:val="hybridMultilevel"/>
+    <w:tmpl w:val="6944DC00"/>
+    <w:lvl w:ilvl="0" w:tplc="04090001">
+      <w:start w:val="1"/>
+      <w:numFmt w:val="bullet"/>
+      <w:lvlText w:val=""/>
+      <w:lvlJc w:val="left"/>
+      <w:pPr>
+        <w:ind w:left="720" w:hanging="360"/>
+      </w:pPr>
+      <w:rPr>
+        <w:rFonts w:ascii="Symbol" w:hAnsi="Symbol" w:hint="default"/>
+      </w:rPr>
+    </w:lvl>
+    <w:lvl w:ilvl="1" w:tplc="04090003" w:tentative="1">
+      <w:start w:val="1"/>
+      <w:numFmt w:val="bullet"/>
+      <w:lvlText w:val="o"/>
+      <w:lvlJc w:val="left"/>
+      <w:pPr>
+        <w:ind w:left="1440" w:hanging="360"/>
+      </w:pPr>
+      <w:rPr>
+        <w:rFonts w:ascii="Courier New" w:hAnsi="Courier New" w:cs="Courier New" w:hint="default"/>
+      </w:rPr>
+    </w:lvl>
+    <w:lvl w:ilvl="2" w:tplc="04090005" w:tentative="1">
+      <w:start w:val="1"/>
+      <w:numFmt w:val="bullet"/>
+      <w:lvlText w:val=""/>
+      <w:lvlJc w:val="left"/>
+      <w:pPr>
+        <w:ind w:left="2160" w:hanging="360"/>
+      </w:pPr>
+      <w:rPr>
+        <w:rFonts w:ascii="Wingdings" w:hAnsi="Wingdings" w:hint="default"/>
+      </w:rPr>
+    </w:lvl>
+    <w:lvl w:ilvl="3" w:tplc="04090001" w:tentative="1">
+      <w:start w:val="1"/>
+      <w:numFmt w:val="bullet"/>
+      <w:lvlText w:val=""/>
+      <w:lvlJc w:val="left"/>
+      <w:pPr>
+        <w:ind w:left="2880" w:hanging="360"/>
+      </w:pPr>
+      <w:rPr>
+        <w:rFonts w:ascii="Symbol" w:hAnsi="Symbol" w:hint="default"/>
+      </w:rPr>
+    </w:lvl>
+    <w:lvl w:ilvl="4" w:tplc="04090003" w:tentative="1">
+      <w:start w:val="1"/>
+      <w:numFmt w:val="bullet"/>
+      <w:lvlText w:val="o"/>
+      <w:lvlJc w:val="left"/>
+      <w:pPr>
+        <w:ind w:left="3600" w:hanging="360"/>
+      </w:pPr>
+      <w:rPr>
+        <w:rFonts w:ascii="Courier New" w:hAnsi="Courier New" w:cs="Courier New" w:hint="default"/>
+      </w:rPr>
+    </w:lvl>
+    <w:lvl w:ilvl="5" w:tplc="04090005" w:tentative="1">
+      <w:start w:val="1"/>
+      <w:numFmt w:val="bullet"/>
+      <w:lvlText w:val=""/>
+      <w:lvlJc w:val="left"/>
+      <w:pPr>
+        <w:ind w:left="4320" w:hanging="360"/>
+      </w:pPr>
+      <w:rPr>
+        <w:rFonts w:ascii="Wingdings" w:hAnsi="Wingdings" w:hint="default"/>
+      </w:rPr>
+    </w:lvl>
+    <w:lvl w:ilvl="6" w:tplc="04090001" w:tentative="1">
+      <w:start w:val="1"/>
+      <w:numFmt w:val="bullet"/>
+      <w:lvlText w:val=""/>
+      <w:lvlJc w:val="left"/>
+      <w:pPr>
+        <w:ind w:left="5040" w:hanging="360"/>
+      </w:pPr>
+      <w:rPr>
+        <w:rFonts w:ascii="Symbol" w:hAnsi="Symbol" w:hint="default"/>
+      </w:rPr>
+    </w:lvl>
+    <w:lvl w:ilvl="7" w:tplc="04090003" w:tentative="1">
+      <w:start w:val="1"/>
+      <w:numFmt w:val="bullet"/>
+      <w:lvlText w:val="o"/>
+      <w:lvlJc w:val="left"/>
+      <w:pPr>
+        <w:ind w:left="5760" w:hanging="360"/>
+      </w:pPr>
+      <w:rPr>
+        <w:rFonts w:ascii="Courier New" w:hAnsi="Courier New" w:cs="Courier New" w:hint="default"/>
+      </w:rPr>
+    </w:lvl>
+    <w:lvl w:ilvl="8" w:tplc="04090005" w:tentative="1">
+      <w:start w:val="1"/>
+      <w:numFmt w:val="bullet"/>
+      <w:lvlText w:val=""/>
+      <w:lvlJc w:val="left"/>
+      <w:pPr>
+        <w:ind w:left="6480" w:hanging="360"/>
+      </w:pPr>
+      <w:rPr>
+        <w:rFonts w:ascii="Wingdings" w:hAnsi="Wingdings" w:hint="default"/>
+      </w:rPr>
+    </w:lvl>
+  </w:abstractNum>
   <w:num w:numId="1" w16cid:durableId="1734234943">
     <w:abstractNumId w:val="0"/>
   </w:num>
   <w:num w:numId="2" w16cid:durableId="1104153105">
     <w:abstractNumId w:val="1"/>
+  </w:num>
+  <w:num w:numId="3" w16cid:durableId="1421489231">
+    <w:abstractNumId w:val="2"/>
   </w:num>
 </w:numbering>
 </file>

</xml_diff>

<commit_message>
Fixed display issues for mobile
</commit_message>
<xml_diff>
--- a/Website Log.docx
+++ b/Website Log.docx
@@ -326,7 +326,11 @@
             <w:cnfStyle w:val="001000000000" w:firstRow="0" w:lastRow="0" w:firstColumn="1" w:lastColumn="0" w:oddVBand="0" w:evenVBand="0" w:oddHBand="0" w:evenHBand="0" w:firstRowFirstColumn="0" w:firstRowLastColumn="0" w:lastRowFirstColumn="0" w:lastRowLastColumn="0"/>
             <w:tcW w:w="2122" w:type="dxa"/>
           </w:tcPr>
-          <w:p/>
+          <w:p>
+            <w:r>
+              <w:t>09/25/23</w:t>
+            </w:r>
+          </w:p>
         </w:tc>
         <w:tc>
           <w:tcPr>
@@ -334,8 +338,29 @@
           </w:tcPr>
           <w:p>
             <w:pPr>
+              <w:pStyle w:val="ListParagraph"/>
+              <w:numPr>
+                <w:ilvl w:val="0"/>
+                <w:numId w:val="4"/>
+              </w:numPr>
               <w:cnfStyle w:val="000000000000" w:firstRow="0" w:lastRow="0" w:firstColumn="0" w:lastColumn="0" w:oddVBand="0" w:evenVBand="0" w:oddHBand="0" w:evenHBand="0" w:firstRowFirstColumn="0" w:firstRowLastColumn="0" w:lastRowFirstColumn="0" w:lastRowLastColumn="0"/>
             </w:pPr>
+            <w:r>
+              <w:t>Fixed the mobile views of the buttons on the reference’s objects</w:t>
+            </w:r>
+          </w:p>
+          <w:p>
+            <w:pPr>
+              <w:pStyle w:val="ListParagraph"/>
+              <w:numPr>
+                <w:ilvl w:val="0"/>
+                <w:numId w:val="4"/>
+              </w:numPr>
+              <w:cnfStyle w:val="000000000000" w:firstRow="0" w:lastRow="0" w:firstColumn="0" w:lastColumn="0" w:oddVBand="0" w:evenVBand="0" w:oddHBand="0" w:evenHBand="0" w:firstRowFirstColumn="0" w:firstRowLastColumn="0" w:lastRowFirstColumn="0" w:lastRowLastColumn="0"/>
+            </w:pPr>
+            <w:r>
+              <w:t>Added circles to show GPA</w:t>
+            </w:r>
           </w:p>
         </w:tc>
       </w:tr>
@@ -395,6 +420,119 @@
 <file path=word/numbering.xml><?xml version="1.0" encoding="utf-8"?>
 <w:numbering xmlns:wpc="http://schemas.microsoft.com/office/word/2010/wordprocessingCanvas" xmlns:cx="http://schemas.microsoft.com/office/drawing/2014/chartex" xmlns:cx1="http://schemas.microsoft.com/office/drawing/2015/9/8/chartex" xmlns:cx2="http://schemas.microsoft.com/office/drawing/2015/10/21/chartex" xmlns:cx3="http://schemas.microsoft.com/office/drawing/2016/5/9/chartex" xmlns:cx4="http://schemas.microsoft.com/office/drawing/2016/5/10/chartex" xmlns:cx5="http://schemas.microsoft.com/office/drawing/2016/5/11/chartex" xmlns:cx6="http://schemas.microsoft.com/office/drawing/2016/5/12/chartex" xmlns:cx7="http://schemas.microsoft.com/office/drawing/2016/5/13/chartex" xmlns:cx8="http://schemas.microsoft.com/office/drawing/2016/5/14/chartex" xmlns:mc="http://schemas.openxmlformats.org/markup-compatibility/2006" xmlns:aink="http://schemas.microsoft.com/office/drawing/2016/ink" xmlns:am3d="http://schemas.microsoft.com/office/drawing/2017/model3d" xmlns:o="urn:schemas-microsoft-com:office:office" xmlns:oel="http://schemas.microsoft.com/office/2019/extlst" xmlns:r="http://schemas.openxmlformats.org/officeDocument/2006/relationships" xmlns:m="http://schemas.openxmlformats.org/officeDocument/2006/math" xmlns:v="urn:schemas-microsoft-com:vml" xmlns:wp14="http://schemas.microsoft.com/office/word/2010/wordprocessingDrawing" xmlns:wp="http://schemas.openxmlformats.org/drawingml/2006/wordprocessingDrawing" xmlns:w10="urn:schemas-microsoft-com:office:word" xmlns:w="http://schemas.openxmlformats.org/wordprocessingml/2006/main" xmlns:w14="http://schemas.microsoft.com/office/word/2010/wordml" xmlns:w15="http://schemas.microsoft.com/office/word/2012/wordml" xmlns:w16cex="http://schemas.microsoft.com/office/word/2018/wordml/cex" xmlns:w16cid="http://schemas.microsoft.com/office/word/2016/wordml/cid" xmlns:w16="http://schemas.microsoft.com/office/word/2018/wordml" xmlns:w16sdtdh="http://schemas.microsoft.com/office/word/2020/wordml/sdtdatahash" xmlns:w16se="http://schemas.microsoft.com/office/word/2015/wordml/symex" xmlns:wpg="http://schemas.microsoft.com/office/word/2010/wordprocessingGroup" xmlns:wpi="http://schemas.microsoft.com/office/word/2010/wordprocessingInk" xmlns:wne="http://schemas.microsoft.com/office/word/2006/wordml" xmlns:wps="http://schemas.microsoft.com/office/word/2010/wordprocessingShape" mc:Ignorable="w14 w15 w16se w16cid w16 w16cex w16sdtdh wp14">
   <w:abstractNum w:abstractNumId="0" w15:restartNumberingAfterBreak="0">
+    <w:nsid w:val="0A9F2746"/>
+    <w:multiLevelType w:val="hybridMultilevel"/>
+    <w:tmpl w:val="DEAE6F26"/>
+    <w:lvl w:ilvl="0" w:tplc="04090001">
+      <w:start w:val="1"/>
+      <w:numFmt w:val="bullet"/>
+      <w:lvlText w:val=""/>
+      <w:lvlJc w:val="left"/>
+      <w:pPr>
+        <w:ind w:left="720" w:hanging="360"/>
+      </w:pPr>
+      <w:rPr>
+        <w:rFonts w:ascii="Symbol" w:hAnsi="Symbol" w:hint="default"/>
+      </w:rPr>
+    </w:lvl>
+    <w:lvl w:ilvl="1" w:tplc="04090003" w:tentative="1">
+      <w:start w:val="1"/>
+      <w:numFmt w:val="bullet"/>
+      <w:lvlText w:val="o"/>
+      <w:lvlJc w:val="left"/>
+      <w:pPr>
+        <w:ind w:left="1440" w:hanging="360"/>
+      </w:pPr>
+      <w:rPr>
+        <w:rFonts w:ascii="Courier New" w:hAnsi="Courier New" w:cs="Courier New" w:hint="default"/>
+      </w:rPr>
+    </w:lvl>
+    <w:lvl w:ilvl="2" w:tplc="04090005" w:tentative="1">
+      <w:start w:val="1"/>
+      <w:numFmt w:val="bullet"/>
+      <w:lvlText w:val=""/>
+      <w:lvlJc w:val="left"/>
+      <w:pPr>
+        <w:ind w:left="2160" w:hanging="360"/>
+      </w:pPr>
+      <w:rPr>
+        <w:rFonts w:ascii="Wingdings" w:hAnsi="Wingdings" w:hint="default"/>
+      </w:rPr>
+    </w:lvl>
+    <w:lvl w:ilvl="3" w:tplc="04090001" w:tentative="1">
+      <w:start w:val="1"/>
+      <w:numFmt w:val="bullet"/>
+      <w:lvlText w:val=""/>
+      <w:lvlJc w:val="left"/>
+      <w:pPr>
+        <w:ind w:left="2880" w:hanging="360"/>
+      </w:pPr>
+      <w:rPr>
+        <w:rFonts w:ascii="Symbol" w:hAnsi="Symbol" w:hint="default"/>
+      </w:rPr>
+    </w:lvl>
+    <w:lvl w:ilvl="4" w:tplc="04090003" w:tentative="1">
+      <w:start w:val="1"/>
+      <w:numFmt w:val="bullet"/>
+      <w:lvlText w:val="o"/>
+      <w:lvlJc w:val="left"/>
+      <w:pPr>
+        <w:ind w:left="3600" w:hanging="360"/>
+      </w:pPr>
+      <w:rPr>
+        <w:rFonts w:ascii="Courier New" w:hAnsi="Courier New" w:cs="Courier New" w:hint="default"/>
+      </w:rPr>
+    </w:lvl>
+    <w:lvl w:ilvl="5" w:tplc="04090005" w:tentative="1">
+      <w:start w:val="1"/>
+      <w:numFmt w:val="bullet"/>
+      <w:lvlText w:val=""/>
+      <w:lvlJc w:val="left"/>
+      <w:pPr>
+        <w:ind w:left="4320" w:hanging="360"/>
+      </w:pPr>
+      <w:rPr>
+        <w:rFonts w:ascii="Wingdings" w:hAnsi="Wingdings" w:hint="default"/>
+      </w:rPr>
+    </w:lvl>
+    <w:lvl w:ilvl="6" w:tplc="04090001" w:tentative="1">
+      <w:start w:val="1"/>
+      <w:numFmt w:val="bullet"/>
+      <w:lvlText w:val=""/>
+      <w:lvlJc w:val="left"/>
+      <w:pPr>
+        <w:ind w:left="5040" w:hanging="360"/>
+      </w:pPr>
+      <w:rPr>
+        <w:rFonts w:ascii="Symbol" w:hAnsi="Symbol" w:hint="default"/>
+      </w:rPr>
+    </w:lvl>
+    <w:lvl w:ilvl="7" w:tplc="04090003" w:tentative="1">
+      <w:start w:val="1"/>
+      <w:numFmt w:val="bullet"/>
+      <w:lvlText w:val="o"/>
+      <w:lvlJc w:val="left"/>
+      <w:pPr>
+        <w:ind w:left="5760" w:hanging="360"/>
+      </w:pPr>
+      <w:rPr>
+        <w:rFonts w:ascii="Courier New" w:hAnsi="Courier New" w:cs="Courier New" w:hint="default"/>
+      </w:rPr>
+    </w:lvl>
+    <w:lvl w:ilvl="8" w:tplc="04090005" w:tentative="1">
+      <w:start w:val="1"/>
+      <w:numFmt w:val="bullet"/>
+      <w:lvlText w:val=""/>
+      <w:lvlJc w:val="left"/>
+      <w:pPr>
+        <w:ind w:left="6480" w:hanging="360"/>
+      </w:pPr>
+      <w:rPr>
+        <w:rFonts w:ascii="Wingdings" w:hAnsi="Wingdings" w:hint="default"/>
+      </w:rPr>
+    </w:lvl>
+  </w:abstractNum>
+  <w:abstractNum w:abstractNumId="1" w15:restartNumberingAfterBreak="0">
     <w:nsid w:val="629B109F"/>
     <w:multiLevelType w:val="hybridMultilevel"/>
     <w:tmpl w:val="CDD4B40E"/>
@@ -507,7 +645,7 @@
       </w:rPr>
     </w:lvl>
   </w:abstractNum>
-  <w:abstractNum w:abstractNumId="1" w15:restartNumberingAfterBreak="0">
+  <w:abstractNum w:abstractNumId="2" w15:restartNumberingAfterBreak="0">
     <w:nsid w:val="655371EE"/>
     <w:multiLevelType w:val="hybridMultilevel"/>
     <w:tmpl w:val="170C6D70"/>
@@ -620,7 +758,7 @@
       </w:rPr>
     </w:lvl>
   </w:abstractNum>
-  <w:abstractNum w:abstractNumId="2" w15:restartNumberingAfterBreak="0">
+  <w:abstractNum w:abstractNumId="3" w15:restartNumberingAfterBreak="0">
     <w:nsid w:val="72F74F80"/>
     <w:multiLevelType w:val="hybridMultilevel"/>
     <w:tmpl w:val="6944DC00"/>
@@ -734,13 +872,16 @@
     </w:lvl>
   </w:abstractNum>
   <w:num w:numId="1" w16cid:durableId="1734234943">
-    <w:abstractNumId w:val="0"/>
+    <w:abstractNumId w:val="1"/>
   </w:num>
   <w:num w:numId="2" w16cid:durableId="1104153105">
-    <w:abstractNumId w:val="1"/>
+    <w:abstractNumId w:val="2"/>
   </w:num>
   <w:num w:numId="3" w16cid:durableId="1421489231">
-    <w:abstractNumId w:val="2"/>
+    <w:abstractNumId w:val="3"/>
+  </w:num>
+  <w:num w:numId="4" w16cid:durableId="917667004">
+    <w:abstractNumId w:val="0"/>
   </w:num>
 </w:numbering>
 </file>

</xml_diff>

<commit_message>
Fixed bug for light mode doc
</commit_message>
<xml_diff>
--- a/Website Log.docx
+++ b/Website Log.docx
@@ -360,6 +360,19 @@
             </w:pPr>
             <w:r>
               <w:t>Added circles to show GPA</w:t>
+            </w:r>
+          </w:p>
+          <w:p>
+            <w:pPr>
+              <w:pStyle w:val="ListParagraph"/>
+              <w:numPr>
+                <w:ilvl w:val="0"/>
+                <w:numId w:val="4"/>
+              </w:numPr>
+              <w:cnfStyle w:val="000000000000" w:firstRow="0" w:lastRow="0" w:firstColumn="0" w:lastColumn="0" w:oddVBand="0" w:evenVBand="0" w:oddHBand="0" w:evenHBand="0" w:firstRowFirstColumn="0" w:firstRowLastColumn="0" w:lastRowFirstColumn="0" w:lastRowLastColumn="0"/>
+            </w:pPr>
+            <w:r>
+              <w:t>Fix bug for light mode</w:t>
             </w:r>
           </w:p>
         </w:tc>

</xml_diff>

<commit_message>
Easter egg update ;)
</commit_message>
<xml_diff>
--- a/Website Log.docx
+++ b/Website Log.docx
@@ -496,6 +496,32 @@
             </w:pPr>
             <w:r>
               <w:t>Added R and SQL to language proficiencies</w:t>
+            </w:r>
+          </w:p>
+          <w:p>
+            <w:pPr>
+              <w:pStyle w:val="ListParagraph"/>
+              <w:numPr>
+                <w:ilvl w:val="0"/>
+                <w:numId w:val="6"/>
+              </w:numPr>
+              <w:cnfStyle w:val="000000000000" w:firstRow="0" w:lastRow="0" w:firstColumn="0" w:lastColumn="0" w:oddVBand="0" w:evenVBand="0" w:oddHBand="0" w:evenHBand="0" w:firstRowFirstColumn="0" w:firstRowLastColumn="0" w:lastRowFirstColumn="0" w:lastRowLastColumn="0"/>
+            </w:pPr>
+            <w:r>
+              <w:t>Added easter egg on website</w:t>
+            </w:r>
+          </w:p>
+          <w:p>
+            <w:pPr>
+              <w:pStyle w:val="ListParagraph"/>
+              <w:numPr>
+                <w:ilvl w:val="0"/>
+                <w:numId w:val="6"/>
+              </w:numPr>
+              <w:cnfStyle w:val="000000000000" w:firstRow="0" w:lastRow="0" w:firstColumn="0" w:lastColumn="0" w:oddVBand="0" w:evenVBand="0" w:oddHBand="0" w:evenHBand="0" w:firstRowFirstColumn="0" w:firstRowLastColumn="0" w:lastRowFirstColumn="0" w:lastRowLastColumn="0"/>
+            </w:pPr>
+            <w:r>
+              <w:t>Swapped language proficiencies and education panels on resume page</w:t>
             </w:r>
           </w:p>
         </w:tc>

</xml_diff>

<commit_message>
Added icons for projects
</commit_message>
<xml_diff>
--- a/Website Log.docx
+++ b/Website Log.docx
@@ -595,6 +595,71 @@
             </w:pPr>
             <w:r>
               <w:t>Changed the text in the GPA circles to change with screen size</w:t>
+            </w:r>
+          </w:p>
+        </w:tc>
+      </w:tr>
+      <w:tr>
+        <w:tc>
+          <w:tcPr>
+            <w:cnfStyle w:val="001000000000" w:firstRow="0" w:lastRow="0" w:firstColumn="1" w:lastColumn="0" w:oddVBand="0" w:evenVBand="0" w:oddHBand="0" w:evenHBand="0" w:firstRowFirstColumn="0" w:firstRowLastColumn="0" w:lastRowFirstColumn="0" w:lastRowLastColumn="0"/>
+            <w:tcW w:w="2122" w:type="dxa"/>
+          </w:tcPr>
+          <w:p>
+            <w:r>
+              <w:t>10/01/23</w:t>
+            </w:r>
+          </w:p>
+        </w:tc>
+        <w:tc>
+          <w:tcPr>
+            <w:tcW w:w="8668" w:type="dxa"/>
+          </w:tcPr>
+          <w:p>
+            <w:pPr>
+              <w:pStyle w:val="ListParagraph"/>
+              <w:numPr>
+                <w:ilvl w:val="0"/>
+                <w:numId w:val="6"/>
+              </w:numPr>
+              <w:cnfStyle w:val="000000000000" w:firstRow="0" w:lastRow="0" w:firstColumn="0" w:lastColumn="0" w:oddVBand="0" w:evenVBand="0" w:oddHBand="0" w:evenHBand="0" w:firstRowFirstColumn="0" w:firstRowLastColumn="0" w:lastRowFirstColumn="0" w:lastRowLastColumn="0"/>
+            </w:pPr>
+            <w:r>
+              <w:t>Fixed refresh bug on Easter Egg page</w:t>
+            </w:r>
+          </w:p>
+        </w:tc>
+      </w:tr>
+      <w:tr>
+        <w:trPr>
+          <w:cnfStyle w:val="000000100000" w:firstRow="0" w:lastRow="0" w:firstColumn="0" w:lastColumn="0" w:oddVBand="0" w:evenVBand="0" w:oddHBand="1" w:evenHBand="0" w:firstRowFirstColumn="0" w:firstRowLastColumn="0" w:lastRowFirstColumn="0" w:lastRowLastColumn="0"/>
+        </w:trPr>
+        <w:tc>
+          <w:tcPr>
+            <w:cnfStyle w:val="001000000000" w:firstRow="0" w:lastRow="0" w:firstColumn="1" w:lastColumn="0" w:oddVBand="0" w:evenVBand="0" w:oddHBand="0" w:evenHBand="0" w:firstRowFirstColumn="0" w:firstRowLastColumn="0" w:lastRowFirstColumn="0" w:lastRowLastColumn="0"/>
+            <w:tcW w:w="2122" w:type="dxa"/>
+          </w:tcPr>
+          <w:p>
+            <w:r>
+              <w:t>10/02/23</w:t>
+            </w:r>
+          </w:p>
+        </w:tc>
+        <w:tc>
+          <w:tcPr>
+            <w:tcW w:w="8668" w:type="dxa"/>
+          </w:tcPr>
+          <w:p>
+            <w:pPr>
+              <w:pStyle w:val="ListParagraph"/>
+              <w:numPr>
+                <w:ilvl w:val="0"/>
+                <w:numId w:val="6"/>
+              </w:numPr>
+              <w:cnfStyle w:val="000000100000" w:firstRow="0" w:lastRow="0" w:firstColumn="0" w:lastColumn="0" w:oddVBand="0" w:evenVBand="0" w:oddHBand="1" w:evenHBand="0" w:firstRowFirstColumn="0" w:firstRowLastColumn="0" w:lastRowFirstColumn="0" w:lastRowLastColumn="0"/>
+            </w:pPr>
+            <w:r>
+              <w:t>Added language icons to projects that use them</w:t>
             </w:r>
           </w:p>
         </w:tc>

</xml_diff>

<commit_message>
Added legends for images
</commit_message>
<xml_diff>
--- a/Website Log.docx
+++ b/Website Log.docx
@@ -682,6 +682,19 @@
             </w:r>
             <w:r>
               <w:t>buttons for some pages</w:t>
+            </w:r>
+          </w:p>
+          <w:p>
+            <w:pPr>
+              <w:pStyle w:val="ListParagraph"/>
+              <w:numPr>
+                <w:ilvl w:val="0"/>
+                <w:numId w:val="6"/>
+              </w:numPr>
+              <w:cnfStyle w:val="000000100000" w:firstRow="0" w:lastRow="0" w:firstColumn="0" w:lastColumn="0" w:oddVBand="0" w:evenVBand="0" w:oddHBand="1" w:evenHBand="0" w:firstRowFirstColumn="0" w:firstRowLastColumn="0" w:lastRowFirstColumn="0" w:lastRowLastColumn="0"/>
+            </w:pPr>
+            <w:r>
+              <w:t>Added image legends for image carousel for projects</w:t>
             </w:r>
           </w:p>
           <w:p>

</xml_diff>

<commit_message>
Updated the call button image
</commit_message>
<xml_diff>
--- a/Website Log.docx
+++ b/Website Log.docx
@@ -741,7 +741,33 @@
               <w:cnfStyle w:val="000000100000" w:firstRow="0" w:lastRow="0" w:firstColumn="0" w:lastColumn="0" w:oddVBand="0" w:evenVBand="0" w:oddHBand="1" w:evenHBand="0" w:firstRowFirstColumn="0" w:firstRowLastColumn="0" w:lastRowFirstColumn="0" w:lastRowLastColumn="0"/>
             </w:pPr>
             <w:r>
+              <w:t>Changed the call icon to something brighter</w:t>
+            </w:r>
+          </w:p>
+          <w:p>
+            <w:pPr>
+              <w:pStyle w:val="ListParagraph"/>
+              <w:numPr>
+                <w:ilvl w:val="0"/>
+                <w:numId w:val="6"/>
+              </w:numPr>
+              <w:cnfStyle w:val="000000100000" w:firstRow="0" w:lastRow="0" w:firstColumn="0" w:lastColumn="0" w:oddVBand="0" w:evenVBand="0" w:oddHBand="1" w:evenHBand="0" w:firstRowFirstColumn="0" w:firstRowLastColumn="0" w:lastRowFirstColumn="0" w:lastRowLastColumn="0"/>
+            </w:pPr>
+            <w:r>
               <w:t>Fixed education box centering issue</w:t>
+            </w:r>
+          </w:p>
+          <w:p>
+            <w:pPr>
+              <w:pStyle w:val="ListParagraph"/>
+              <w:numPr>
+                <w:ilvl w:val="0"/>
+                <w:numId w:val="6"/>
+              </w:numPr>
+              <w:cnfStyle w:val="000000100000" w:firstRow="0" w:lastRow="0" w:firstColumn="0" w:lastColumn="0" w:oddVBand="0" w:evenVBand="0" w:oddHBand="1" w:evenHBand="0" w:firstRowFirstColumn="0" w:firstRowLastColumn="0" w:lastRowFirstColumn="0" w:lastRowLastColumn="0"/>
+            </w:pPr>
+            <w:r>
+              <w:t>Fixed bug where the LinkedIn button does not display</w:t>
             </w:r>
           </w:p>
         </w:tc>

</xml_diff>

<commit_message>
Toggle changes and fixes
</commit_message>
<xml_diff>
--- a/Website Log.docx
+++ b/Website Log.docx
@@ -825,6 +825,61 @@
             <w:r>
               <w:t xml:space="preserve"> for optimization</w:t>
             </w:r>
+          </w:p>
+        </w:tc>
+      </w:tr>
+      <w:tr>
+        <w:tc>
+          <w:tcPr>
+            <w:cnfStyle w:val="001000000000" w:firstRow="0" w:lastRow="0" w:firstColumn="1" w:lastColumn="0" w:oddVBand="0" w:evenVBand="0" w:oddHBand="0" w:evenHBand="0" w:firstRowFirstColumn="0" w:firstRowLastColumn="0" w:lastRowFirstColumn="0" w:lastRowLastColumn="0"/>
+            <w:tcW w:w="2122" w:type="dxa"/>
+          </w:tcPr>
+          <w:p>
+            <w:r>
+              <w:lastRenderedPageBreak/>
+              <w:t>10/03/23</w:t>
+            </w:r>
+          </w:p>
+        </w:tc>
+        <w:tc>
+          <w:tcPr>
+            <w:tcW w:w="8668" w:type="dxa"/>
+          </w:tcPr>
+          <w:p>
+            <w:pPr>
+              <w:pStyle w:val="ListParagraph"/>
+              <w:numPr>
+                <w:ilvl w:val="0"/>
+                <w:numId w:val="6"/>
+              </w:numPr>
+              <w:cnfStyle w:val="000000000000" w:firstRow="0" w:lastRow="0" w:firstColumn="0" w:lastColumn="0" w:oddVBand="0" w:evenVBand="0" w:oddHBand="0" w:evenHBand="0" w:firstRowFirstColumn="0" w:firstRowLastColumn="0" w:lastRowFirstColumn="0" w:lastRowLastColumn="0"/>
+            </w:pPr>
+            <w:r>
+              <w:t>Changed the toggle so that the dark mode toggle is fixed to the top of the screen</w:t>
+            </w:r>
+          </w:p>
+          <w:p>
+            <w:pPr>
+              <w:pStyle w:val="ListParagraph"/>
+              <w:numPr>
+                <w:ilvl w:val="0"/>
+                <w:numId w:val="6"/>
+              </w:numPr>
+              <w:cnfStyle w:val="000000000000" w:firstRow="0" w:lastRow="0" w:firstColumn="0" w:lastColumn="0" w:oddVBand="0" w:evenVBand="0" w:oddHBand="0" w:evenHBand="0" w:firstRowFirstColumn="0" w:firstRowLastColumn="0" w:lastRowFirstColumn="0" w:lastRowLastColumn="0"/>
+            </w:pPr>
+            <w:r>
+              <w:t>Fixed dark mode toggle display issues</w:t>
+            </w:r>
+          </w:p>
+          <w:p>
+            <w:pPr>
+              <w:pStyle w:val="ListParagraph"/>
+              <w:numPr>
+                <w:ilvl w:val="0"/>
+                <w:numId w:val="6"/>
+              </w:numPr>
+              <w:cnfStyle w:val="000000000000" w:firstRow="0" w:lastRow="0" w:firstColumn="0" w:lastColumn="0" w:oddVBand="0" w:evenVBand="0" w:oddHBand="0" w:evenHBand="0" w:firstRowFirstColumn="0" w:firstRowLastColumn="0" w:lastRowFirstColumn="0" w:lastRowLastColumn="0"/>
+            </w:pPr>
           </w:p>
         </w:tc>
       </w:tr>

</xml_diff>

<commit_message>
Themed resumes and title changes
</commit_message>
<xml_diff>
--- a/Website Log.docx
+++ b/Website Log.docx
@@ -1000,7 +1000,33 @@
               <w:cnfStyle w:val="000000000000" w:firstRow="0" w:lastRow="0" w:firstColumn="0" w:lastColumn="0" w:oddVBand="0" w:evenVBand="0" w:oddHBand="0" w:evenHBand="0" w:firstRowFirstColumn="0" w:firstRowLastColumn="0" w:lastRowFirstColumn="0" w:lastRowLastColumn="0"/>
             </w:pPr>
             <w:r>
+              <w:t>Added themed resumes</w:t>
+            </w:r>
+          </w:p>
+          <w:p>
+            <w:pPr>
+              <w:pStyle w:val="ListParagraph"/>
+              <w:numPr>
+                <w:ilvl w:val="0"/>
+                <w:numId w:val="6"/>
+              </w:numPr>
+              <w:cnfStyle w:val="000000000000" w:firstRow="0" w:lastRow="0" w:firstColumn="0" w:lastColumn="0" w:oddVBand="0" w:evenVBand="0" w:oddHBand="0" w:evenHBand="0" w:firstRowFirstColumn="0" w:firstRowLastColumn="0" w:lastRowFirstColumn="0" w:lastRowLastColumn="0"/>
+            </w:pPr>
+            <w:r>
               <w:t>Changed home button layout to be scalable</w:t>
+            </w:r>
+          </w:p>
+          <w:p>
+            <w:pPr>
+              <w:pStyle w:val="ListParagraph"/>
+              <w:numPr>
+                <w:ilvl w:val="0"/>
+                <w:numId w:val="6"/>
+              </w:numPr>
+              <w:cnfStyle w:val="000000000000" w:firstRow="0" w:lastRow="0" w:firstColumn="0" w:lastColumn="0" w:oddVBand="0" w:evenVBand="0" w:oddHBand="0" w:evenHBand="0" w:firstRowFirstColumn="0" w:firstRowLastColumn="0" w:lastRowFirstColumn="0" w:lastRowLastColumn="0"/>
+            </w:pPr>
+            <w:r>
+              <w:t>Changed the home layout so the home box now is its own object</w:t>
             </w:r>
           </w:p>
           <w:p>

</xml_diff>

<commit_message>
Added new dev tool logos
</commit_message>
<xml_diff>
--- a/Website Log.docx
+++ b/Website Log.docx
@@ -22,7 +22,19 @@
             <w:tcW w:w="2122" w:type="dxa"/>
           </w:tcPr>
           <w:p>
-            <w:r>
+            <w:pPr>
+              <w:rPr>
+                <w:rFonts w:cstheme="minorHAnsi"/>
+                <w:sz w:val="22"/>
+                <w:szCs w:val="22"/>
+              </w:rPr>
+            </w:pPr>
+            <w:r>
+              <w:rPr>
+                <w:rFonts w:cstheme="minorHAnsi"/>
+                <w:sz w:val="22"/>
+                <w:szCs w:val="22"/>
+              </w:rPr>
               <w:t>Date</w:t>
             </w:r>
           </w:p>
@@ -34,6 +46,11 @@
           <w:p>
             <w:pPr>
               <w:cnfStyle w:val="100000000000" w:firstRow="1" w:lastRow="0" w:firstColumn="0" w:lastColumn="0" w:oddVBand="0" w:evenVBand="0" w:oddHBand="0" w:evenHBand="0" w:firstRowFirstColumn="0" w:firstRowLastColumn="0" w:lastRowFirstColumn="0" w:lastRowLastColumn="0"/>
+              <w:rPr>
+                <w:rFonts w:cstheme="minorHAnsi"/>
+                <w:sz w:val="22"/>
+                <w:szCs w:val="22"/>
+              </w:rPr>
             </w:pPr>
           </w:p>
         </w:tc>
@@ -50,11 +67,19 @@
           <w:p>
             <w:pPr>
               <w:rPr>
+                <w:rFonts w:cstheme="minorHAnsi"/>
                 <w:b w:val="0"/>
                 <w:bCs w:val="0"/>
-              </w:rPr>
-            </w:pPr>
-            <w:r>
+                <w:sz w:val="22"/>
+                <w:szCs w:val="22"/>
+              </w:rPr>
+            </w:pPr>
+            <w:r>
+              <w:rPr>
+                <w:rFonts w:cstheme="minorHAnsi"/>
+                <w:sz w:val="22"/>
+                <w:szCs w:val="22"/>
+              </w:rPr>
               <w:t>09/14/23</w:t>
             </w:r>
           </w:p>
@@ -71,17 +96,42 @@
                 <w:numId w:val="1"/>
               </w:numPr>
               <w:cnfStyle w:val="000000100000" w:firstRow="0" w:lastRow="0" w:firstColumn="0" w:lastColumn="0" w:oddVBand="0" w:evenVBand="0" w:oddHBand="1" w:evenHBand="0" w:firstRowFirstColumn="0" w:firstRowLastColumn="0" w:lastRowFirstColumn="0" w:lastRowLastColumn="0"/>
-            </w:pPr>
-            <w:r>
+              <w:rPr>
+                <w:rFonts w:cstheme="minorHAnsi"/>
+                <w:sz w:val="22"/>
+                <w:szCs w:val="22"/>
+              </w:rPr>
+            </w:pPr>
+            <w:r>
+              <w:rPr>
+                <w:rFonts w:cstheme="minorHAnsi"/>
+                <w:sz w:val="22"/>
+                <w:szCs w:val="22"/>
+              </w:rPr>
               <w:t xml:space="preserve">Fixed bug where on initial bootup, dark theme toggle would not reflect </w:t>
             </w:r>
             <w:r>
+              <w:rPr>
+                <w:rFonts w:cstheme="minorHAnsi"/>
+                <w:sz w:val="22"/>
+                <w:szCs w:val="22"/>
+              </w:rPr>
               <w:t>th</w:t>
             </w:r>
             <w:r>
+              <w:rPr>
+                <w:rFonts w:cstheme="minorHAnsi"/>
+                <w:sz w:val="22"/>
+                <w:szCs w:val="22"/>
+              </w:rPr>
               <w:t xml:space="preserve">e </w:t>
             </w:r>
             <w:r>
+              <w:rPr>
+                <w:rFonts w:cstheme="minorHAnsi"/>
+                <w:sz w:val="22"/>
+                <w:szCs w:val="22"/>
+              </w:rPr>
               <w:t>system theme</w:t>
             </w:r>
           </w:p>
@@ -93,8 +143,18 @@
                 <w:numId w:val="1"/>
               </w:numPr>
               <w:cnfStyle w:val="000000100000" w:firstRow="0" w:lastRow="0" w:firstColumn="0" w:lastColumn="0" w:oddVBand="0" w:evenVBand="0" w:oddHBand="1" w:evenHBand="0" w:firstRowFirstColumn="0" w:firstRowLastColumn="0" w:lastRowFirstColumn="0" w:lastRowLastColumn="0"/>
-            </w:pPr>
-            <w:r>
+              <w:rPr>
+                <w:rFonts w:cstheme="minorHAnsi"/>
+                <w:sz w:val="22"/>
+                <w:szCs w:val="22"/>
+              </w:rPr>
+            </w:pPr>
+            <w:r>
+              <w:rPr>
+                <w:rFonts w:cstheme="minorHAnsi"/>
+                <w:sz w:val="22"/>
+                <w:szCs w:val="22"/>
+              </w:rPr>
               <w:t>Fixed bug where the C++ logo would appear instead of the C logo</w:t>
             </w:r>
           </w:p>
@@ -106,8 +166,18 @@
                 <w:numId w:val="1"/>
               </w:numPr>
               <w:cnfStyle w:val="000000100000" w:firstRow="0" w:lastRow="0" w:firstColumn="0" w:lastColumn="0" w:oddVBand="0" w:evenVBand="0" w:oddHBand="1" w:evenHBand="0" w:firstRowFirstColumn="0" w:firstRowLastColumn="0" w:lastRowFirstColumn="0" w:lastRowLastColumn="0"/>
-            </w:pPr>
-            <w:r>
+              <w:rPr>
+                <w:rFonts w:cstheme="minorHAnsi"/>
+                <w:sz w:val="22"/>
+                <w:szCs w:val="22"/>
+              </w:rPr>
+            </w:pPr>
+            <w:r>
+              <w:rPr>
+                <w:rFonts w:cstheme="minorHAnsi"/>
+                <w:sz w:val="22"/>
+                <w:szCs w:val="22"/>
+              </w:rPr>
               <w:t>Changed the dark and light theme setup for resume page</w:t>
             </w:r>
           </w:p>
@@ -119,20 +189,50 @@
                 <w:numId w:val="1"/>
               </w:numPr>
               <w:cnfStyle w:val="000000100000" w:firstRow="0" w:lastRow="0" w:firstColumn="0" w:lastColumn="0" w:oddVBand="0" w:evenVBand="0" w:oddHBand="1" w:evenHBand="0" w:firstRowFirstColumn="0" w:firstRowLastColumn="0" w:lastRowFirstColumn="0" w:lastRowLastColumn="0"/>
-            </w:pPr>
-            <w:r>
+              <w:rPr>
+                <w:rFonts w:cstheme="minorHAnsi"/>
+                <w:sz w:val="22"/>
+                <w:szCs w:val="22"/>
+              </w:rPr>
+            </w:pPr>
+            <w:r>
+              <w:rPr>
+                <w:rFonts w:cstheme="minorHAnsi"/>
+                <w:sz w:val="22"/>
+                <w:szCs w:val="22"/>
+              </w:rPr>
               <w:t xml:space="preserve">Original light mode box </w:t>
             </w:r>
             <w:r>
+              <w:rPr>
+                <w:rFonts w:cstheme="minorHAnsi"/>
+                <w:sz w:val="22"/>
+                <w:szCs w:val="22"/>
+              </w:rPr>
               <w:t>image</w:t>
             </w:r>
             <w:r>
+              <w:rPr>
+                <w:rFonts w:cstheme="minorHAnsi"/>
+                <w:sz w:val="22"/>
+                <w:szCs w:val="22"/>
+              </w:rPr>
               <w:t xml:space="preserve"> is now used for the dark mode and light mode has a lighter version</w:t>
             </w:r>
             <w:r>
+              <w:rPr>
+                <w:rFonts w:cstheme="minorHAnsi"/>
+                <w:sz w:val="22"/>
+                <w:szCs w:val="22"/>
+              </w:rPr>
               <w:t xml:space="preserve"> of the </w:t>
             </w:r>
             <w:r>
+              <w:rPr>
+                <w:rFonts w:cstheme="minorHAnsi"/>
+                <w:sz w:val="22"/>
+                <w:szCs w:val="22"/>
+              </w:rPr>
               <w:t>new dark mode image</w:t>
             </w:r>
           </w:p>
@@ -144,8 +244,18 @@
                 <w:numId w:val="1"/>
               </w:numPr>
               <w:cnfStyle w:val="000000100000" w:firstRow="0" w:lastRow="0" w:firstColumn="0" w:lastColumn="0" w:oddVBand="0" w:evenVBand="0" w:oddHBand="1" w:evenHBand="0" w:firstRowFirstColumn="0" w:firstRowLastColumn="0" w:lastRowFirstColumn="0" w:lastRowLastColumn="0"/>
-            </w:pPr>
-            <w:r>
+              <w:rPr>
+                <w:rFonts w:cstheme="minorHAnsi"/>
+                <w:sz w:val="22"/>
+                <w:szCs w:val="22"/>
+              </w:rPr>
+            </w:pPr>
+            <w:r>
+              <w:rPr>
+                <w:rFonts w:cstheme="minorHAnsi"/>
+                <w:sz w:val="22"/>
+                <w:szCs w:val="22"/>
+              </w:rPr>
               <w:t>Language Pokédex has functionality on click of the images</w:t>
             </w:r>
           </w:p>
@@ -157,8 +267,18 @@
                 <w:numId w:val="1"/>
               </w:numPr>
               <w:cnfStyle w:val="000000100000" w:firstRow="0" w:lastRow="0" w:firstColumn="0" w:lastColumn="0" w:oddVBand="0" w:evenVBand="0" w:oddHBand="1" w:evenHBand="0" w:firstRowFirstColumn="0" w:firstRowLastColumn="0" w:lastRowFirstColumn="0" w:lastRowLastColumn="0"/>
-            </w:pPr>
-            <w:r>
+              <w:rPr>
+                <w:rFonts w:cstheme="minorHAnsi"/>
+                <w:sz w:val="22"/>
+                <w:szCs w:val="22"/>
+              </w:rPr>
+            </w:pPr>
+            <w:r>
+              <w:rPr>
+                <w:rFonts w:cstheme="minorHAnsi"/>
+                <w:sz w:val="22"/>
+                <w:szCs w:val="22"/>
+              </w:rPr>
               <w:t>Added photos for Gradle, CSS, JavaScript, HTML, etc.</w:t>
             </w:r>
           </w:p>
@@ -170,8 +290,18 @@
                 <w:numId w:val="1"/>
               </w:numPr>
               <w:cnfStyle w:val="000000100000" w:firstRow="0" w:lastRow="0" w:firstColumn="0" w:lastColumn="0" w:oddVBand="0" w:evenVBand="0" w:oddHBand="1" w:evenHBand="0" w:firstRowFirstColumn="0" w:firstRowLastColumn="0" w:lastRowFirstColumn="0" w:lastRowLastColumn="0"/>
-            </w:pPr>
-            <w:r>
+              <w:rPr>
+                <w:rFonts w:cstheme="minorHAnsi"/>
+                <w:sz w:val="22"/>
+                <w:szCs w:val="22"/>
+              </w:rPr>
+            </w:pPr>
+            <w:r>
+              <w:rPr>
+                <w:rFonts w:cstheme="minorHAnsi"/>
+                <w:sz w:val="22"/>
+                <w:szCs w:val="22"/>
+              </w:rPr>
               <w:t>Updated website icon</w:t>
             </w:r>
           </w:p>
@@ -183,8 +313,18 @@
                 <w:numId w:val="1"/>
               </w:numPr>
               <w:cnfStyle w:val="000000100000" w:firstRow="0" w:lastRow="0" w:firstColumn="0" w:lastColumn="0" w:oddVBand="0" w:evenVBand="0" w:oddHBand="1" w:evenHBand="0" w:firstRowFirstColumn="0" w:firstRowLastColumn="0" w:lastRowFirstColumn="0" w:lastRowLastColumn="0"/>
-            </w:pPr>
-            <w:r>
+              <w:rPr>
+                <w:rFonts w:cstheme="minorHAnsi"/>
+                <w:sz w:val="22"/>
+                <w:szCs w:val="22"/>
+              </w:rPr>
+            </w:pPr>
+            <w:r>
+              <w:rPr>
+                <w:rFonts w:cstheme="minorHAnsi"/>
+                <w:sz w:val="22"/>
+                <w:szCs w:val="22"/>
+              </w:rPr>
               <w:t>Updated theme toggle button with sun and moon icons</w:t>
             </w:r>
           </w:p>
@@ -197,7 +337,19 @@
             <w:tcW w:w="2122" w:type="dxa"/>
           </w:tcPr>
           <w:p>
-            <w:r>
+            <w:pPr>
+              <w:rPr>
+                <w:rFonts w:cstheme="minorHAnsi"/>
+                <w:sz w:val="22"/>
+                <w:szCs w:val="22"/>
+              </w:rPr>
+            </w:pPr>
+            <w:r>
+              <w:rPr>
+                <w:rFonts w:cstheme="minorHAnsi"/>
+                <w:sz w:val="22"/>
+                <w:szCs w:val="22"/>
+              </w:rPr>
               <w:t>09/15/23</w:t>
             </w:r>
           </w:p>
@@ -214,8 +366,18 @@
                 <w:numId w:val="2"/>
               </w:numPr>
               <w:cnfStyle w:val="000000000000" w:firstRow="0" w:lastRow="0" w:firstColumn="0" w:lastColumn="0" w:oddVBand="0" w:evenVBand="0" w:oddHBand="0" w:evenHBand="0" w:firstRowFirstColumn="0" w:firstRowLastColumn="0" w:lastRowFirstColumn="0" w:lastRowLastColumn="0"/>
-            </w:pPr>
-            <w:r>
+              <w:rPr>
+                <w:rFonts w:cstheme="minorHAnsi"/>
+                <w:sz w:val="22"/>
+                <w:szCs w:val="22"/>
+              </w:rPr>
+            </w:pPr>
+            <w:r>
+              <w:rPr>
+                <w:rFonts w:cstheme="minorHAnsi"/>
+                <w:sz w:val="22"/>
+                <w:szCs w:val="22"/>
+              </w:rPr>
               <w:t>Started the implementation of scalable grid to allow for mobile support</w:t>
             </w:r>
           </w:p>
@@ -227,8 +389,18 @@
                 <w:numId w:val="2"/>
               </w:numPr>
               <w:cnfStyle w:val="000000000000" w:firstRow="0" w:lastRow="0" w:firstColumn="0" w:lastColumn="0" w:oddVBand="0" w:evenVBand="0" w:oddHBand="0" w:evenHBand="0" w:firstRowFirstColumn="0" w:firstRowLastColumn="0" w:lastRowFirstColumn="0" w:lastRowLastColumn="0"/>
-            </w:pPr>
-            <w:r>
+              <w:rPr>
+                <w:rFonts w:cstheme="minorHAnsi"/>
+                <w:sz w:val="22"/>
+                <w:szCs w:val="22"/>
+              </w:rPr>
+            </w:pPr>
+            <w:r>
+              <w:rPr>
+                <w:rFonts w:cstheme="minorHAnsi"/>
+                <w:sz w:val="22"/>
+                <w:szCs w:val="22"/>
+              </w:rPr>
               <w:t>Started adding projects on main page</w:t>
             </w:r>
           </w:p>
@@ -240,8 +412,18 @@
                 <w:numId w:val="2"/>
               </w:numPr>
               <w:cnfStyle w:val="000000000000" w:firstRow="0" w:lastRow="0" w:firstColumn="0" w:lastColumn="0" w:oddVBand="0" w:evenVBand="0" w:oddHBand="0" w:evenHBand="0" w:firstRowFirstColumn="0" w:firstRowLastColumn="0" w:lastRowFirstColumn="0" w:lastRowLastColumn="0"/>
-            </w:pPr>
-            <w:r>
+              <w:rPr>
+                <w:rFonts w:cstheme="minorHAnsi"/>
+                <w:sz w:val="22"/>
+                <w:szCs w:val="22"/>
+              </w:rPr>
+            </w:pPr>
+            <w:r>
+              <w:rPr>
+                <w:rFonts w:cstheme="minorHAnsi"/>
+                <w:sz w:val="22"/>
+                <w:szCs w:val="22"/>
+              </w:rPr>
               <w:t>Button clicks now open new tabs instead of opening on same page</w:t>
             </w:r>
           </w:p>
@@ -253,8 +435,18 @@
                 <w:numId w:val="2"/>
               </w:numPr>
               <w:cnfStyle w:val="000000000000" w:firstRow="0" w:lastRow="0" w:firstColumn="0" w:lastColumn="0" w:oddVBand="0" w:evenVBand="0" w:oddHBand="0" w:evenHBand="0" w:firstRowFirstColumn="0" w:firstRowLastColumn="0" w:lastRowFirstColumn="0" w:lastRowLastColumn="0"/>
-            </w:pPr>
-            <w:r>
+              <w:rPr>
+                <w:rFonts w:cstheme="minorHAnsi"/>
+                <w:sz w:val="22"/>
+                <w:szCs w:val="22"/>
+              </w:rPr>
+            </w:pPr>
+            <w:r>
+              <w:rPr>
+                <w:rFonts w:cstheme="minorHAnsi"/>
+                <w:sz w:val="22"/>
+                <w:szCs w:val="22"/>
+              </w:rPr>
               <w:t>Removed Language Pokédex until mobile version is implemented without causing format disruption</w:t>
             </w:r>
           </w:p>
@@ -270,7 +462,19 @@
             <w:tcW w:w="2122" w:type="dxa"/>
           </w:tcPr>
           <w:p>
-            <w:r>
+            <w:pPr>
+              <w:rPr>
+                <w:rFonts w:cstheme="minorHAnsi"/>
+                <w:sz w:val="22"/>
+                <w:szCs w:val="22"/>
+              </w:rPr>
+            </w:pPr>
+            <w:r>
+              <w:rPr>
+                <w:rFonts w:cstheme="minorHAnsi"/>
+                <w:sz w:val="22"/>
+                <w:szCs w:val="22"/>
+              </w:rPr>
               <w:t>09/17/23</w:t>
             </w:r>
           </w:p>
@@ -287,8 +491,18 @@
                 <w:numId w:val="3"/>
               </w:numPr>
               <w:cnfStyle w:val="000000100000" w:firstRow="0" w:lastRow="0" w:firstColumn="0" w:lastColumn="0" w:oddVBand="0" w:evenVBand="0" w:oddHBand="1" w:evenHBand="0" w:firstRowFirstColumn="0" w:firstRowLastColumn="0" w:lastRowFirstColumn="0" w:lastRowLastColumn="0"/>
-            </w:pPr>
-            <w:r>
+              <w:rPr>
+                <w:rFonts w:cstheme="minorHAnsi"/>
+                <w:sz w:val="22"/>
+                <w:szCs w:val="22"/>
+              </w:rPr>
+            </w:pPr>
+            <w:r>
+              <w:rPr>
+                <w:rFonts w:cstheme="minorHAnsi"/>
+                <w:sz w:val="22"/>
+                <w:szCs w:val="22"/>
+              </w:rPr>
               <w:t>Mobile view works</w:t>
             </w:r>
           </w:p>
@@ -300,8 +514,18 @@
                 <w:numId w:val="3"/>
               </w:numPr>
               <w:cnfStyle w:val="000000100000" w:firstRow="0" w:lastRow="0" w:firstColumn="0" w:lastColumn="0" w:oddVBand="0" w:evenVBand="0" w:oddHBand="1" w:evenHBand="0" w:firstRowFirstColumn="0" w:firstRowLastColumn="0" w:lastRowFirstColumn="0" w:lastRowLastColumn="0"/>
-            </w:pPr>
-            <w:r>
+              <w:rPr>
+                <w:rFonts w:cstheme="minorHAnsi"/>
+                <w:sz w:val="22"/>
+                <w:szCs w:val="22"/>
+              </w:rPr>
+            </w:pPr>
+            <w:r>
+              <w:rPr>
+                <w:rFonts w:cstheme="minorHAnsi"/>
+                <w:sz w:val="22"/>
+                <w:szCs w:val="22"/>
+              </w:rPr>
               <w:t>Fixed feature where only external links would open new tab instead of every button</w:t>
             </w:r>
           </w:p>
@@ -313,8 +537,18 @@
                 <w:numId w:val="3"/>
               </w:numPr>
               <w:cnfStyle w:val="000000100000" w:firstRow="0" w:lastRow="0" w:firstColumn="0" w:lastColumn="0" w:oddVBand="0" w:evenVBand="0" w:oddHBand="1" w:evenHBand="0" w:firstRowFirstColumn="0" w:firstRowLastColumn="0" w:lastRowFirstColumn="0" w:lastRowLastColumn="0"/>
-            </w:pPr>
-            <w:r>
+              <w:rPr>
+                <w:rFonts w:cstheme="minorHAnsi"/>
+                <w:sz w:val="22"/>
+                <w:szCs w:val="22"/>
+              </w:rPr>
+            </w:pPr>
+            <w:r>
+              <w:rPr>
+                <w:rFonts w:cstheme="minorHAnsi"/>
+                <w:sz w:val="22"/>
+                <w:szCs w:val="22"/>
+              </w:rPr>
               <w:t>Started adding projects onto website</w:t>
             </w:r>
           </w:p>
@@ -327,7 +561,19 @@
             <w:tcW w:w="2122" w:type="dxa"/>
           </w:tcPr>
           <w:p>
-            <w:r>
+            <w:pPr>
+              <w:rPr>
+                <w:rFonts w:cstheme="minorHAnsi"/>
+                <w:sz w:val="22"/>
+                <w:szCs w:val="22"/>
+              </w:rPr>
+            </w:pPr>
+            <w:r>
+              <w:rPr>
+                <w:rFonts w:cstheme="minorHAnsi"/>
+                <w:sz w:val="22"/>
+                <w:szCs w:val="22"/>
+              </w:rPr>
               <w:t>09/25/23</w:t>
             </w:r>
           </w:p>
@@ -344,8 +590,18 @@
                 <w:numId w:val="4"/>
               </w:numPr>
               <w:cnfStyle w:val="000000000000" w:firstRow="0" w:lastRow="0" w:firstColumn="0" w:lastColumn="0" w:oddVBand="0" w:evenVBand="0" w:oddHBand="0" w:evenHBand="0" w:firstRowFirstColumn="0" w:firstRowLastColumn="0" w:lastRowFirstColumn="0" w:lastRowLastColumn="0"/>
-            </w:pPr>
-            <w:r>
+              <w:rPr>
+                <w:rFonts w:cstheme="minorHAnsi"/>
+                <w:sz w:val="22"/>
+                <w:szCs w:val="22"/>
+              </w:rPr>
+            </w:pPr>
+            <w:r>
+              <w:rPr>
+                <w:rFonts w:cstheme="minorHAnsi"/>
+                <w:sz w:val="22"/>
+                <w:szCs w:val="22"/>
+              </w:rPr>
               <w:t>Fixed the mobile views of the buttons on the reference’s objects</w:t>
             </w:r>
           </w:p>
@@ -357,8 +613,18 @@
                 <w:numId w:val="4"/>
               </w:numPr>
               <w:cnfStyle w:val="000000000000" w:firstRow="0" w:lastRow="0" w:firstColumn="0" w:lastColumn="0" w:oddVBand="0" w:evenVBand="0" w:oddHBand="0" w:evenHBand="0" w:firstRowFirstColumn="0" w:firstRowLastColumn="0" w:lastRowFirstColumn="0" w:lastRowLastColumn="0"/>
-            </w:pPr>
-            <w:r>
+              <w:rPr>
+                <w:rFonts w:cstheme="minorHAnsi"/>
+                <w:sz w:val="22"/>
+                <w:szCs w:val="22"/>
+              </w:rPr>
+            </w:pPr>
+            <w:r>
+              <w:rPr>
+                <w:rFonts w:cstheme="minorHAnsi"/>
+                <w:sz w:val="22"/>
+                <w:szCs w:val="22"/>
+              </w:rPr>
               <w:t>Added circles to show GPA</w:t>
             </w:r>
           </w:p>
@@ -370,8 +636,18 @@
                 <w:numId w:val="4"/>
               </w:numPr>
               <w:cnfStyle w:val="000000000000" w:firstRow="0" w:lastRow="0" w:firstColumn="0" w:lastColumn="0" w:oddVBand="0" w:evenVBand="0" w:oddHBand="0" w:evenHBand="0" w:firstRowFirstColumn="0" w:firstRowLastColumn="0" w:lastRowFirstColumn="0" w:lastRowLastColumn="0"/>
-            </w:pPr>
-            <w:r>
+              <w:rPr>
+                <w:rFonts w:cstheme="minorHAnsi"/>
+                <w:sz w:val="22"/>
+                <w:szCs w:val="22"/>
+              </w:rPr>
+            </w:pPr>
+            <w:r>
+              <w:rPr>
+                <w:rFonts w:cstheme="minorHAnsi"/>
+                <w:sz w:val="22"/>
+                <w:szCs w:val="22"/>
+              </w:rPr>
               <w:t>Fix bug for light mode</w:t>
             </w:r>
           </w:p>
@@ -387,7 +663,19 @@
             <w:tcW w:w="2122" w:type="dxa"/>
           </w:tcPr>
           <w:p>
-            <w:r>
+            <w:pPr>
+              <w:rPr>
+                <w:rFonts w:cstheme="minorHAnsi"/>
+                <w:sz w:val="22"/>
+                <w:szCs w:val="22"/>
+              </w:rPr>
+            </w:pPr>
+            <w:r>
+              <w:rPr>
+                <w:rFonts w:cstheme="minorHAnsi"/>
+                <w:sz w:val="22"/>
+                <w:szCs w:val="22"/>
+              </w:rPr>
               <w:t>09/26/23</w:t>
             </w:r>
           </w:p>
@@ -404,14 +692,34 @@
                 <w:numId w:val="5"/>
               </w:numPr>
               <w:cnfStyle w:val="000000100000" w:firstRow="0" w:lastRow="0" w:firstColumn="0" w:lastColumn="0" w:oddVBand="0" w:evenVBand="0" w:oddHBand="1" w:evenHBand="0" w:firstRowFirstColumn="0" w:firstRowLastColumn="0" w:lastRowFirstColumn="0" w:lastRowLastColumn="0"/>
-            </w:pPr>
-            <w:r>
+              <w:rPr>
+                <w:rFonts w:cstheme="minorHAnsi"/>
+                <w:sz w:val="22"/>
+                <w:szCs w:val="22"/>
+              </w:rPr>
+            </w:pPr>
+            <w:r>
+              <w:rPr>
+                <w:rFonts w:cstheme="minorHAnsi"/>
+                <w:sz w:val="22"/>
+                <w:szCs w:val="22"/>
+              </w:rPr>
               <w:t>Added ARM Assembly</w:t>
             </w:r>
             <w:r>
+              <w:rPr>
+                <w:rFonts w:cstheme="minorHAnsi"/>
+                <w:sz w:val="22"/>
+                <w:szCs w:val="22"/>
+              </w:rPr>
               <w:t xml:space="preserve"> and Prolog</w:t>
             </w:r>
             <w:r>
+              <w:rPr>
+                <w:rFonts w:cstheme="minorHAnsi"/>
+                <w:sz w:val="22"/>
+                <w:szCs w:val="22"/>
+              </w:rPr>
               <w:t xml:space="preserve"> to languages known</w:t>
             </w:r>
           </w:p>
@@ -423,8 +731,18 @@
                 <w:numId w:val="5"/>
               </w:numPr>
               <w:cnfStyle w:val="000000100000" w:firstRow="0" w:lastRow="0" w:firstColumn="0" w:lastColumn="0" w:oddVBand="0" w:evenVBand="0" w:oddHBand="1" w:evenHBand="0" w:firstRowFirstColumn="0" w:firstRowLastColumn="0" w:lastRowFirstColumn="0" w:lastRowLastColumn="0"/>
-            </w:pPr>
-            <w:r>
+              <w:rPr>
+                <w:rFonts w:cstheme="minorHAnsi"/>
+                <w:sz w:val="22"/>
+                <w:szCs w:val="22"/>
+              </w:rPr>
+            </w:pPr>
+            <w:r>
+              <w:rPr>
+                <w:rFonts w:cstheme="minorHAnsi"/>
+                <w:sz w:val="22"/>
+                <w:szCs w:val="22"/>
+              </w:rPr>
               <w:t>Added buttons to redirect to email, LinkedIn, and GitHub on resume</w:t>
             </w:r>
           </w:p>
@@ -436,8 +754,18 @@
                 <w:numId w:val="5"/>
               </w:numPr>
               <w:cnfStyle w:val="000000100000" w:firstRow="0" w:lastRow="0" w:firstColumn="0" w:lastColumn="0" w:oddVBand="0" w:evenVBand="0" w:oddHBand="1" w:evenHBand="0" w:firstRowFirstColumn="0" w:firstRowLastColumn="0" w:lastRowFirstColumn="0" w:lastRowLastColumn="0"/>
-            </w:pPr>
-            <w:r>
+              <w:rPr>
+                <w:rFonts w:cstheme="minorHAnsi"/>
+                <w:sz w:val="22"/>
+                <w:szCs w:val="22"/>
+              </w:rPr>
+            </w:pPr>
+            <w:r>
+              <w:rPr>
+                <w:rFonts w:cstheme="minorHAnsi"/>
+                <w:sz w:val="22"/>
+                <w:szCs w:val="22"/>
+              </w:rPr>
               <w:t>Changed where the downloads button was on the resume page to the top of the page with the other buttons for my social handles</w:t>
             </w:r>
           </w:p>
@@ -450,7 +778,19 @@
             <w:tcW w:w="2122" w:type="dxa"/>
           </w:tcPr>
           <w:p>
-            <w:r>
+            <w:pPr>
+              <w:rPr>
+                <w:rFonts w:cstheme="minorHAnsi"/>
+                <w:sz w:val="22"/>
+                <w:szCs w:val="22"/>
+              </w:rPr>
+            </w:pPr>
+            <w:r>
+              <w:rPr>
+                <w:rFonts w:cstheme="minorHAnsi"/>
+                <w:sz w:val="22"/>
+                <w:szCs w:val="22"/>
+              </w:rPr>
               <w:t>09/29/23</w:t>
             </w:r>
           </w:p>
@@ -467,8 +807,18 @@
                 <w:numId w:val="6"/>
               </w:numPr>
               <w:cnfStyle w:val="000000000000" w:firstRow="0" w:lastRow="0" w:firstColumn="0" w:lastColumn="0" w:oddVBand="0" w:evenVBand="0" w:oddHBand="0" w:evenHBand="0" w:firstRowFirstColumn="0" w:firstRowLastColumn="0" w:lastRowFirstColumn="0" w:lastRowLastColumn="0"/>
-            </w:pPr>
-            <w:r>
+              <w:rPr>
+                <w:rFonts w:cstheme="minorHAnsi"/>
+                <w:sz w:val="22"/>
+                <w:szCs w:val="22"/>
+              </w:rPr>
+            </w:pPr>
+            <w:r>
+              <w:rPr>
+                <w:rFonts w:cstheme="minorHAnsi"/>
+                <w:sz w:val="22"/>
+                <w:szCs w:val="22"/>
+              </w:rPr>
               <w:t>Added copyrights on every page</w:t>
             </w:r>
           </w:p>
@@ -480,8 +830,18 @@
                 <w:numId w:val="6"/>
               </w:numPr>
               <w:cnfStyle w:val="000000000000" w:firstRow="0" w:lastRow="0" w:firstColumn="0" w:lastColumn="0" w:oddVBand="0" w:evenVBand="0" w:oddHBand="0" w:evenHBand="0" w:firstRowFirstColumn="0" w:firstRowLastColumn="0" w:lastRowFirstColumn="0" w:lastRowLastColumn="0"/>
-            </w:pPr>
-            <w:r>
+              <w:rPr>
+                <w:rFonts w:cstheme="minorHAnsi"/>
+                <w:sz w:val="22"/>
+                <w:szCs w:val="22"/>
+              </w:rPr>
+            </w:pPr>
+            <w:r>
+              <w:rPr>
+                <w:rFonts w:cstheme="minorHAnsi"/>
+                <w:sz w:val="22"/>
+                <w:szCs w:val="22"/>
+              </w:rPr>
               <w:t>Added a page template so every page can be uniform</w:t>
             </w:r>
           </w:p>
@@ -493,8 +853,18 @@
                 <w:numId w:val="6"/>
               </w:numPr>
               <w:cnfStyle w:val="000000000000" w:firstRow="0" w:lastRow="0" w:firstColumn="0" w:lastColumn="0" w:oddVBand="0" w:evenVBand="0" w:oddHBand="0" w:evenHBand="0" w:firstRowFirstColumn="0" w:firstRowLastColumn="0" w:lastRowFirstColumn="0" w:lastRowLastColumn="0"/>
-            </w:pPr>
-            <w:r>
+              <w:rPr>
+                <w:rFonts w:cstheme="minorHAnsi"/>
+                <w:sz w:val="22"/>
+                <w:szCs w:val="22"/>
+              </w:rPr>
+            </w:pPr>
+            <w:r>
+              <w:rPr>
+                <w:rFonts w:cstheme="minorHAnsi"/>
+                <w:sz w:val="22"/>
+                <w:szCs w:val="22"/>
+              </w:rPr>
               <w:t>Added R and SQL to language proficiencies</w:t>
             </w:r>
           </w:p>
@@ -506,8 +876,18 @@
                 <w:numId w:val="6"/>
               </w:numPr>
               <w:cnfStyle w:val="000000000000" w:firstRow="0" w:lastRow="0" w:firstColumn="0" w:lastColumn="0" w:oddVBand="0" w:evenVBand="0" w:oddHBand="0" w:evenHBand="0" w:firstRowFirstColumn="0" w:firstRowLastColumn="0" w:lastRowFirstColumn="0" w:lastRowLastColumn="0"/>
-            </w:pPr>
-            <w:r>
+              <w:rPr>
+                <w:rFonts w:cstheme="minorHAnsi"/>
+                <w:sz w:val="22"/>
+                <w:szCs w:val="22"/>
+              </w:rPr>
+            </w:pPr>
+            <w:r>
+              <w:rPr>
+                <w:rFonts w:cstheme="minorHAnsi"/>
+                <w:sz w:val="22"/>
+                <w:szCs w:val="22"/>
+              </w:rPr>
               <w:t>Added easter egg on website</w:t>
             </w:r>
           </w:p>
@@ -519,8 +899,18 @@
                 <w:numId w:val="6"/>
               </w:numPr>
               <w:cnfStyle w:val="000000000000" w:firstRow="0" w:lastRow="0" w:firstColumn="0" w:lastColumn="0" w:oddVBand="0" w:evenVBand="0" w:oddHBand="0" w:evenHBand="0" w:firstRowFirstColumn="0" w:firstRowLastColumn="0" w:lastRowFirstColumn="0" w:lastRowLastColumn="0"/>
-            </w:pPr>
-            <w:r>
+              <w:rPr>
+                <w:rFonts w:cstheme="minorHAnsi"/>
+                <w:sz w:val="22"/>
+                <w:szCs w:val="22"/>
+              </w:rPr>
+            </w:pPr>
+            <w:r>
+              <w:rPr>
+                <w:rFonts w:cstheme="minorHAnsi"/>
+                <w:sz w:val="22"/>
+                <w:szCs w:val="22"/>
+              </w:rPr>
               <w:t>Added alt descriptions</w:t>
             </w:r>
           </w:p>
@@ -532,8 +922,18 @@
                 <w:numId w:val="6"/>
               </w:numPr>
               <w:cnfStyle w:val="000000000000" w:firstRow="0" w:lastRow="0" w:firstColumn="0" w:lastColumn="0" w:oddVBand="0" w:evenVBand="0" w:oddHBand="0" w:evenHBand="0" w:firstRowFirstColumn="0" w:firstRowLastColumn="0" w:lastRowFirstColumn="0" w:lastRowLastColumn="0"/>
-            </w:pPr>
-            <w:r>
+              <w:rPr>
+                <w:rFonts w:cstheme="minorHAnsi"/>
+                <w:sz w:val="22"/>
+                <w:szCs w:val="22"/>
+              </w:rPr>
+            </w:pPr>
+            <w:r>
+              <w:rPr>
+                <w:rFonts w:cstheme="minorHAnsi"/>
+                <w:sz w:val="22"/>
+                <w:szCs w:val="22"/>
+              </w:rPr>
               <w:t>Swapped language proficiencies and education panels on resume page</w:t>
             </w:r>
           </w:p>
@@ -545,8 +945,18 @@
                 <w:numId w:val="6"/>
               </w:numPr>
               <w:cnfStyle w:val="000000000000" w:firstRow="0" w:lastRow="0" w:firstColumn="0" w:lastColumn="0" w:oddVBand="0" w:evenVBand="0" w:oddHBand="0" w:evenHBand="0" w:firstRowFirstColumn="0" w:firstRowLastColumn="0" w:lastRowFirstColumn="0" w:lastRowLastColumn="0"/>
-            </w:pPr>
-            <w:r>
+              <w:rPr>
+                <w:rFonts w:cstheme="minorHAnsi"/>
+                <w:sz w:val="22"/>
+                <w:szCs w:val="22"/>
+              </w:rPr>
+            </w:pPr>
+            <w:r>
+              <w:rPr>
+                <w:rFonts w:cstheme="minorHAnsi"/>
+                <w:sz w:val="22"/>
+                <w:szCs w:val="22"/>
+              </w:rPr>
               <w:t>Fixed bug where the GitHub link for Uta redirected to the Website repository</w:t>
             </w:r>
           </w:p>
@@ -562,7 +972,19 @@
             <w:tcW w:w="2122" w:type="dxa"/>
           </w:tcPr>
           <w:p>
-            <w:r>
+            <w:pPr>
+              <w:rPr>
+                <w:rFonts w:cstheme="minorHAnsi"/>
+                <w:sz w:val="22"/>
+                <w:szCs w:val="22"/>
+              </w:rPr>
+            </w:pPr>
+            <w:r>
+              <w:rPr>
+                <w:rFonts w:cstheme="minorHAnsi"/>
+                <w:sz w:val="22"/>
+                <w:szCs w:val="22"/>
+              </w:rPr>
               <w:t>09/30/23</w:t>
             </w:r>
           </w:p>
@@ -579,8 +1001,18 @@
                 <w:numId w:val="6"/>
               </w:numPr>
               <w:cnfStyle w:val="000000100000" w:firstRow="0" w:lastRow="0" w:firstColumn="0" w:lastColumn="0" w:oddVBand="0" w:evenVBand="0" w:oddHBand="1" w:evenHBand="0" w:firstRowFirstColumn="0" w:firstRowLastColumn="0" w:lastRowFirstColumn="0" w:lastRowLastColumn="0"/>
-            </w:pPr>
-            <w:r>
+              <w:rPr>
+                <w:rFonts w:cstheme="minorHAnsi"/>
+                <w:sz w:val="22"/>
+                <w:szCs w:val="22"/>
+              </w:rPr>
+            </w:pPr>
+            <w:r>
+              <w:rPr>
+                <w:rFonts w:cstheme="minorHAnsi"/>
+                <w:sz w:val="22"/>
+                <w:szCs w:val="22"/>
+              </w:rPr>
               <w:t>Changed the switch toggle</w:t>
             </w:r>
           </w:p>
@@ -592,8 +1024,18 @@
                 <w:numId w:val="6"/>
               </w:numPr>
               <w:cnfStyle w:val="000000100000" w:firstRow="0" w:lastRow="0" w:firstColumn="0" w:lastColumn="0" w:oddVBand="0" w:evenVBand="0" w:oddHBand="1" w:evenHBand="0" w:firstRowFirstColumn="0" w:firstRowLastColumn="0" w:lastRowFirstColumn="0" w:lastRowLastColumn="0"/>
-            </w:pPr>
-            <w:r>
+              <w:rPr>
+                <w:rFonts w:cstheme="minorHAnsi"/>
+                <w:sz w:val="22"/>
+                <w:szCs w:val="22"/>
+              </w:rPr>
+            </w:pPr>
+            <w:r>
+              <w:rPr>
+                <w:rFonts w:cstheme="minorHAnsi"/>
+                <w:sz w:val="22"/>
+                <w:szCs w:val="22"/>
+              </w:rPr>
               <w:t>Changed the text in the GPA circles to change with screen size</w:t>
             </w:r>
           </w:p>
@@ -606,7 +1048,19 @@
             <w:tcW w:w="2122" w:type="dxa"/>
           </w:tcPr>
           <w:p>
-            <w:r>
+            <w:pPr>
+              <w:rPr>
+                <w:rFonts w:cstheme="minorHAnsi"/>
+                <w:sz w:val="22"/>
+                <w:szCs w:val="22"/>
+              </w:rPr>
+            </w:pPr>
+            <w:r>
+              <w:rPr>
+                <w:rFonts w:cstheme="minorHAnsi"/>
+                <w:sz w:val="22"/>
+                <w:szCs w:val="22"/>
+              </w:rPr>
               <w:t>10/01/23</w:t>
             </w:r>
           </w:p>
@@ -623,8 +1077,18 @@
                 <w:numId w:val="6"/>
               </w:numPr>
               <w:cnfStyle w:val="000000000000" w:firstRow="0" w:lastRow="0" w:firstColumn="0" w:lastColumn="0" w:oddVBand="0" w:evenVBand="0" w:oddHBand="0" w:evenHBand="0" w:firstRowFirstColumn="0" w:firstRowLastColumn="0" w:lastRowFirstColumn="0" w:lastRowLastColumn="0"/>
-            </w:pPr>
-            <w:r>
+              <w:rPr>
+                <w:rFonts w:cstheme="minorHAnsi"/>
+                <w:sz w:val="22"/>
+                <w:szCs w:val="22"/>
+              </w:rPr>
+            </w:pPr>
+            <w:r>
+              <w:rPr>
+                <w:rFonts w:cstheme="minorHAnsi"/>
+                <w:sz w:val="22"/>
+                <w:szCs w:val="22"/>
+              </w:rPr>
               <w:t>Fixed refresh bug on Easter Egg page</w:t>
             </w:r>
           </w:p>
@@ -640,7 +1104,19 @@
             <w:tcW w:w="2122" w:type="dxa"/>
           </w:tcPr>
           <w:p>
-            <w:r>
+            <w:pPr>
+              <w:rPr>
+                <w:rFonts w:cstheme="minorHAnsi"/>
+                <w:sz w:val="22"/>
+                <w:szCs w:val="22"/>
+              </w:rPr>
+            </w:pPr>
+            <w:r>
+              <w:rPr>
+                <w:rFonts w:cstheme="minorHAnsi"/>
+                <w:sz w:val="22"/>
+                <w:szCs w:val="22"/>
+              </w:rPr>
               <w:t>10/02/23</w:t>
             </w:r>
           </w:p>
@@ -657,8 +1133,18 @@
                 <w:numId w:val="6"/>
               </w:numPr>
               <w:cnfStyle w:val="000000100000" w:firstRow="0" w:lastRow="0" w:firstColumn="0" w:lastColumn="0" w:oddVBand="0" w:evenVBand="0" w:oddHBand="1" w:evenHBand="0" w:firstRowFirstColumn="0" w:firstRowLastColumn="0" w:lastRowFirstColumn="0" w:lastRowLastColumn="0"/>
-            </w:pPr>
-            <w:r>
+              <w:rPr>
+                <w:rFonts w:cstheme="minorHAnsi"/>
+                <w:sz w:val="22"/>
+                <w:szCs w:val="22"/>
+              </w:rPr>
+            </w:pPr>
+            <w:r>
+              <w:rPr>
+                <w:rFonts w:cstheme="minorHAnsi"/>
+                <w:sz w:val="22"/>
+                <w:szCs w:val="22"/>
+              </w:rPr>
               <w:t>Added language icons to projects that use them</w:t>
             </w:r>
           </w:p>
@@ -670,17 +1156,42 @@
                 <w:numId w:val="6"/>
               </w:numPr>
               <w:cnfStyle w:val="000000100000" w:firstRow="0" w:lastRow="0" w:firstColumn="0" w:lastColumn="0" w:oddVBand="0" w:evenVBand="0" w:oddHBand="1" w:evenHBand="0" w:firstRowFirstColumn="0" w:firstRowLastColumn="0" w:lastRowFirstColumn="0" w:lastRowLastColumn="0"/>
-            </w:pPr>
-            <w:r>
+              <w:rPr>
+                <w:rFonts w:cstheme="minorHAnsi"/>
+                <w:sz w:val="22"/>
+                <w:szCs w:val="22"/>
+              </w:rPr>
+            </w:pPr>
+            <w:r>
+              <w:rPr>
+                <w:rFonts w:cstheme="minorHAnsi"/>
+                <w:sz w:val="22"/>
+                <w:szCs w:val="22"/>
+              </w:rPr>
               <w:t xml:space="preserve">Added </w:t>
             </w:r>
             <w:r>
+              <w:rPr>
+                <w:rFonts w:cstheme="minorHAnsi"/>
+                <w:sz w:val="22"/>
+                <w:szCs w:val="22"/>
+              </w:rPr>
               <w:t>LinkedIn</w:t>
             </w:r>
             <w:r>
+              <w:rPr>
+                <w:rFonts w:cstheme="minorHAnsi"/>
+                <w:sz w:val="22"/>
+                <w:szCs w:val="22"/>
+              </w:rPr>
               <w:t xml:space="preserve"> </w:t>
             </w:r>
             <w:r>
+              <w:rPr>
+                <w:rFonts w:cstheme="minorHAnsi"/>
+                <w:sz w:val="22"/>
+                <w:szCs w:val="22"/>
+              </w:rPr>
               <w:t>buttons for some pages</w:t>
             </w:r>
           </w:p>
@@ -692,8 +1203,18 @@
                 <w:numId w:val="6"/>
               </w:numPr>
               <w:cnfStyle w:val="000000100000" w:firstRow="0" w:lastRow="0" w:firstColumn="0" w:lastColumn="0" w:oddVBand="0" w:evenVBand="0" w:oddHBand="1" w:evenHBand="0" w:firstRowFirstColumn="0" w:firstRowLastColumn="0" w:lastRowFirstColumn="0" w:lastRowLastColumn="0"/>
-            </w:pPr>
-            <w:r>
+              <w:rPr>
+                <w:rFonts w:cstheme="minorHAnsi"/>
+                <w:sz w:val="22"/>
+                <w:szCs w:val="22"/>
+              </w:rPr>
+            </w:pPr>
+            <w:r>
+              <w:rPr>
+                <w:rFonts w:cstheme="minorHAnsi"/>
+                <w:sz w:val="22"/>
+                <w:szCs w:val="22"/>
+              </w:rPr>
               <w:t>Added image legends for image carousel for projects</w:t>
             </w:r>
           </w:p>
@@ -705,8 +1226,18 @@
                 <w:numId w:val="6"/>
               </w:numPr>
               <w:cnfStyle w:val="000000100000" w:firstRow="0" w:lastRow="0" w:firstColumn="0" w:lastColumn="0" w:oddVBand="0" w:evenVBand="0" w:oddHBand="1" w:evenHBand="0" w:firstRowFirstColumn="0" w:firstRowLastColumn="0" w:lastRowFirstColumn="0" w:lastRowLastColumn="0"/>
-            </w:pPr>
-            <w:r>
+              <w:rPr>
+                <w:rFonts w:cstheme="minorHAnsi"/>
+                <w:sz w:val="22"/>
+                <w:szCs w:val="22"/>
+              </w:rPr>
+            </w:pPr>
+            <w:r>
+              <w:rPr>
+                <w:rFonts w:cstheme="minorHAnsi"/>
+                <w:sz w:val="22"/>
+                <w:szCs w:val="22"/>
+              </w:rPr>
               <w:t>Added image background for the resume page</w:t>
             </w:r>
           </w:p>
@@ -718,8 +1249,18 @@
                 <w:numId w:val="6"/>
               </w:numPr>
               <w:cnfStyle w:val="000000100000" w:firstRow="0" w:lastRow="0" w:firstColumn="0" w:lastColumn="0" w:oddVBand="0" w:evenVBand="0" w:oddHBand="1" w:evenHBand="0" w:firstRowFirstColumn="0" w:firstRowLastColumn="0" w:lastRowFirstColumn="0" w:lastRowLastColumn="0"/>
-            </w:pPr>
-            <w:r>
+              <w:rPr>
+                <w:rFonts w:cstheme="minorHAnsi"/>
+                <w:sz w:val="22"/>
+                <w:szCs w:val="22"/>
+              </w:rPr>
+            </w:pPr>
+            <w:r>
+              <w:rPr>
+                <w:rFonts w:cstheme="minorHAnsi"/>
+                <w:sz w:val="22"/>
+                <w:szCs w:val="22"/>
+              </w:rPr>
               <w:t>Changed Resume title</w:t>
             </w:r>
           </w:p>
@@ -731,16 +1272,36 @@
                 <w:numId w:val="6"/>
               </w:numPr>
               <w:cnfStyle w:val="000000100000" w:firstRow="0" w:lastRow="0" w:firstColumn="0" w:lastColumn="0" w:oddVBand="0" w:evenVBand="0" w:oddHBand="1" w:evenHBand="0" w:firstRowFirstColumn="0" w:firstRowLastColumn="0" w:lastRowFirstColumn="0" w:lastRowLastColumn="0"/>
-            </w:pPr>
-            <w:r>
+              <w:rPr>
+                <w:rFonts w:cstheme="minorHAnsi"/>
+                <w:sz w:val="22"/>
+                <w:szCs w:val="22"/>
+              </w:rPr>
+            </w:pPr>
+            <w:r>
+              <w:rPr>
+                <w:rFonts w:cstheme="minorHAnsi"/>
+                <w:sz w:val="22"/>
+                <w:szCs w:val="22"/>
+              </w:rPr>
               <w:t xml:space="preserve">Changed the variable name from </w:t>
             </w:r>
             <w:proofErr w:type="spellStart"/>
             <w:r>
+              <w:rPr>
+                <w:rFonts w:cstheme="minorHAnsi"/>
+                <w:sz w:val="22"/>
+                <w:szCs w:val="22"/>
+              </w:rPr>
               <w:t>Linkedin</w:t>
             </w:r>
             <w:proofErr w:type="spellEnd"/>
             <w:r>
+              <w:rPr>
+                <w:rFonts w:cstheme="minorHAnsi"/>
+                <w:sz w:val="22"/>
+                <w:szCs w:val="22"/>
+              </w:rPr>
               <w:t xml:space="preserve"> to LinkedIn</w:t>
             </w:r>
           </w:p>
@@ -752,8 +1313,18 @@
                 <w:numId w:val="6"/>
               </w:numPr>
               <w:cnfStyle w:val="000000100000" w:firstRow="0" w:lastRow="0" w:firstColumn="0" w:lastColumn="0" w:oddVBand="0" w:evenVBand="0" w:oddHBand="1" w:evenHBand="0" w:firstRowFirstColumn="0" w:firstRowLastColumn="0" w:lastRowFirstColumn="0" w:lastRowLastColumn="0"/>
-            </w:pPr>
-            <w:r>
+              <w:rPr>
+                <w:rFonts w:cstheme="minorHAnsi"/>
+                <w:sz w:val="22"/>
+                <w:szCs w:val="22"/>
+              </w:rPr>
+            </w:pPr>
+            <w:r>
+              <w:rPr>
+                <w:rFonts w:cstheme="minorHAnsi"/>
+                <w:sz w:val="22"/>
+                <w:szCs w:val="22"/>
+              </w:rPr>
               <w:t>Changed all mentions of “The Derivatives Game” to “The Simple Derivatives Game”</w:t>
             </w:r>
           </w:p>
@@ -765,8 +1336,18 @@
                 <w:numId w:val="6"/>
               </w:numPr>
               <w:cnfStyle w:val="000000100000" w:firstRow="0" w:lastRow="0" w:firstColumn="0" w:lastColumn="0" w:oddVBand="0" w:evenVBand="0" w:oddHBand="1" w:evenHBand="0" w:firstRowFirstColumn="0" w:firstRowLastColumn="0" w:lastRowFirstColumn="0" w:lastRowLastColumn="0"/>
-            </w:pPr>
-            <w:r>
+              <w:rPr>
+                <w:rFonts w:cstheme="minorHAnsi"/>
+                <w:sz w:val="22"/>
+                <w:szCs w:val="22"/>
+              </w:rPr>
+            </w:pPr>
+            <w:r>
+              <w:rPr>
+                <w:rFonts w:cstheme="minorHAnsi"/>
+                <w:sz w:val="22"/>
+                <w:szCs w:val="22"/>
+              </w:rPr>
               <w:t>Changed the call icon to something brighter</w:t>
             </w:r>
           </w:p>
@@ -778,8 +1359,18 @@
                 <w:numId w:val="6"/>
               </w:numPr>
               <w:cnfStyle w:val="000000100000" w:firstRow="0" w:lastRow="0" w:firstColumn="0" w:lastColumn="0" w:oddVBand="0" w:evenVBand="0" w:oddHBand="1" w:evenHBand="0" w:firstRowFirstColumn="0" w:firstRowLastColumn="0" w:lastRowFirstColumn="0" w:lastRowLastColumn="0"/>
-            </w:pPr>
-            <w:r>
+              <w:rPr>
+                <w:rFonts w:cstheme="minorHAnsi"/>
+                <w:sz w:val="22"/>
+                <w:szCs w:val="22"/>
+              </w:rPr>
+            </w:pPr>
+            <w:r>
+              <w:rPr>
+                <w:rFonts w:cstheme="minorHAnsi"/>
+                <w:sz w:val="22"/>
+                <w:szCs w:val="22"/>
+              </w:rPr>
               <w:t>Changed the resume icon to something brighter</w:t>
             </w:r>
           </w:p>
@@ -791,9 +1382,18 @@
                 <w:numId w:val="6"/>
               </w:numPr>
               <w:cnfStyle w:val="000000100000" w:firstRow="0" w:lastRow="0" w:firstColumn="0" w:lastColumn="0" w:oddVBand="0" w:evenVBand="0" w:oddHBand="1" w:evenHBand="0" w:firstRowFirstColumn="0" w:firstRowLastColumn="0" w:lastRowFirstColumn="0" w:lastRowLastColumn="0"/>
-            </w:pPr>
-            <w:r>
-              <w:lastRenderedPageBreak/>
+              <w:rPr>
+                <w:rFonts w:cstheme="minorHAnsi"/>
+                <w:sz w:val="22"/>
+                <w:szCs w:val="22"/>
+              </w:rPr>
+            </w:pPr>
+            <w:r>
+              <w:rPr>
+                <w:rFonts w:cstheme="minorHAnsi"/>
+                <w:sz w:val="22"/>
+                <w:szCs w:val="22"/>
+              </w:rPr>
               <w:t>Fixed education box centering issue</w:t>
             </w:r>
           </w:p>
@@ -805,8 +1405,18 @@
                 <w:numId w:val="6"/>
               </w:numPr>
               <w:cnfStyle w:val="000000100000" w:firstRow="0" w:lastRow="0" w:firstColumn="0" w:lastColumn="0" w:oddVBand="0" w:evenVBand="0" w:oddHBand="1" w:evenHBand="0" w:firstRowFirstColumn="0" w:firstRowLastColumn="0" w:lastRowFirstColumn="0" w:lastRowLastColumn="0"/>
-            </w:pPr>
-            <w:r>
+              <w:rPr>
+                <w:rFonts w:cstheme="minorHAnsi"/>
+                <w:sz w:val="22"/>
+                <w:szCs w:val="22"/>
+              </w:rPr>
+            </w:pPr>
+            <w:r>
+              <w:rPr>
+                <w:rFonts w:cstheme="minorHAnsi"/>
+                <w:sz w:val="22"/>
+                <w:szCs w:val="22"/>
+              </w:rPr>
               <w:t>Fixed bug where the LinkedIn button does not display</w:t>
             </w:r>
           </w:p>
@@ -818,11 +1428,26 @@
                 <w:numId w:val="6"/>
               </w:numPr>
               <w:cnfStyle w:val="000000100000" w:firstRow="0" w:lastRow="0" w:firstColumn="0" w:lastColumn="0" w:oddVBand="0" w:evenVBand="0" w:oddHBand="1" w:evenHBand="0" w:firstRowFirstColumn="0" w:firstRowLastColumn="0" w:lastRowFirstColumn="0" w:lastRowLastColumn="0"/>
-            </w:pPr>
-            <w:r>
+              <w:rPr>
+                <w:rFonts w:cstheme="minorHAnsi"/>
+                <w:sz w:val="22"/>
+                <w:szCs w:val="22"/>
+              </w:rPr>
+            </w:pPr>
+            <w:r>
+              <w:rPr>
+                <w:rFonts w:cstheme="minorHAnsi"/>
+                <w:sz w:val="22"/>
+                <w:szCs w:val="22"/>
+              </w:rPr>
               <w:t>Started refactoring CSS files due</w:t>
             </w:r>
             <w:r>
+              <w:rPr>
+                <w:rFonts w:cstheme="minorHAnsi"/>
+                <w:sz w:val="22"/>
+                <w:szCs w:val="22"/>
+              </w:rPr>
               <w:t xml:space="preserve"> for optimization</w:t>
             </w:r>
           </w:p>
@@ -835,8 +1460,19 @@
             <w:tcW w:w="2122" w:type="dxa"/>
           </w:tcPr>
           <w:p>
-            <w:r>
-              <w:lastRenderedPageBreak/>
+            <w:pPr>
+              <w:rPr>
+                <w:rFonts w:cstheme="minorHAnsi"/>
+                <w:sz w:val="22"/>
+                <w:szCs w:val="22"/>
+              </w:rPr>
+            </w:pPr>
+            <w:r>
+              <w:rPr>
+                <w:rFonts w:cstheme="minorHAnsi"/>
+                <w:sz w:val="22"/>
+                <w:szCs w:val="22"/>
+              </w:rPr>
               <w:t>10/03/23</w:t>
             </w:r>
           </w:p>
@@ -853,8 +1489,18 @@
                 <w:numId w:val="6"/>
               </w:numPr>
               <w:cnfStyle w:val="000000000000" w:firstRow="0" w:lastRow="0" w:firstColumn="0" w:lastColumn="0" w:oddVBand="0" w:evenVBand="0" w:oddHBand="0" w:evenHBand="0" w:firstRowFirstColumn="0" w:firstRowLastColumn="0" w:lastRowFirstColumn="0" w:lastRowLastColumn="0"/>
-            </w:pPr>
-            <w:r>
+              <w:rPr>
+                <w:rFonts w:cstheme="minorHAnsi"/>
+                <w:sz w:val="22"/>
+                <w:szCs w:val="22"/>
+              </w:rPr>
+            </w:pPr>
+            <w:r>
+              <w:rPr>
+                <w:rFonts w:cstheme="minorHAnsi"/>
+                <w:sz w:val="22"/>
+                <w:szCs w:val="22"/>
+              </w:rPr>
               <w:t>Changed the toggle so that the dark mode toggle is fixed to the top of the screen</w:t>
             </w:r>
           </w:p>
@@ -866,8 +1512,18 @@
                 <w:numId w:val="6"/>
               </w:numPr>
               <w:cnfStyle w:val="000000000000" w:firstRow="0" w:lastRow="0" w:firstColumn="0" w:lastColumn="0" w:oddVBand="0" w:evenVBand="0" w:oddHBand="0" w:evenHBand="0" w:firstRowFirstColumn="0" w:firstRowLastColumn="0" w:lastRowFirstColumn="0" w:lastRowLastColumn="0"/>
-            </w:pPr>
-            <w:r>
+              <w:rPr>
+                <w:rFonts w:cstheme="minorHAnsi"/>
+                <w:sz w:val="22"/>
+                <w:szCs w:val="22"/>
+              </w:rPr>
+            </w:pPr>
+            <w:r>
+              <w:rPr>
+                <w:rFonts w:cstheme="minorHAnsi"/>
+                <w:sz w:val="22"/>
+                <w:szCs w:val="22"/>
+              </w:rPr>
               <w:t>Fixed dark mode toggle display issues</w:t>
             </w:r>
           </w:p>
@@ -879,11 +1535,26 @@
                 <w:numId w:val="6"/>
               </w:numPr>
               <w:cnfStyle w:val="000000000000" w:firstRow="0" w:lastRow="0" w:firstColumn="0" w:lastColumn="0" w:oddVBand="0" w:evenVBand="0" w:oddHBand="0" w:evenHBand="0" w:firstRowFirstColumn="0" w:firstRowLastColumn="0" w:lastRowFirstColumn="0" w:lastRowLastColumn="0"/>
-            </w:pPr>
-            <w:r>
+              <w:rPr>
+                <w:rFonts w:cstheme="minorHAnsi"/>
+                <w:sz w:val="22"/>
+                <w:szCs w:val="22"/>
+              </w:rPr>
+            </w:pPr>
+            <w:r>
+              <w:rPr>
+                <w:rFonts w:cstheme="minorHAnsi"/>
+                <w:sz w:val="22"/>
+                <w:szCs w:val="22"/>
+              </w:rPr>
               <w:t xml:space="preserve">Started to add </w:t>
             </w:r>
             <w:r>
+              <w:rPr>
+                <w:rFonts w:cstheme="minorHAnsi"/>
+                <w:sz w:val="22"/>
+                <w:szCs w:val="22"/>
+              </w:rPr>
               <w:t>frameworks</w:t>
             </w:r>
           </w:p>
@@ -895,8 +1566,19 @@
                 <w:numId w:val="6"/>
               </w:numPr>
               <w:cnfStyle w:val="000000000000" w:firstRow="0" w:lastRow="0" w:firstColumn="0" w:lastColumn="0" w:oddVBand="0" w:evenVBand="0" w:oddHBand="0" w:evenHBand="0" w:firstRowFirstColumn="0" w:firstRowLastColumn="0" w:lastRowFirstColumn="0" w:lastRowLastColumn="0"/>
-            </w:pPr>
-            <w:r>
+              <w:rPr>
+                <w:rFonts w:cstheme="minorHAnsi"/>
+                <w:sz w:val="22"/>
+                <w:szCs w:val="22"/>
+              </w:rPr>
+            </w:pPr>
+            <w:r>
+              <w:rPr>
+                <w:rFonts w:cstheme="minorHAnsi"/>
+                <w:sz w:val="22"/>
+                <w:szCs w:val="22"/>
+              </w:rPr>
+              <w:lastRenderedPageBreak/>
               <w:t>Continuing to refactor CSS</w:t>
             </w:r>
           </w:p>
@@ -912,10 +1594,28 @@
             <w:tcW w:w="2122" w:type="dxa"/>
           </w:tcPr>
           <w:p>
-            <w:r>
+            <w:pPr>
+              <w:rPr>
+                <w:rFonts w:cstheme="minorHAnsi"/>
+                <w:sz w:val="22"/>
+                <w:szCs w:val="22"/>
+              </w:rPr>
+            </w:pPr>
+            <w:r>
+              <w:rPr>
+                <w:rFonts w:cstheme="minorHAnsi"/>
+                <w:sz w:val="22"/>
+                <w:szCs w:val="22"/>
+              </w:rPr>
+              <w:lastRenderedPageBreak/>
               <w:t>10/0</w:t>
             </w:r>
             <w:r>
+              <w:rPr>
+                <w:rFonts w:cstheme="minorHAnsi"/>
+                <w:sz w:val="22"/>
+                <w:szCs w:val="22"/>
+              </w:rPr>
               <w:t>4/23</w:t>
             </w:r>
           </w:p>
@@ -932,17 +1632,42 @@
                 <w:numId w:val="6"/>
               </w:numPr>
               <w:cnfStyle w:val="000000100000" w:firstRow="0" w:lastRow="0" w:firstColumn="0" w:lastColumn="0" w:oddVBand="0" w:evenVBand="0" w:oddHBand="1" w:evenHBand="0" w:firstRowFirstColumn="0" w:firstRowLastColumn="0" w:lastRowFirstColumn="0" w:lastRowLastColumn="0"/>
-            </w:pPr>
-            <w:r>
+              <w:rPr>
+                <w:rFonts w:cstheme="minorHAnsi"/>
+                <w:sz w:val="22"/>
+                <w:szCs w:val="22"/>
+              </w:rPr>
+            </w:pPr>
+            <w:r>
+              <w:rPr>
+                <w:rFonts w:cstheme="minorHAnsi"/>
+                <w:sz w:val="22"/>
+                <w:szCs w:val="22"/>
+              </w:rPr>
               <w:t>Added frameworks</w:t>
             </w:r>
             <w:r>
+              <w:rPr>
+                <w:rFonts w:cstheme="minorHAnsi"/>
+                <w:sz w:val="22"/>
+                <w:szCs w:val="22"/>
+              </w:rPr>
               <w:t xml:space="preserve"> Next.</w:t>
             </w:r>
             <w:r>
+              <w:rPr>
+                <w:rFonts w:cstheme="minorHAnsi"/>
+                <w:sz w:val="22"/>
+                <w:szCs w:val="22"/>
+              </w:rPr>
               <w:t>js</w:t>
             </w:r>
             <w:r>
+              <w:rPr>
+                <w:rFonts w:cstheme="minorHAnsi"/>
+                <w:sz w:val="22"/>
+                <w:szCs w:val="22"/>
+              </w:rPr>
               <w:t xml:space="preserve"> and React</w:t>
             </w:r>
           </w:p>
@@ -954,8 +1679,18 @@
                 <w:numId w:val="6"/>
               </w:numPr>
               <w:cnfStyle w:val="000000100000" w:firstRow="0" w:lastRow="0" w:firstColumn="0" w:lastColumn="0" w:oddVBand="0" w:evenVBand="0" w:oddHBand="1" w:evenHBand="0" w:firstRowFirstColumn="0" w:firstRowLastColumn="0" w:lastRowFirstColumn="0" w:lastRowLastColumn="0"/>
-            </w:pPr>
-            <w:r>
+              <w:rPr>
+                <w:rFonts w:cstheme="minorHAnsi"/>
+                <w:sz w:val="22"/>
+                <w:szCs w:val="22"/>
+              </w:rPr>
+            </w:pPr>
+            <w:r>
+              <w:rPr>
+                <w:rFonts w:cstheme="minorHAnsi"/>
+                <w:sz w:val="22"/>
+                <w:szCs w:val="22"/>
+              </w:rPr>
               <w:t>Added feature where frameworks and languages change based on screen size</w:t>
             </w:r>
           </w:p>
@@ -967,8 +1702,18 @@
                 <w:numId w:val="6"/>
               </w:numPr>
               <w:cnfStyle w:val="000000100000" w:firstRow="0" w:lastRow="0" w:firstColumn="0" w:lastColumn="0" w:oddVBand="0" w:evenVBand="0" w:oddHBand="1" w:evenHBand="0" w:firstRowFirstColumn="0" w:firstRowLastColumn="0" w:lastRowFirstColumn="0" w:lastRowLastColumn="0"/>
-            </w:pPr>
-            <w:r>
+              <w:rPr>
+                <w:rFonts w:cstheme="minorHAnsi"/>
+                <w:sz w:val="22"/>
+                <w:szCs w:val="22"/>
+              </w:rPr>
+            </w:pPr>
+            <w:r>
+              <w:rPr>
+                <w:rFonts w:cstheme="minorHAnsi"/>
+                <w:sz w:val="22"/>
+                <w:szCs w:val="22"/>
+              </w:rPr>
               <w:t>Continuing to refactor CSS</w:t>
             </w:r>
           </w:p>
@@ -981,7 +1726,19 @@
             <w:tcW w:w="2122" w:type="dxa"/>
           </w:tcPr>
           <w:p>
-            <w:r>
+            <w:pPr>
+              <w:rPr>
+                <w:rFonts w:cstheme="minorHAnsi"/>
+                <w:sz w:val="22"/>
+                <w:szCs w:val="22"/>
+              </w:rPr>
+            </w:pPr>
+            <w:r>
+              <w:rPr>
+                <w:rFonts w:cstheme="minorHAnsi"/>
+                <w:sz w:val="22"/>
+                <w:szCs w:val="22"/>
+              </w:rPr>
               <w:t>10/05/23</w:t>
             </w:r>
           </w:p>
@@ -998,8 +1755,18 @@
                 <w:numId w:val="6"/>
               </w:numPr>
               <w:cnfStyle w:val="000000000000" w:firstRow="0" w:lastRow="0" w:firstColumn="0" w:lastColumn="0" w:oddVBand="0" w:evenVBand="0" w:oddHBand="0" w:evenHBand="0" w:firstRowFirstColumn="0" w:firstRowLastColumn="0" w:lastRowFirstColumn="0" w:lastRowLastColumn="0"/>
-            </w:pPr>
-            <w:r>
+              <w:rPr>
+                <w:rFonts w:cstheme="minorHAnsi"/>
+                <w:sz w:val="22"/>
+                <w:szCs w:val="22"/>
+              </w:rPr>
+            </w:pPr>
+            <w:r>
+              <w:rPr>
+                <w:rFonts w:cstheme="minorHAnsi"/>
+                <w:sz w:val="22"/>
+                <w:szCs w:val="22"/>
+              </w:rPr>
               <w:t>Added themed resumes</w:t>
             </w:r>
           </w:p>
@@ -1011,8 +1778,18 @@
                 <w:numId w:val="6"/>
               </w:numPr>
               <w:cnfStyle w:val="000000000000" w:firstRow="0" w:lastRow="0" w:firstColumn="0" w:lastColumn="0" w:oddVBand="0" w:evenVBand="0" w:oddHBand="0" w:evenHBand="0" w:firstRowFirstColumn="0" w:firstRowLastColumn="0" w:lastRowFirstColumn="0" w:lastRowLastColumn="0"/>
-            </w:pPr>
-            <w:r>
+              <w:rPr>
+                <w:rFonts w:cstheme="minorHAnsi"/>
+                <w:sz w:val="22"/>
+                <w:szCs w:val="22"/>
+              </w:rPr>
+            </w:pPr>
+            <w:r>
+              <w:rPr>
+                <w:rFonts w:cstheme="minorHAnsi"/>
+                <w:sz w:val="22"/>
+                <w:szCs w:val="22"/>
+              </w:rPr>
               <w:t>Added Developer Tools Proficiencies</w:t>
             </w:r>
           </w:p>
@@ -1024,24 +1801,54 @@
                 <w:numId w:val="6"/>
               </w:numPr>
               <w:cnfStyle w:val="000000000000" w:firstRow="0" w:lastRow="0" w:firstColumn="0" w:lastColumn="0" w:oddVBand="0" w:evenVBand="0" w:oddHBand="0" w:evenHBand="0" w:firstRowFirstColumn="0" w:firstRowLastColumn="0" w:lastRowFirstColumn="0" w:lastRowLastColumn="0"/>
-            </w:pPr>
-            <w:r>
+              <w:rPr>
+                <w:rFonts w:cstheme="minorHAnsi"/>
+                <w:sz w:val="22"/>
+                <w:szCs w:val="22"/>
+              </w:rPr>
+            </w:pPr>
+            <w:r>
+              <w:rPr>
+                <w:rFonts w:cstheme="minorHAnsi"/>
+                <w:sz w:val="22"/>
+                <w:szCs w:val="22"/>
+              </w:rPr>
               <w:t xml:space="preserve">Added </w:t>
             </w:r>
             <w:proofErr w:type="spellStart"/>
             <w:r>
+              <w:rPr>
+                <w:rFonts w:cstheme="minorHAnsi"/>
+                <w:sz w:val="22"/>
+                <w:szCs w:val="22"/>
+              </w:rPr>
               <w:t>DBeaver</w:t>
             </w:r>
             <w:proofErr w:type="spellEnd"/>
             <w:r>
+              <w:rPr>
+                <w:rFonts w:cstheme="minorHAnsi"/>
+                <w:sz w:val="22"/>
+                <w:szCs w:val="22"/>
+              </w:rPr>
               <w:t xml:space="preserve">, </w:t>
             </w:r>
             <w:proofErr w:type="spellStart"/>
             <w:r>
+              <w:rPr>
+                <w:rFonts w:cstheme="minorHAnsi"/>
+                <w:sz w:val="22"/>
+                <w:szCs w:val="22"/>
+              </w:rPr>
               <w:t>VSCode</w:t>
             </w:r>
             <w:proofErr w:type="spellEnd"/>
             <w:r>
+              <w:rPr>
+                <w:rFonts w:cstheme="minorHAnsi"/>
+                <w:sz w:val="22"/>
+                <w:szCs w:val="22"/>
+              </w:rPr>
               <w:t>, and Eclipse</w:t>
             </w:r>
           </w:p>
@@ -1053,8 +1860,18 @@
                 <w:numId w:val="6"/>
               </w:numPr>
               <w:cnfStyle w:val="000000000000" w:firstRow="0" w:lastRow="0" w:firstColumn="0" w:lastColumn="0" w:oddVBand="0" w:evenVBand="0" w:oddHBand="0" w:evenHBand="0" w:firstRowFirstColumn="0" w:firstRowLastColumn="0" w:lastRowFirstColumn="0" w:lastRowLastColumn="0"/>
-            </w:pPr>
-            <w:r>
+              <w:rPr>
+                <w:rFonts w:cstheme="minorHAnsi"/>
+                <w:sz w:val="22"/>
+                <w:szCs w:val="22"/>
+              </w:rPr>
+            </w:pPr>
+            <w:r>
+              <w:rPr>
+                <w:rFonts w:cstheme="minorHAnsi"/>
+                <w:sz w:val="22"/>
+                <w:szCs w:val="22"/>
+              </w:rPr>
               <w:t>Changed home button layout to be scalable</w:t>
             </w:r>
           </w:p>
@@ -1066,8 +1883,18 @@
                 <w:numId w:val="6"/>
               </w:numPr>
               <w:cnfStyle w:val="000000000000" w:firstRow="0" w:lastRow="0" w:firstColumn="0" w:lastColumn="0" w:oddVBand="0" w:evenVBand="0" w:oddHBand="0" w:evenHBand="0" w:firstRowFirstColumn="0" w:firstRowLastColumn="0" w:lastRowFirstColumn="0" w:lastRowLastColumn="0"/>
-            </w:pPr>
-            <w:r>
+              <w:rPr>
+                <w:rFonts w:cstheme="minorHAnsi"/>
+                <w:sz w:val="22"/>
+                <w:szCs w:val="22"/>
+              </w:rPr>
+            </w:pPr>
+            <w:r>
+              <w:rPr>
+                <w:rFonts w:cstheme="minorHAnsi"/>
+                <w:sz w:val="22"/>
+                <w:szCs w:val="22"/>
+              </w:rPr>
               <w:t>Changed the home layout so the home box now is its own object</w:t>
             </w:r>
           </w:p>
@@ -1079,8 +1906,18 @@
                 <w:numId w:val="6"/>
               </w:numPr>
               <w:cnfStyle w:val="000000000000" w:firstRow="0" w:lastRow="0" w:firstColumn="0" w:lastColumn="0" w:oddVBand="0" w:evenVBand="0" w:oddHBand="0" w:evenHBand="0" w:firstRowFirstColumn="0" w:firstRowLastColumn="0" w:lastRowFirstColumn="0" w:lastRowLastColumn="0"/>
-            </w:pPr>
-            <w:r>
+              <w:rPr>
+                <w:rFonts w:cstheme="minorHAnsi"/>
+                <w:sz w:val="22"/>
+                <w:szCs w:val="22"/>
+              </w:rPr>
+            </w:pPr>
+            <w:r>
+              <w:rPr>
+                <w:rFonts w:cstheme="minorHAnsi"/>
+                <w:sz w:val="22"/>
+                <w:szCs w:val="22"/>
+              </w:rPr>
               <w:t>Fixed bugs regarding some of the displays being pixelated</w:t>
             </w:r>
           </w:p>
@@ -1092,15 +1929,208 @@
                 <w:numId w:val="6"/>
               </w:numPr>
               <w:cnfStyle w:val="000000000000" w:firstRow="0" w:lastRow="0" w:firstColumn="0" w:lastColumn="0" w:oddVBand="0" w:evenVBand="0" w:oddHBand="0" w:evenHBand="0" w:firstRowFirstColumn="0" w:firstRowLastColumn="0" w:lastRowFirstColumn="0" w:lastRowLastColumn="0"/>
-            </w:pPr>
-            <w:r>
+              <w:rPr>
+                <w:rFonts w:cstheme="minorHAnsi"/>
+                <w:sz w:val="22"/>
+                <w:szCs w:val="22"/>
+              </w:rPr>
+            </w:pPr>
+            <w:r>
+              <w:rPr>
+                <w:rFonts w:cstheme="minorHAnsi"/>
+                <w:sz w:val="22"/>
+                <w:szCs w:val="22"/>
+              </w:rPr>
               <w:t>Updated resume</w:t>
+            </w:r>
+          </w:p>
+        </w:tc>
+      </w:tr>
+      <w:tr>
+        <w:trPr>
+          <w:cnfStyle w:val="000000100000" w:firstRow="0" w:lastRow="0" w:firstColumn="0" w:lastColumn="0" w:oddVBand="0" w:evenVBand="0" w:oddHBand="1" w:evenHBand="0" w:firstRowFirstColumn="0" w:firstRowLastColumn="0" w:lastRowFirstColumn="0" w:lastRowLastColumn="0"/>
+        </w:trPr>
+        <w:tc>
+          <w:tcPr>
+            <w:cnfStyle w:val="001000000000" w:firstRow="0" w:lastRow="0" w:firstColumn="1" w:lastColumn="0" w:oddVBand="0" w:evenVBand="0" w:oddHBand="0" w:evenHBand="0" w:firstRowFirstColumn="0" w:firstRowLastColumn="0" w:lastRowFirstColumn="0" w:lastRowLastColumn="0"/>
+            <w:tcW w:w="2122" w:type="dxa"/>
+          </w:tcPr>
+          <w:p>
+            <w:pPr>
+              <w:rPr>
+                <w:rFonts w:cstheme="minorHAnsi"/>
+                <w:sz w:val="22"/>
+                <w:szCs w:val="22"/>
+              </w:rPr>
+            </w:pPr>
+            <w:r>
+              <w:rPr>
+                <w:rFonts w:cstheme="minorHAnsi"/>
+                <w:sz w:val="22"/>
+                <w:szCs w:val="22"/>
+              </w:rPr>
+              <w:t>10/07/23</w:t>
+            </w:r>
+          </w:p>
+        </w:tc>
+        <w:tc>
+          <w:tcPr>
+            <w:tcW w:w="8668" w:type="dxa"/>
+          </w:tcPr>
+          <w:p>
+            <w:pPr>
+              <w:pStyle w:val="ListParagraph"/>
+              <w:numPr>
+                <w:ilvl w:val="0"/>
+                <w:numId w:val="6"/>
+              </w:numPr>
+              <w:cnfStyle w:val="000000100000" w:firstRow="0" w:lastRow="0" w:firstColumn="0" w:lastColumn="0" w:oddVBand="0" w:evenVBand="0" w:oddHBand="1" w:evenHBand="0" w:firstRowFirstColumn="0" w:firstRowLastColumn="0" w:lastRowFirstColumn="0" w:lastRowLastColumn="0"/>
+              <w:rPr>
+                <w:rFonts w:cstheme="minorHAnsi"/>
+                <w:sz w:val="22"/>
+                <w:szCs w:val="22"/>
+              </w:rPr>
+            </w:pPr>
+            <w:r>
+              <w:rPr>
+                <w:rFonts w:cstheme="minorHAnsi"/>
+                <w:sz w:val="22"/>
+                <w:szCs w:val="22"/>
+              </w:rPr>
+              <w:t>Added following Developer Tools:</w:t>
+            </w:r>
+          </w:p>
+          <w:p>
+            <w:pPr>
+              <w:pStyle w:val="ListParagraph"/>
+              <w:numPr>
+                <w:ilvl w:val="1"/>
+                <w:numId w:val="6"/>
+              </w:numPr>
+              <w:cnfStyle w:val="000000100000" w:firstRow="0" w:lastRow="0" w:firstColumn="0" w:lastColumn="0" w:oddVBand="0" w:evenVBand="0" w:oddHBand="1" w:evenHBand="0" w:firstRowFirstColumn="0" w:firstRowLastColumn="0" w:lastRowFirstColumn="0" w:lastRowLastColumn="0"/>
+              <w:rPr>
+                <w:rFonts w:cstheme="minorHAnsi"/>
+                <w:sz w:val="22"/>
+                <w:szCs w:val="22"/>
+              </w:rPr>
+            </w:pPr>
+            <w:proofErr w:type="spellStart"/>
+            <w:r>
+              <w:rPr>
+                <w:rFonts w:cstheme="minorHAnsi"/>
+                <w:sz w:val="22"/>
+                <w:szCs w:val="22"/>
+              </w:rPr>
+              <w:t>JupyterHub</w:t>
+            </w:r>
+            <w:proofErr w:type="spellEnd"/>
+          </w:p>
+          <w:p>
+            <w:pPr>
+              <w:pStyle w:val="ListParagraph"/>
+              <w:numPr>
+                <w:ilvl w:val="1"/>
+                <w:numId w:val="6"/>
+              </w:numPr>
+              <w:cnfStyle w:val="000000100000" w:firstRow="0" w:lastRow="0" w:firstColumn="0" w:lastColumn="0" w:oddVBand="0" w:evenVBand="0" w:oddHBand="1" w:evenHBand="0" w:firstRowFirstColumn="0" w:firstRowLastColumn="0" w:lastRowFirstColumn="0" w:lastRowLastColumn="0"/>
+              <w:rPr>
+                <w:rFonts w:cstheme="minorHAnsi"/>
+                <w:sz w:val="22"/>
+                <w:szCs w:val="22"/>
+              </w:rPr>
+            </w:pPr>
+            <w:r>
+              <w:rPr>
+                <w:rFonts w:cstheme="minorHAnsi"/>
+                <w:sz w:val="22"/>
+                <w:szCs w:val="22"/>
+              </w:rPr>
+              <w:t>GitHub</w:t>
+            </w:r>
+          </w:p>
+          <w:p>
+            <w:pPr>
+              <w:pStyle w:val="ListParagraph"/>
+              <w:numPr>
+                <w:ilvl w:val="1"/>
+                <w:numId w:val="6"/>
+              </w:numPr>
+              <w:cnfStyle w:val="000000100000" w:firstRow="0" w:lastRow="0" w:firstColumn="0" w:lastColumn="0" w:oddVBand="0" w:evenVBand="0" w:oddHBand="1" w:evenHBand="0" w:firstRowFirstColumn="0" w:firstRowLastColumn="0" w:lastRowFirstColumn="0" w:lastRowLastColumn="0"/>
+              <w:rPr>
+                <w:rFonts w:cstheme="minorHAnsi"/>
+                <w:sz w:val="22"/>
+                <w:szCs w:val="22"/>
+              </w:rPr>
+            </w:pPr>
+            <w:r>
+              <w:rPr>
+                <w:rFonts w:cstheme="minorHAnsi"/>
+                <w:sz w:val="22"/>
+                <w:szCs w:val="22"/>
+              </w:rPr>
+              <w:t>Overleaf</w:t>
+            </w:r>
+          </w:p>
+          <w:p>
+            <w:pPr>
+              <w:pStyle w:val="ListParagraph"/>
+              <w:numPr>
+                <w:ilvl w:val="1"/>
+                <w:numId w:val="6"/>
+              </w:numPr>
+              <w:cnfStyle w:val="000000100000" w:firstRow="0" w:lastRow="0" w:firstColumn="0" w:lastColumn="0" w:oddVBand="0" w:evenVBand="0" w:oddHBand="1" w:evenHBand="0" w:firstRowFirstColumn="0" w:firstRowLastColumn="0" w:lastRowFirstColumn="0" w:lastRowLastColumn="0"/>
+              <w:rPr>
+                <w:rFonts w:cstheme="minorHAnsi"/>
+                <w:sz w:val="22"/>
+                <w:szCs w:val="22"/>
+              </w:rPr>
+            </w:pPr>
+            <w:proofErr w:type="spellStart"/>
+            <w:r>
+              <w:rPr>
+                <w:rFonts w:cstheme="minorHAnsi"/>
+                <w:sz w:val="22"/>
+                <w:szCs w:val="22"/>
+              </w:rPr>
+              <w:t>Netbeans</w:t>
+            </w:r>
+            <w:proofErr w:type="spellEnd"/>
+          </w:p>
+          <w:p>
+            <w:pPr>
+              <w:pStyle w:val="ListParagraph"/>
+              <w:numPr>
+                <w:ilvl w:val="1"/>
+                <w:numId w:val="6"/>
+              </w:numPr>
+              <w:cnfStyle w:val="000000100000" w:firstRow="0" w:lastRow="0" w:firstColumn="0" w:lastColumn="0" w:oddVBand="0" w:evenVBand="0" w:oddHBand="1" w:evenHBand="0" w:firstRowFirstColumn="0" w:firstRowLastColumn="0" w:lastRowFirstColumn="0" w:lastRowLastColumn="0"/>
+              <w:rPr>
+                <w:rFonts w:cstheme="minorHAnsi"/>
+                <w:sz w:val="22"/>
+                <w:szCs w:val="22"/>
+              </w:rPr>
+            </w:pPr>
+            <w:r>
+              <w:rPr>
+                <w:rFonts w:cstheme="minorHAnsi"/>
+                <w:sz w:val="22"/>
+                <w:szCs w:val="22"/>
+              </w:rPr>
+              <w:t>Matlab</w:t>
             </w:r>
           </w:p>
         </w:tc>
       </w:tr>
     </w:tbl>
-    <w:p/>
+    <w:p>
+      <w:pPr>
+        <w:rPr>
+          <w:rFonts w:cstheme="minorHAnsi"/>
+          <w:sz w:val="22"/>
+          <w:szCs w:val="22"/>
+        </w:rPr>
+      </w:pPr>
+    </w:p>
     <w:sectPr>
       <w:pgSz w:w="12240" w:h="15840"/>
       <w:pgMar w:top="720" w:right="720" w:bottom="720" w:left="720" w:header="708" w:footer="708" w:gutter="0"/>
@@ -1581,7 +2611,7 @@
         <w:rFonts w:ascii="Symbol" w:hAnsi="Symbol" w:hint="default"/>
       </w:rPr>
     </w:lvl>
-    <w:lvl w:ilvl="1" w:tplc="04090003" w:tentative="1">
+    <w:lvl w:ilvl="1" w:tplc="04090003">
       <w:start w:val="1"/>
       <w:numFmt w:val="bullet"/>
       <w:lvlText w:val="o"/>

</xml_diff>

<commit_message>
Bug fix for boxes
</commit_message>
<xml_diff>
--- a/Website Log.docx
+++ b/Website Log.docx
@@ -1284,25 +1284,7 @@
                 <w:sz w:val="22"/>
                 <w:szCs w:val="22"/>
               </w:rPr>
-              <w:t xml:space="preserve">Changed the variable name from </w:t>
-            </w:r>
-            <w:proofErr w:type="spellStart"/>
-            <w:r>
-              <w:rPr>
-                <w:rFonts w:cstheme="minorHAnsi"/>
-                <w:sz w:val="22"/>
-                <w:szCs w:val="22"/>
-              </w:rPr>
-              <w:t>Linkedin</w:t>
-            </w:r>
-            <w:proofErr w:type="spellEnd"/>
-            <w:r>
-              <w:rPr>
-                <w:rFonts w:cstheme="minorHAnsi"/>
-                <w:sz w:val="22"/>
-                <w:szCs w:val="22"/>
-              </w:rPr>
-              <w:t xml:space="preserve"> to LinkedIn</w:t>
+              <w:t>Changed the variable name from Linkedin to LinkedIn</w:t>
             </w:r>
           </w:p>
           <w:p>
@@ -1813,43 +1795,7 @@
                 <w:sz w:val="22"/>
                 <w:szCs w:val="22"/>
               </w:rPr>
-              <w:t xml:space="preserve">Added </w:t>
-            </w:r>
-            <w:proofErr w:type="spellStart"/>
-            <w:r>
-              <w:rPr>
-                <w:rFonts w:cstheme="minorHAnsi"/>
-                <w:sz w:val="22"/>
-                <w:szCs w:val="22"/>
-              </w:rPr>
-              <w:t>DBeaver</w:t>
-            </w:r>
-            <w:proofErr w:type="spellEnd"/>
-            <w:r>
-              <w:rPr>
-                <w:rFonts w:cstheme="minorHAnsi"/>
-                <w:sz w:val="22"/>
-                <w:szCs w:val="22"/>
-              </w:rPr>
-              <w:t xml:space="preserve">, </w:t>
-            </w:r>
-            <w:proofErr w:type="spellStart"/>
-            <w:r>
-              <w:rPr>
-                <w:rFonts w:cstheme="minorHAnsi"/>
-                <w:sz w:val="22"/>
-                <w:szCs w:val="22"/>
-              </w:rPr>
-              <w:t>VSCode</w:t>
-            </w:r>
-            <w:proofErr w:type="spellEnd"/>
-            <w:r>
-              <w:rPr>
-                <w:rFonts w:cstheme="minorHAnsi"/>
-                <w:sz w:val="22"/>
-                <w:szCs w:val="22"/>
-              </w:rPr>
-              <w:t>, and Eclipse</w:t>
+              <w:t>Added DBeaver, VSCode, and Eclipse</w:t>
             </w:r>
           </w:p>
           <w:p>
@@ -2014,7 +1960,6 @@
                 <w:szCs w:val="22"/>
               </w:rPr>
             </w:pPr>
-            <w:proofErr w:type="spellStart"/>
             <w:r>
               <w:rPr>
                 <w:rFonts w:cstheme="minorHAnsi"/>
@@ -2023,7 +1968,6 @@
               </w:rPr>
               <w:t>JupyterHub</w:t>
             </w:r>
-            <w:proofErr w:type="spellEnd"/>
           </w:p>
           <w:p>
             <w:pPr>
@@ -2085,7 +2029,6 @@
                 <w:szCs w:val="22"/>
               </w:rPr>
             </w:pPr>
-            <w:proofErr w:type="spellStart"/>
             <w:r>
               <w:rPr>
                 <w:rFonts w:cstheme="minorHAnsi"/>
@@ -2094,7 +2037,6 @@
               </w:rPr>
               <w:t>Netbeans</w:t>
             </w:r>
-            <w:proofErr w:type="spellEnd"/>
           </w:p>
           <w:p>
             <w:pPr>
@@ -2117,6 +2059,52 @@
                 <w:szCs w:val="22"/>
               </w:rPr>
               <w:t>Matlab</w:t>
+            </w:r>
+          </w:p>
+          <w:p>
+            <w:pPr>
+              <w:pStyle w:val="ListParagraph"/>
+              <w:numPr>
+                <w:ilvl w:val="0"/>
+                <w:numId w:val="6"/>
+              </w:numPr>
+              <w:cnfStyle w:val="000000100000" w:firstRow="0" w:lastRow="0" w:firstColumn="0" w:lastColumn="0" w:oddVBand="0" w:evenVBand="0" w:oddHBand="1" w:evenHBand="0" w:firstRowFirstColumn="0" w:firstRowLastColumn="0" w:lastRowFirstColumn="0" w:lastRowLastColumn="0"/>
+              <w:rPr>
+                <w:rFonts w:cstheme="minorHAnsi"/>
+                <w:sz w:val="22"/>
+                <w:szCs w:val="22"/>
+              </w:rPr>
+            </w:pPr>
+            <w:r>
+              <w:rPr>
+                <w:rFonts w:cstheme="minorHAnsi"/>
+                <w:sz w:val="22"/>
+                <w:szCs w:val="22"/>
+              </w:rPr>
+              <w:t>Fixed display bug where the light theme box for previous employment would show for dark mode</w:t>
+            </w:r>
+          </w:p>
+          <w:p>
+            <w:pPr>
+              <w:pStyle w:val="ListParagraph"/>
+              <w:numPr>
+                <w:ilvl w:val="0"/>
+                <w:numId w:val="6"/>
+              </w:numPr>
+              <w:cnfStyle w:val="000000100000" w:firstRow="0" w:lastRow="0" w:firstColumn="0" w:lastColumn="0" w:oddVBand="0" w:evenVBand="0" w:oddHBand="1" w:evenHBand="0" w:firstRowFirstColumn="0" w:firstRowLastColumn="0" w:lastRowFirstColumn="0" w:lastRowLastColumn="0"/>
+              <w:rPr>
+                <w:rFonts w:cstheme="minorHAnsi"/>
+                <w:sz w:val="22"/>
+                <w:szCs w:val="22"/>
+              </w:rPr>
+            </w:pPr>
+            <w:r>
+              <w:rPr>
+                <w:rFonts w:cstheme="minorHAnsi"/>
+                <w:sz w:val="22"/>
+                <w:szCs w:val="22"/>
+              </w:rPr>
+              <w:t>Implemented efficiency for the photo loading to reduce load times</w:t>
             </w:r>
           </w:p>
         </w:tc>

</xml_diff>

<commit_message>
Fixed display issue on chromium browsers.
</commit_message>
<xml_diff>
--- a/Website Log.docx
+++ b/Website Log.docx
@@ -2535,6 +2535,74 @@
               </w:rPr>
               <w:t>Added another job</w:t>
             </w:r>
+          </w:p>
+        </w:tc>
+      </w:tr>
+      <w:tr>
+        <w:tc>
+          <w:tcPr>
+            <w:cnfStyle w:val="001000000000" w:firstRow="0" w:lastRow="0" w:firstColumn="1" w:lastColumn="0" w:oddVBand="0" w:evenVBand="0" w:oddHBand="0" w:evenHBand="0" w:firstRowFirstColumn="0" w:firstRowLastColumn="0" w:lastRowFirstColumn="0" w:lastRowLastColumn="0"/>
+            <w:tcW w:w="2122" w:type="dxa"/>
+          </w:tcPr>
+          <w:p>
+            <w:pPr>
+              <w:rPr>
+                <w:rFonts w:cstheme="minorHAnsi"/>
+                <w:sz w:val="22"/>
+                <w:szCs w:val="22"/>
+              </w:rPr>
+            </w:pPr>
+            <w:r>
+              <w:rPr>
+                <w:rFonts w:cstheme="minorHAnsi"/>
+                <w:sz w:val="22"/>
+                <w:szCs w:val="22"/>
+              </w:rPr>
+              <w:t>03/18/24</w:t>
+            </w:r>
+          </w:p>
+        </w:tc>
+        <w:tc>
+          <w:tcPr>
+            <w:tcW w:w="8668" w:type="dxa"/>
+          </w:tcPr>
+          <w:p>
+            <w:pPr>
+              <w:pStyle w:val="ListParagraph"/>
+              <w:numPr>
+                <w:ilvl w:val="0"/>
+                <w:numId w:val="7"/>
+              </w:numPr>
+              <w:cnfStyle w:val="000000000000" w:firstRow="0" w:lastRow="0" w:firstColumn="0" w:lastColumn="0" w:oddVBand="0" w:evenVBand="0" w:oddHBand="0" w:evenHBand="0" w:firstRowFirstColumn="0" w:firstRowLastColumn="0" w:lastRowFirstColumn="0" w:lastRowLastColumn="0"/>
+              <w:rPr>
+                <w:rFonts w:cstheme="minorHAnsi"/>
+                <w:sz w:val="22"/>
+                <w:szCs w:val="22"/>
+              </w:rPr>
+            </w:pPr>
+            <w:r>
+              <w:rPr>
+                <w:rFonts w:cstheme="minorHAnsi"/>
+                <w:sz w:val="22"/>
+                <w:szCs w:val="22"/>
+              </w:rPr>
+              <w:t>Fixed display issue on Chromium browsers</w:t>
+            </w:r>
+          </w:p>
+          <w:p>
+            <w:pPr>
+              <w:pStyle w:val="ListParagraph"/>
+              <w:numPr>
+                <w:ilvl w:val="0"/>
+                <w:numId w:val="7"/>
+              </w:numPr>
+              <w:cnfStyle w:val="000000000000" w:firstRow="0" w:lastRow="0" w:firstColumn="0" w:lastColumn="0" w:oddVBand="0" w:evenVBand="0" w:oddHBand="0" w:evenHBand="0" w:firstRowFirstColumn="0" w:firstRowLastColumn="0" w:lastRowFirstColumn="0" w:lastRowLastColumn="0"/>
+              <w:rPr>
+                <w:rFonts w:cstheme="minorHAnsi"/>
+                <w:sz w:val="22"/>
+                <w:szCs w:val="22"/>
+              </w:rPr>
+            </w:pPr>
           </w:p>
         </w:tc>
       </w:tr>

</xml_diff>

<commit_message>
Added a JSON file for the ImageCarousel
</commit_message>
<xml_diff>
--- a/Website Log.docx
+++ b/Website Log.docx
@@ -2589,6 +2589,39 @@
               <w:t>Fixed display issue on Chromium browsers</w:t>
             </w:r>
           </w:p>
+        </w:tc>
+      </w:tr>
+      <w:tr>
+        <w:trPr>
+          <w:cnfStyle w:val="000000100000" w:firstRow="0" w:lastRow="0" w:firstColumn="0" w:lastColumn="0" w:oddVBand="0" w:evenVBand="0" w:oddHBand="1" w:evenHBand="0" w:firstRowFirstColumn="0" w:firstRowLastColumn="0" w:lastRowFirstColumn="0" w:lastRowLastColumn="0"/>
+        </w:trPr>
+        <w:tc>
+          <w:tcPr>
+            <w:cnfStyle w:val="001000000000" w:firstRow="0" w:lastRow="0" w:firstColumn="1" w:lastColumn="0" w:oddVBand="0" w:evenVBand="0" w:oddHBand="0" w:evenHBand="0" w:firstRowFirstColumn="0" w:firstRowLastColumn="0" w:lastRowFirstColumn="0" w:lastRowLastColumn="0"/>
+            <w:tcW w:w="2122" w:type="dxa"/>
+          </w:tcPr>
+          <w:p>
+            <w:pPr>
+              <w:rPr>
+                <w:rFonts w:cstheme="minorHAnsi"/>
+                <w:sz w:val="22"/>
+                <w:szCs w:val="22"/>
+              </w:rPr>
+            </w:pPr>
+            <w:r>
+              <w:rPr>
+                <w:rFonts w:cstheme="minorHAnsi"/>
+                <w:sz w:val="22"/>
+                <w:szCs w:val="22"/>
+              </w:rPr>
+              <w:t>03/21/24</w:t>
+            </w:r>
+          </w:p>
+        </w:tc>
+        <w:tc>
+          <w:tcPr>
+            <w:tcW w:w="8668" w:type="dxa"/>
+          </w:tcPr>
           <w:p>
             <w:pPr>
               <w:pStyle w:val="ListParagraph"/>
@@ -2596,13 +2629,21 @@
                 <w:ilvl w:val="0"/>
                 <w:numId w:val="7"/>
               </w:numPr>
-              <w:cnfStyle w:val="000000000000" w:firstRow="0" w:lastRow="0" w:firstColumn="0" w:lastColumn="0" w:oddVBand="0" w:evenVBand="0" w:oddHBand="0" w:evenHBand="0" w:firstRowFirstColumn="0" w:firstRowLastColumn="0" w:lastRowFirstColumn="0" w:lastRowLastColumn="0"/>
-              <w:rPr>
-                <w:rFonts w:cstheme="minorHAnsi"/>
-                <w:sz w:val="22"/>
-                <w:szCs w:val="22"/>
-              </w:rPr>
-            </w:pPr>
+              <w:cnfStyle w:val="000000100000" w:firstRow="0" w:lastRow="0" w:firstColumn="0" w:lastColumn="0" w:oddVBand="0" w:evenVBand="0" w:oddHBand="1" w:evenHBand="0" w:firstRowFirstColumn="0" w:firstRowLastColumn="0" w:lastRowFirstColumn="0" w:lastRowLastColumn="0"/>
+              <w:rPr>
+                <w:rFonts w:cstheme="minorHAnsi"/>
+                <w:sz w:val="22"/>
+                <w:szCs w:val="22"/>
+              </w:rPr>
+            </w:pPr>
+            <w:r>
+              <w:rPr>
+                <w:rFonts w:cstheme="minorHAnsi"/>
+                <w:sz w:val="22"/>
+                <w:szCs w:val="22"/>
+              </w:rPr>
+              <w:t>Started to implemented a JSON file system for images and resources, started with the ImageCarousel</w:t>
+            </w:r>
           </w:p>
         </w:tc>
       </w:tr>

</xml_diff>

<commit_message>
Added more JSON files
</commit_message>
<xml_diff>
--- a/Website Log.docx
+++ b/Website Log.docx
@@ -2642,7 +2642,96 @@
                 <w:sz w:val="22"/>
                 <w:szCs w:val="22"/>
               </w:rPr>
-              <w:t>Started to implemented a JSON file system for images and resources, started with the ImageCarousel</w:t>
+              <w:t xml:space="preserve">Started to </w:t>
+            </w:r>
+            <w:proofErr w:type="gramStart"/>
+            <w:r>
+              <w:rPr>
+                <w:rFonts w:cstheme="minorHAnsi"/>
+                <w:sz w:val="22"/>
+                <w:szCs w:val="22"/>
+              </w:rPr>
+              <w:t>implemented</w:t>
+            </w:r>
+            <w:proofErr w:type="gramEnd"/>
+            <w:r>
+              <w:rPr>
+                <w:rFonts w:cstheme="minorHAnsi"/>
+                <w:sz w:val="22"/>
+                <w:szCs w:val="22"/>
+              </w:rPr>
+              <w:t xml:space="preserve"> a JSON file system for images and resources, started with the </w:t>
+            </w:r>
+            <w:proofErr w:type="spellStart"/>
+            <w:r>
+              <w:rPr>
+                <w:rFonts w:cstheme="minorHAnsi"/>
+                <w:sz w:val="22"/>
+                <w:szCs w:val="22"/>
+              </w:rPr>
+              <w:t>ImageCarousel</w:t>
+            </w:r>
+            <w:proofErr w:type="spellEnd"/>
+          </w:p>
+        </w:tc>
+      </w:tr>
+      <w:tr>
+        <w:tc>
+          <w:tcPr>
+            <w:cnfStyle w:val="001000000000" w:firstRow="0" w:lastRow="0" w:firstColumn="1" w:lastColumn="0" w:oddVBand="0" w:evenVBand="0" w:oddHBand="0" w:evenHBand="0" w:firstRowFirstColumn="0" w:firstRowLastColumn="0" w:lastRowFirstColumn="0" w:lastRowLastColumn="0"/>
+            <w:tcW w:w="2122" w:type="dxa"/>
+          </w:tcPr>
+          <w:p>
+            <w:pPr>
+              <w:rPr>
+                <w:rFonts w:cstheme="minorHAnsi"/>
+                <w:sz w:val="22"/>
+                <w:szCs w:val="22"/>
+              </w:rPr>
+            </w:pPr>
+            <w:r>
+              <w:rPr>
+                <w:rFonts w:cstheme="minorHAnsi"/>
+                <w:sz w:val="22"/>
+                <w:szCs w:val="22"/>
+              </w:rPr>
+              <w:t>03/22/24</w:t>
+            </w:r>
+          </w:p>
+        </w:tc>
+        <w:tc>
+          <w:tcPr>
+            <w:tcW w:w="8668" w:type="dxa"/>
+          </w:tcPr>
+          <w:p>
+            <w:pPr>
+              <w:pStyle w:val="ListParagraph"/>
+              <w:numPr>
+                <w:ilvl w:val="0"/>
+                <w:numId w:val="7"/>
+              </w:numPr>
+              <w:cnfStyle w:val="000000000000" w:firstRow="0" w:lastRow="0" w:firstColumn="0" w:lastColumn="0" w:oddVBand="0" w:evenVBand="0" w:oddHBand="0" w:evenHBand="0" w:firstRowFirstColumn="0" w:firstRowLastColumn="0" w:lastRowFirstColumn="0" w:lastRowLastColumn="0"/>
+              <w:rPr>
+                <w:rFonts w:cstheme="minorHAnsi"/>
+                <w:sz w:val="22"/>
+                <w:szCs w:val="22"/>
+              </w:rPr>
+            </w:pPr>
+            <w:r>
+              <w:rPr>
+                <w:rFonts w:cstheme="minorHAnsi"/>
+                <w:sz w:val="22"/>
+                <w:szCs w:val="22"/>
+              </w:rPr>
+              <w:t xml:space="preserve">Added JSON files for Projects and beginning to implement JSON files for </w:t>
+            </w:r>
+            <w:r>
+              <w:rPr>
+                <w:rFonts w:cstheme="minorHAnsi"/>
+                <w:sz w:val="22"/>
+                <w:szCs w:val="22"/>
+              </w:rPr>
+              <w:t>languages</w:t>
             </w:r>
           </w:p>
         </w:tc>

</xml_diff>

<commit_message>
Changed the hovering action for buttons
</commit_message>
<xml_diff>
--- a/Website Log.docx
+++ b/Website Log.docx
@@ -2732,6 +2732,29 @@
                 <w:szCs w:val="22"/>
               </w:rPr>
               <w:t>languages</w:t>
+            </w:r>
+          </w:p>
+          <w:p>
+            <w:pPr>
+              <w:pStyle w:val="ListParagraph"/>
+              <w:numPr>
+                <w:ilvl w:val="0"/>
+                <w:numId w:val="7"/>
+              </w:numPr>
+              <w:cnfStyle w:val="000000000000" w:firstRow="0" w:lastRow="0" w:firstColumn="0" w:lastColumn="0" w:oddVBand="0" w:evenVBand="0" w:oddHBand="0" w:evenHBand="0" w:firstRowFirstColumn="0" w:firstRowLastColumn="0" w:lastRowFirstColumn="0" w:lastRowLastColumn="0"/>
+              <w:rPr>
+                <w:rFonts w:cstheme="minorHAnsi"/>
+                <w:sz w:val="22"/>
+                <w:szCs w:val="22"/>
+              </w:rPr>
+            </w:pPr>
+            <w:r>
+              <w:rPr>
+                <w:rFonts w:cstheme="minorHAnsi"/>
+                <w:sz w:val="22"/>
+                <w:szCs w:val="22"/>
+              </w:rPr>
+              <w:t>Removed the hovering option for thinner screens to allow for ease of access</w:t>
             </w:r>
           </w:p>
         </w:tc>

</xml_diff>

<commit_message>
Added nav bar for website
</commit_message>
<xml_diff>
--- a/Website Log.docx
+++ b/Website Log.docx
@@ -2723,22 +2723,22 @@
                 <w:sz w:val="22"/>
                 <w:szCs w:val="22"/>
               </w:rPr>
-              <w:t xml:space="preserve">Added JSON files for Projects and beginning to implement JSON files for </w:t>
-            </w:r>
-            <w:r>
-              <w:rPr>
-                <w:rFonts w:cstheme="minorHAnsi"/>
-                <w:sz w:val="22"/>
-                <w:szCs w:val="22"/>
-              </w:rPr>
-              <w:t>languages</w:t>
-            </w:r>
-          </w:p>
-          <w:p>
-            <w:pPr>
-              <w:pStyle w:val="ListParagraph"/>
-              <w:numPr>
-                <w:ilvl w:val="0"/>
+              <w:t xml:space="preserve">Added JSON files for </w:t>
+            </w:r>
+            <w:r>
+              <w:rPr>
+                <w:rFonts w:cstheme="minorHAnsi"/>
+                <w:sz w:val="22"/>
+                <w:szCs w:val="22"/>
+              </w:rPr>
+              <w:t>the following:</w:t>
+            </w:r>
+          </w:p>
+          <w:p>
+            <w:pPr>
+              <w:pStyle w:val="ListParagraph"/>
+              <w:numPr>
+                <w:ilvl w:val="1"/>
                 <w:numId w:val="7"/>
               </w:numPr>
               <w:cnfStyle w:val="000000000000" w:firstRow="0" w:lastRow="0" w:firstColumn="0" w:lastColumn="0" w:oddVBand="0" w:evenVBand="0" w:oddHBand="0" w:evenHBand="0" w:firstRowFirstColumn="0" w:firstRowLastColumn="0" w:lastRowFirstColumn="0" w:lastRowLastColumn="0"/>
@@ -2754,7 +2754,248 @@
                 <w:sz w:val="22"/>
                 <w:szCs w:val="22"/>
               </w:rPr>
+              <w:t>Resume Job Experiences</w:t>
+            </w:r>
+          </w:p>
+          <w:p>
+            <w:pPr>
+              <w:pStyle w:val="ListParagraph"/>
+              <w:numPr>
+                <w:ilvl w:val="1"/>
+                <w:numId w:val="7"/>
+              </w:numPr>
+              <w:cnfStyle w:val="000000000000" w:firstRow="0" w:lastRow="0" w:firstColumn="0" w:lastColumn="0" w:oddVBand="0" w:evenVBand="0" w:oddHBand="0" w:evenHBand="0" w:firstRowFirstColumn="0" w:firstRowLastColumn="0" w:lastRowFirstColumn="0" w:lastRowLastColumn="0"/>
+              <w:rPr>
+                <w:rFonts w:cstheme="minorHAnsi"/>
+                <w:sz w:val="22"/>
+                <w:szCs w:val="22"/>
+              </w:rPr>
+            </w:pPr>
+            <w:r>
+              <w:rPr>
+                <w:rFonts w:cstheme="minorHAnsi"/>
+                <w:sz w:val="22"/>
+                <w:szCs w:val="22"/>
+              </w:rPr>
+              <w:t>Image Carousel</w:t>
+            </w:r>
+          </w:p>
+          <w:p>
+            <w:pPr>
+              <w:pStyle w:val="ListParagraph"/>
+              <w:numPr>
+                <w:ilvl w:val="1"/>
+                <w:numId w:val="7"/>
+              </w:numPr>
+              <w:cnfStyle w:val="000000000000" w:firstRow="0" w:lastRow="0" w:firstColumn="0" w:lastColumn="0" w:oddVBand="0" w:evenVBand="0" w:oddHBand="0" w:evenHBand="0" w:firstRowFirstColumn="0" w:firstRowLastColumn="0" w:lastRowFirstColumn="0" w:lastRowLastColumn="0"/>
+              <w:rPr>
+                <w:rFonts w:cstheme="minorHAnsi"/>
+                <w:sz w:val="22"/>
+                <w:szCs w:val="22"/>
+              </w:rPr>
+            </w:pPr>
+            <w:r>
+              <w:rPr>
+                <w:rFonts w:cstheme="minorHAnsi"/>
+                <w:sz w:val="22"/>
+                <w:szCs w:val="22"/>
+              </w:rPr>
+              <w:t>Projects</w:t>
+            </w:r>
+          </w:p>
+          <w:p>
+            <w:pPr>
+              <w:pStyle w:val="ListParagraph"/>
+              <w:numPr>
+                <w:ilvl w:val="0"/>
+                <w:numId w:val="7"/>
+              </w:numPr>
+              <w:cnfStyle w:val="000000000000" w:firstRow="0" w:lastRow="0" w:firstColumn="0" w:lastColumn="0" w:oddVBand="0" w:evenVBand="0" w:oddHBand="0" w:evenHBand="0" w:firstRowFirstColumn="0" w:firstRowLastColumn="0" w:lastRowFirstColumn="0" w:lastRowLastColumn="0"/>
+              <w:rPr>
+                <w:rFonts w:cstheme="minorHAnsi"/>
+                <w:sz w:val="22"/>
+                <w:szCs w:val="22"/>
+              </w:rPr>
+            </w:pPr>
+            <w:r>
+              <w:rPr>
+                <w:rFonts w:cstheme="minorHAnsi"/>
+                <w:sz w:val="22"/>
+                <w:szCs w:val="22"/>
+              </w:rPr>
+              <w:t>Changed the Job Experiences part of the resume page to have the LinkedIn rather than the email</w:t>
+            </w:r>
+          </w:p>
+          <w:p>
+            <w:pPr>
+              <w:pStyle w:val="ListParagraph"/>
+              <w:numPr>
+                <w:ilvl w:val="0"/>
+                <w:numId w:val="7"/>
+              </w:numPr>
+              <w:cnfStyle w:val="000000000000" w:firstRow="0" w:lastRow="0" w:firstColumn="0" w:lastColumn="0" w:oddVBand="0" w:evenVBand="0" w:oddHBand="0" w:evenHBand="0" w:firstRowFirstColumn="0" w:firstRowLastColumn="0" w:lastRowFirstColumn="0" w:lastRowLastColumn="0"/>
+              <w:rPr>
+                <w:rFonts w:cstheme="minorHAnsi"/>
+                <w:sz w:val="22"/>
+                <w:szCs w:val="22"/>
+              </w:rPr>
+            </w:pPr>
+            <w:r>
+              <w:rPr>
+                <w:rFonts w:cstheme="minorHAnsi"/>
+                <w:sz w:val="22"/>
+                <w:szCs w:val="22"/>
+              </w:rPr>
               <w:t>Removed the hovering option for thinner screens to allow for ease of access</w:t>
+            </w:r>
+          </w:p>
+          <w:p>
+            <w:pPr>
+              <w:pStyle w:val="ListParagraph"/>
+              <w:numPr>
+                <w:ilvl w:val="0"/>
+                <w:numId w:val="7"/>
+              </w:numPr>
+              <w:cnfStyle w:val="000000000000" w:firstRow="0" w:lastRow="0" w:firstColumn="0" w:lastColumn="0" w:oddVBand="0" w:evenVBand="0" w:oddHBand="0" w:evenHBand="0" w:firstRowFirstColumn="0" w:firstRowLastColumn="0" w:lastRowFirstColumn="0" w:lastRowLastColumn="0"/>
+              <w:rPr>
+                <w:rFonts w:cstheme="minorHAnsi"/>
+                <w:sz w:val="22"/>
+                <w:szCs w:val="22"/>
+              </w:rPr>
+            </w:pPr>
+            <w:r>
+              <w:rPr>
+                <w:rFonts w:cstheme="minorHAnsi"/>
+                <w:sz w:val="22"/>
+                <w:szCs w:val="22"/>
+              </w:rPr>
+              <w:t>Removed the references p</w:t>
+            </w:r>
+            <w:r>
+              <w:rPr>
+                <w:rFonts w:cstheme="minorHAnsi"/>
+                <w:sz w:val="22"/>
+                <w:szCs w:val="22"/>
+              </w:rPr>
+              <w:t xml:space="preserve">art of the site. </w:t>
+            </w:r>
+          </w:p>
+        </w:tc>
+      </w:tr>
+      <w:tr>
+        <w:trPr>
+          <w:cnfStyle w:val="000000100000" w:firstRow="0" w:lastRow="0" w:firstColumn="0" w:lastColumn="0" w:oddVBand="0" w:evenVBand="0" w:oddHBand="1" w:evenHBand="0" w:firstRowFirstColumn="0" w:firstRowLastColumn="0" w:lastRowFirstColumn="0" w:lastRowLastColumn="0"/>
+        </w:trPr>
+        <w:tc>
+          <w:tcPr>
+            <w:cnfStyle w:val="001000000000" w:firstRow="0" w:lastRow="0" w:firstColumn="1" w:lastColumn="0" w:oddVBand="0" w:evenVBand="0" w:oddHBand="0" w:evenHBand="0" w:firstRowFirstColumn="0" w:firstRowLastColumn="0" w:lastRowFirstColumn="0" w:lastRowLastColumn="0"/>
+            <w:tcW w:w="2122" w:type="dxa"/>
+          </w:tcPr>
+          <w:p>
+            <w:pPr>
+              <w:rPr>
+                <w:rFonts w:cstheme="minorHAnsi"/>
+                <w:sz w:val="22"/>
+                <w:szCs w:val="22"/>
+              </w:rPr>
+            </w:pPr>
+            <w:r>
+              <w:rPr>
+                <w:rFonts w:cstheme="minorHAnsi"/>
+                <w:sz w:val="22"/>
+                <w:szCs w:val="22"/>
+              </w:rPr>
+              <w:t>03/23/23</w:t>
+            </w:r>
+          </w:p>
+        </w:tc>
+        <w:tc>
+          <w:tcPr>
+            <w:tcW w:w="8668" w:type="dxa"/>
+          </w:tcPr>
+          <w:p>
+            <w:pPr>
+              <w:pStyle w:val="ListParagraph"/>
+              <w:numPr>
+                <w:ilvl w:val="0"/>
+                <w:numId w:val="7"/>
+              </w:numPr>
+              <w:cnfStyle w:val="000000100000" w:firstRow="0" w:lastRow="0" w:firstColumn="0" w:lastColumn="0" w:oddVBand="0" w:evenVBand="0" w:oddHBand="1" w:evenHBand="0" w:firstRowFirstColumn="0" w:firstRowLastColumn="0" w:lastRowFirstColumn="0" w:lastRowLastColumn="0"/>
+              <w:rPr>
+                <w:rFonts w:cstheme="minorHAnsi"/>
+                <w:sz w:val="22"/>
+                <w:szCs w:val="22"/>
+              </w:rPr>
+            </w:pPr>
+            <w:r>
+              <w:rPr>
+                <w:rFonts w:cstheme="minorHAnsi"/>
+                <w:sz w:val="22"/>
+                <w:szCs w:val="22"/>
+              </w:rPr>
+              <w:t>Added a navigational bar at the top with the home and resume pages</w:t>
+            </w:r>
+          </w:p>
+          <w:p>
+            <w:pPr>
+              <w:pStyle w:val="ListParagraph"/>
+              <w:numPr>
+                <w:ilvl w:val="0"/>
+                <w:numId w:val="7"/>
+              </w:numPr>
+              <w:cnfStyle w:val="000000100000" w:firstRow="0" w:lastRow="0" w:firstColumn="0" w:lastColumn="0" w:oddVBand="0" w:evenVBand="0" w:oddHBand="1" w:evenHBand="0" w:firstRowFirstColumn="0" w:firstRowLastColumn="0" w:lastRowFirstColumn="0" w:lastRowLastColumn="0"/>
+              <w:rPr>
+                <w:rFonts w:cstheme="minorHAnsi"/>
+                <w:sz w:val="22"/>
+                <w:szCs w:val="22"/>
+              </w:rPr>
+            </w:pPr>
+            <w:r>
+              <w:rPr>
+                <w:rFonts w:cstheme="minorHAnsi"/>
+                <w:sz w:val="22"/>
+                <w:szCs w:val="22"/>
+              </w:rPr>
+              <w:t>Changed the hover effect for buttons by adding an opacity filter</w:t>
+            </w:r>
+            <w:r>
+              <w:rPr>
+                <w:rFonts w:cstheme="minorHAnsi"/>
+                <w:sz w:val="22"/>
+                <w:szCs w:val="22"/>
+              </w:rPr>
+              <w:t>, i</w:t>
+            </w:r>
+            <w:r>
+              <w:rPr>
+                <w:rFonts w:cstheme="minorHAnsi"/>
+                <w:sz w:val="22"/>
+                <w:szCs w:val="22"/>
+              </w:rPr>
+              <w:t>mportant for smaller screens since the expanding hovering effect removed for smaller screens</w:t>
+            </w:r>
+          </w:p>
+          <w:p>
+            <w:pPr>
+              <w:pStyle w:val="ListParagraph"/>
+              <w:numPr>
+                <w:ilvl w:val="0"/>
+                <w:numId w:val="7"/>
+              </w:numPr>
+              <w:cnfStyle w:val="000000100000" w:firstRow="0" w:lastRow="0" w:firstColumn="0" w:lastColumn="0" w:oddVBand="0" w:evenVBand="0" w:oddHBand="1" w:evenHBand="0" w:firstRowFirstColumn="0" w:firstRowLastColumn="0" w:lastRowFirstColumn="0" w:lastRowLastColumn="0"/>
+              <w:rPr>
+                <w:rFonts w:cstheme="minorHAnsi"/>
+                <w:sz w:val="22"/>
+                <w:szCs w:val="22"/>
+              </w:rPr>
+            </w:pPr>
+            <w:r>
+              <w:rPr>
+                <w:rFonts w:cstheme="minorHAnsi"/>
+                <w:sz w:val="22"/>
+                <w:szCs w:val="22"/>
+              </w:rPr>
+              <w:t>Removed the back button</w:t>
             </w:r>
           </w:p>
         </w:tc>
@@ -3023,7 +3264,7 @@
         <w:rFonts w:ascii="Symbol" w:hAnsi="Symbol" w:hint="default"/>
       </w:rPr>
     </w:lvl>
-    <w:lvl w:ilvl="1" w:tplc="04090003" w:tentative="1">
+    <w:lvl w:ilvl="1" w:tplc="04090003">
       <w:start w:val="1"/>
       <w:numFmt w:val="bullet"/>
       <w:lvlText w:val="o"/>

</xml_diff>

<commit_message>
JSON changes and added Visual Studio
</commit_message>
<xml_diff>
--- a/Website Log.docx
+++ b/Website Log.docx
@@ -2905,7 +2905,15 @@
                 <w:sz w:val="22"/>
                 <w:szCs w:val="22"/>
               </w:rPr>
-              <w:t>03/23/23</w:t>
+              <w:t>03/23/2</w:t>
+            </w:r>
+            <w:r>
+              <w:rPr>
+                <w:rFonts w:cstheme="minorHAnsi"/>
+                <w:sz w:val="22"/>
+                <w:szCs w:val="22"/>
+              </w:rPr>
+              <w:t>4</w:t>
             </w:r>
           </w:p>
         </w:tc>
@@ -2996,6 +3004,90 @@
                 <w:szCs w:val="22"/>
               </w:rPr>
               <w:t>Removed the back button</w:t>
+            </w:r>
+          </w:p>
+        </w:tc>
+      </w:tr>
+      <w:tr>
+        <w:tc>
+          <w:tcPr>
+            <w:cnfStyle w:val="001000000000" w:firstRow="0" w:lastRow="0" w:firstColumn="1" w:lastColumn="0" w:oddVBand="0" w:evenVBand="0" w:oddHBand="0" w:evenHBand="0" w:firstRowFirstColumn="0" w:firstRowLastColumn="0" w:lastRowFirstColumn="0" w:lastRowLastColumn="0"/>
+            <w:tcW w:w="2122" w:type="dxa"/>
+          </w:tcPr>
+          <w:p>
+            <w:pPr>
+              <w:rPr>
+                <w:rFonts w:cstheme="minorHAnsi"/>
+                <w:sz w:val="22"/>
+                <w:szCs w:val="22"/>
+              </w:rPr>
+            </w:pPr>
+            <w:r>
+              <w:rPr>
+                <w:rFonts w:cstheme="minorHAnsi"/>
+                <w:sz w:val="22"/>
+                <w:szCs w:val="22"/>
+              </w:rPr>
+              <w:t>03/24/24</w:t>
+            </w:r>
+          </w:p>
+        </w:tc>
+        <w:tc>
+          <w:tcPr>
+            <w:tcW w:w="8668" w:type="dxa"/>
+          </w:tcPr>
+          <w:p>
+            <w:pPr>
+              <w:pStyle w:val="ListParagraph"/>
+              <w:numPr>
+                <w:ilvl w:val="0"/>
+                <w:numId w:val="7"/>
+              </w:numPr>
+              <w:cnfStyle w:val="000000000000" w:firstRow="0" w:lastRow="0" w:firstColumn="0" w:lastColumn="0" w:oddVBand="0" w:evenVBand="0" w:oddHBand="0" w:evenHBand="0" w:firstRowFirstColumn="0" w:firstRowLastColumn="0" w:lastRowFirstColumn="0" w:lastRowLastColumn="0"/>
+              <w:rPr>
+                <w:rFonts w:cstheme="minorHAnsi"/>
+                <w:sz w:val="22"/>
+                <w:szCs w:val="22"/>
+              </w:rPr>
+            </w:pPr>
+            <w:r>
+              <w:rPr>
+                <w:rFonts w:cstheme="minorHAnsi"/>
+                <w:sz w:val="22"/>
+                <w:szCs w:val="22"/>
+              </w:rPr>
+              <w:t>Added a JSON file for the language proficiencies</w:t>
+            </w:r>
+            <w:r>
+              <w:rPr>
+                <w:rFonts w:cstheme="minorHAnsi"/>
+                <w:sz w:val="22"/>
+                <w:szCs w:val="22"/>
+              </w:rPr>
+              <w:t>, framework proficiencies, and developer tools proficiencies</w:t>
+            </w:r>
+          </w:p>
+          <w:p>
+            <w:pPr>
+              <w:pStyle w:val="ListParagraph"/>
+              <w:numPr>
+                <w:ilvl w:val="0"/>
+                <w:numId w:val="7"/>
+              </w:numPr>
+              <w:cnfStyle w:val="000000000000" w:firstRow="0" w:lastRow="0" w:firstColumn="0" w:lastColumn="0" w:oddVBand="0" w:evenVBand="0" w:oddHBand="0" w:evenHBand="0" w:firstRowFirstColumn="0" w:firstRowLastColumn="0" w:lastRowFirstColumn="0" w:lastRowLastColumn="0"/>
+              <w:rPr>
+                <w:rFonts w:cstheme="minorHAnsi"/>
+                <w:sz w:val="22"/>
+                <w:szCs w:val="22"/>
+              </w:rPr>
+            </w:pPr>
+            <w:r>
+              <w:rPr>
+                <w:rFonts w:cstheme="minorHAnsi"/>
+                <w:sz w:val="22"/>
+                <w:szCs w:val="22"/>
+              </w:rPr>
+              <w:t>Added Visual Studio to developer tool proficiencies</w:t>
             </w:r>
           </w:p>
         </w:tc>

</xml_diff>

<commit_message>
Attempt to fix the scroll bar shift issue.
</commit_message>
<xml_diff>
--- a/Website Log.docx
+++ b/Website Log.docx
@@ -3087,7 +3087,71 @@
                 <w:sz w:val="22"/>
                 <w:szCs w:val="22"/>
               </w:rPr>
-              <w:t>Added Visual Studio to developer tool proficiencies</w:t>
+              <w:t xml:space="preserve">Added Visual Studio to developer tool </w:t>
+            </w:r>
+            <w:r>
+              <w:rPr>
+                <w:rFonts w:cstheme="minorHAnsi"/>
+                <w:sz w:val="22"/>
+                <w:szCs w:val="22"/>
+              </w:rPr>
+              <w:t>proficiencies</w:t>
+            </w:r>
+          </w:p>
+        </w:tc>
+      </w:tr>
+      <w:tr>
+        <w:trPr>
+          <w:cnfStyle w:val="000000100000" w:firstRow="0" w:lastRow="0" w:firstColumn="0" w:lastColumn="0" w:oddVBand="0" w:evenVBand="0" w:oddHBand="1" w:evenHBand="0" w:firstRowFirstColumn="0" w:firstRowLastColumn="0" w:lastRowFirstColumn="0" w:lastRowLastColumn="0"/>
+        </w:trPr>
+        <w:tc>
+          <w:tcPr>
+            <w:cnfStyle w:val="001000000000" w:firstRow="0" w:lastRow="0" w:firstColumn="1" w:lastColumn="0" w:oddVBand="0" w:evenVBand="0" w:oddHBand="0" w:evenHBand="0" w:firstRowFirstColumn="0" w:firstRowLastColumn="0" w:lastRowFirstColumn="0" w:lastRowLastColumn="0"/>
+            <w:tcW w:w="2122" w:type="dxa"/>
+          </w:tcPr>
+          <w:p>
+            <w:pPr>
+              <w:rPr>
+                <w:rFonts w:cstheme="minorHAnsi"/>
+                <w:sz w:val="22"/>
+                <w:szCs w:val="22"/>
+              </w:rPr>
+            </w:pPr>
+            <w:r>
+              <w:rPr>
+                <w:rFonts w:cstheme="minorHAnsi"/>
+                <w:sz w:val="22"/>
+                <w:szCs w:val="22"/>
+              </w:rPr>
+              <w:t>04/07/24</w:t>
+            </w:r>
+          </w:p>
+        </w:tc>
+        <w:tc>
+          <w:tcPr>
+            <w:tcW w:w="8668" w:type="dxa"/>
+          </w:tcPr>
+          <w:p>
+            <w:pPr>
+              <w:pStyle w:val="ListParagraph"/>
+              <w:numPr>
+                <w:ilvl w:val="0"/>
+                <w:numId w:val="7"/>
+              </w:numPr>
+              <w:cnfStyle w:val="000000100000" w:firstRow="0" w:lastRow="0" w:firstColumn="0" w:lastColumn="0" w:oddVBand="0" w:evenVBand="0" w:oddHBand="1" w:evenHBand="0" w:firstRowFirstColumn="0" w:firstRowLastColumn="0" w:lastRowFirstColumn="0" w:lastRowLastColumn="0"/>
+              <w:rPr>
+                <w:rFonts w:cstheme="minorHAnsi"/>
+                <w:sz w:val="22"/>
+                <w:szCs w:val="22"/>
+              </w:rPr>
+            </w:pPr>
+            <w:r>
+              <w:rPr>
+                <w:rFonts w:cstheme="minorHAnsi"/>
+                <w:sz w:val="22"/>
+                <w:szCs w:val="22"/>
+              </w:rPr>
+              <w:t>Fixing the scrollbar shift issue</w:t>
             </w:r>
           </w:p>
         </w:tc>

</xml_diff>

<commit_message>
Check dev log for June 07
</commit_message>
<xml_diff>
--- a/Website Log.docx
+++ b/Website Log.docx
@@ -3152,6 +3152,336 @@
                 <w:szCs w:val="22"/>
               </w:rPr>
               <w:t>Fixing the scrollbar shift issue</w:t>
+            </w:r>
+          </w:p>
+        </w:tc>
+      </w:tr>
+      <w:tr>
+        <w:tc>
+          <w:tcPr>
+            <w:cnfStyle w:val="001000000000" w:firstRow="0" w:lastRow="0" w:firstColumn="1" w:lastColumn="0" w:oddVBand="0" w:evenVBand="0" w:oddHBand="0" w:evenHBand="0" w:firstRowFirstColumn="0" w:firstRowLastColumn="0" w:lastRowFirstColumn="0" w:lastRowLastColumn="0"/>
+            <w:tcW w:w="2122" w:type="dxa"/>
+          </w:tcPr>
+          <w:p>
+            <w:pPr>
+              <w:rPr>
+                <w:rFonts w:cstheme="minorHAnsi"/>
+                <w:sz w:val="22"/>
+                <w:szCs w:val="22"/>
+              </w:rPr>
+            </w:pPr>
+            <w:r>
+              <w:rPr>
+                <w:rFonts w:cstheme="minorHAnsi"/>
+                <w:sz w:val="22"/>
+                <w:szCs w:val="22"/>
+              </w:rPr>
+              <w:t>06/07/24</w:t>
+            </w:r>
+          </w:p>
+        </w:tc>
+        <w:tc>
+          <w:tcPr>
+            <w:tcW w:w="8668" w:type="dxa"/>
+          </w:tcPr>
+          <w:p>
+            <w:pPr>
+              <w:pStyle w:val="ListParagraph"/>
+              <w:numPr>
+                <w:ilvl w:val="0"/>
+                <w:numId w:val="7"/>
+              </w:numPr>
+              <w:cnfStyle w:val="000000000000" w:firstRow="0" w:lastRow="0" w:firstColumn="0" w:lastColumn="0" w:oddVBand="0" w:evenVBand="0" w:oddHBand="0" w:evenHBand="0" w:firstRowFirstColumn="0" w:firstRowLastColumn="0" w:lastRowFirstColumn="0" w:lastRowLastColumn="0"/>
+              <w:rPr>
+                <w:rFonts w:cstheme="minorHAnsi"/>
+                <w:sz w:val="22"/>
+                <w:szCs w:val="22"/>
+              </w:rPr>
+            </w:pPr>
+            <w:r>
+              <w:rPr>
+                <w:rFonts w:cstheme="minorHAnsi"/>
+                <w:sz w:val="22"/>
+                <w:szCs w:val="22"/>
+              </w:rPr>
+              <w:t>Changed the Pixel Buttons from .</w:t>
+            </w:r>
+            <w:proofErr w:type="spellStart"/>
+            <w:r>
+              <w:rPr>
+                <w:rFonts w:cstheme="minorHAnsi"/>
+                <w:sz w:val="22"/>
+                <w:szCs w:val="22"/>
+              </w:rPr>
+              <w:t>png</w:t>
+            </w:r>
+            <w:proofErr w:type="spellEnd"/>
+            <w:r>
+              <w:rPr>
+                <w:rFonts w:cstheme="minorHAnsi"/>
+                <w:sz w:val="22"/>
+                <w:szCs w:val="22"/>
+              </w:rPr>
+              <w:t xml:space="preserve"> to .</w:t>
+            </w:r>
+            <w:proofErr w:type="spellStart"/>
+            <w:r>
+              <w:rPr>
+                <w:rFonts w:cstheme="minorHAnsi"/>
+                <w:sz w:val="22"/>
+                <w:szCs w:val="22"/>
+              </w:rPr>
+              <w:t>svg</w:t>
+            </w:r>
+            <w:proofErr w:type="spellEnd"/>
+            <w:r>
+              <w:rPr>
+                <w:rFonts w:cstheme="minorHAnsi"/>
+                <w:sz w:val="22"/>
+                <w:szCs w:val="22"/>
+              </w:rPr>
+              <w:t xml:space="preserve"> for quicker load times</w:t>
+            </w:r>
+          </w:p>
+          <w:p>
+            <w:pPr>
+              <w:pStyle w:val="ListParagraph"/>
+              <w:numPr>
+                <w:ilvl w:val="0"/>
+                <w:numId w:val="7"/>
+              </w:numPr>
+              <w:cnfStyle w:val="000000000000" w:firstRow="0" w:lastRow="0" w:firstColumn="0" w:lastColumn="0" w:oddVBand="0" w:evenVBand="0" w:oddHBand="0" w:evenHBand="0" w:firstRowFirstColumn="0" w:firstRowLastColumn="0" w:lastRowFirstColumn="0" w:lastRowLastColumn="0"/>
+              <w:rPr>
+                <w:rFonts w:cstheme="minorHAnsi"/>
+                <w:sz w:val="22"/>
+                <w:szCs w:val="22"/>
+              </w:rPr>
+            </w:pPr>
+            <w:r>
+              <w:rPr>
+                <w:rFonts w:cstheme="minorHAnsi"/>
+                <w:sz w:val="22"/>
+                <w:szCs w:val="22"/>
+              </w:rPr>
+              <w:t>Added following projects:</w:t>
+            </w:r>
+          </w:p>
+          <w:p>
+            <w:pPr>
+              <w:pStyle w:val="ListParagraph"/>
+              <w:numPr>
+                <w:ilvl w:val="1"/>
+                <w:numId w:val="7"/>
+              </w:numPr>
+              <w:cnfStyle w:val="000000000000" w:firstRow="0" w:lastRow="0" w:firstColumn="0" w:lastColumn="0" w:oddVBand="0" w:evenVBand="0" w:oddHBand="0" w:evenHBand="0" w:firstRowFirstColumn="0" w:firstRowLastColumn="0" w:lastRowFirstColumn="0" w:lastRowLastColumn="0"/>
+              <w:rPr>
+                <w:rFonts w:cstheme="minorHAnsi"/>
+                <w:sz w:val="22"/>
+                <w:szCs w:val="22"/>
+              </w:rPr>
+            </w:pPr>
+            <w:proofErr w:type="spellStart"/>
+            <w:r>
+              <w:rPr>
+                <w:rFonts w:cstheme="minorHAnsi"/>
+                <w:sz w:val="22"/>
+                <w:szCs w:val="22"/>
+              </w:rPr>
+              <w:t>LinkHub</w:t>
+            </w:r>
+            <w:proofErr w:type="spellEnd"/>
+          </w:p>
+          <w:p>
+            <w:pPr>
+              <w:pStyle w:val="ListParagraph"/>
+              <w:numPr>
+                <w:ilvl w:val="1"/>
+                <w:numId w:val="7"/>
+              </w:numPr>
+              <w:cnfStyle w:val="000000000000" w:firstRow="0" w:lastRow="0" w:firstColumn="0" w:lastColumn="0" w:oddVBand="0" w:evenVBand="0" w:oddHBand="0" w:evenHBand="0" w:firstRowFirstColumn="0" w:firstRowLastColumn="0" w:lastRowFirstColumn="0" w:lastRowLastColumn="0"/>
+              <w:rPr>
+                <w:rFonts w:cstheme="minorHAnsi"/>
+                <w:sz w:val="22"/>
+                <w:szCs w:val="22"/>
+              </w:rPr>
+            </w:pPr>
+            <w:r>
+              <w:rPr>
+                <w:rFonts w:cstheme="minorHAnsi"/>
+                <w:sz w:val="22"/>
+                <w:szCs w:val="22"/>
+              </w:rPr>
+              <w:t>Pixel Buttons</w:t>
+            </w:r>
+          </w:p>
+          <w:p>
+            <w:pPr>
+              <w:pStyle w:val="ListParagraph"/>
+              <w:numPr>
+                <w:ilvl w:val="0"/>
+                <w:numId w:val="7"/>
+              </w:numPr>
+              <w:cnfStyle w:val="000000000000" w:firstRow="0" w:lastRow="0" w:firstColumn="0" w:lastColumn="0" w:oddVBand="0" w:evenVBand="0" w:oddHBand="0" w:evenHBand="0" w:firstRowFirstColumn="0" w:firstRowLastColumn="0" w:lastRowFirstColumn="0" w:lastRowLastColumn="0"/>
+              <w:rPr>
+                <w:rFonts w:cstheme="minorHAnsi"/>
+                <w:sz w:val="22"/>
+                <w:szCs w:val="22"/>
+              </w:rPr>
+            </w:pPr>
+            <w:r>
+              <w:rPr>
+                <w:rFonts w:cstheme="minorHAnsi"/>
+                <w:sz w:val="22"/>
+                <w:szCs w:val="22"/>
+              </w:rPr>
+              <w:lastRenderedPageBreak/>
+              <w:t>Changed title from “Framework Proficiencies” to “Framework, API, and Library Proficiencies”</w:t>
+            </w:r>
+          </w:p>
+          <w:p>
+            <w:pPr>
+              <w:pStyle w:val="ListParagraph"/>
+              <w:numPr>
+                <w:ilvl w:val="0"/>
+                <w:numId w:val="7"/>
+              </w:numPr>
+              <w:cnfStyle w:val="000000000000" w:firstRow="0" w:lastRow="0" w:firstColumn="0" w:lastColumn="0" w:oddVBand="0" w:evenVBand="0" w:oddHBand="0" w:evenHBand="0" w:firstRowFirstColumn="0" w:firstRowLastColumn="0" w:lastRowFirstColumn="0" w:lastRowLastColumn="0"/>
+              <w:rPr>
+                <w:rFonts w:cstheme="minorHAnsi"/>
+                <w:sz w:val="22"/>
+                <w:szCs w:val="22"/>
+              </w:rPr>
+            </w:pPr>
+            <w:r>
+              <w:rPr>
+                <w:rFonts w:cstheme="minorHAnsi"/>
+                <w:sz w:val="22"/>
+                <w:szCs w:val="22"/>
+              </w:rPr>
+              <w:t xml:space="preserve">Added following to </w:t>
+            </w:r>
+            <w:r>
+              <w:rPr>
+                <w:rFonts w:cstheme="minorHAnsi"/>
+                <w:sz w:val="22"/>
+                <w:szCs w:val="22"/>
+              </w:rPr>
+              <w:t>“Framework, API, and Library Proficiencies”</w:t>
+            </w:r>
+          </w:p>
+          <w:p>
+            <w:pPr>
+              <w:pStyle w:val="ListParagraph"/>
+              <w:numPr>
+                <w:ilvl w:val="1"/>
+                <w:numId w:val="7"/>
+              </w:numPr>
+              <w:cnfStyle w:val="000000000000" w:firstRow="0" w:lastRow="0" w:firstColumn="0" w:lastColumn="0" w:oddVBand="0" w:evenVBand="0" w:oddHBand="0" w:evenHBand="0" w:firstRowFirstColumn="0" w:firstRowLastColumn="0" w:lastRowFirstColumn="0" w:lastRowLastColumn="0"/>
+              <w:rPr>
+                <w:rFonts w:cstheme="minorHAnsi"/>
+                <w:sz w:val="22"/>
+                <w:szCs w:val="22"/>
+              </w:rPr>
+            </w:pPr>
+            <w:r>
+              <w:rPr>
+                <w:rFonts w:cstheme="minorHAnsi"/>
+                <w:sz w:val="22"/>
+                <w:szCs w:val="22"/>
+              </w:rPr>
+              <w:t>Flask</w:t>
+            </w:r>
+          </w:p>
+          <w:p>
+            <w:pPr>
+              <w:pStyle w:val="ListParagraph"/>
+              <w:numPr>
+                <w:ilvl w:val="1"/>
+                <w:numId w:val="7"/>
+              </w:numPr>
+              <w:cnfStyle w:val="000000000000" w:firstRow="0" w:lastRow="0" w:firstColumn="0" w:lastColumn="0" w:oddVBand="0" w:evenVBand="0" w:oddHBand="0" w:evenHBand="0" w:firstRowFirstColumn="0" w:firstRowLastColumn="0" w:lastRowFirstColumn="0" w:lastRowLastColumn="0"/>
+              <w:rPr>
+                <w:rFonts w:cstheme="minorHAnsi"/>
+                <w:sz w:val="22"/>
+                <w:szCs w:val="22"/>
+              </w:rPr>
+            </w:pPr>
+            <w:r>
+              <w:rPr>
+                <w:rFonts w:cstheme="minorHAnsi"/>
+                <w:sz w:val="22"/>
+                <w:szCs w:val="22"/>
+              </w:rPr>
+              <w:t>Node.js</w:t>
+            </w:r>
+          </w:p>
+          <w:p>
+            <w:pPr>
+              <w:pStyle w:val="ListParagraph"/>
+              <w:numPr>
+                <w:ilvl w:val="1"/>
+                <w:numId w:val="7"/>
+              </w:numPr>
+              <w:cnfStyle w:val="000000000000" w:firstRow="0" w:lastRow="0" w:firstColumn="0" w:lastColumn="0" w:oddVBand="0" w:evenVBand="0" w:oddHBand="0" w:evenHBand="0" w:firstRowFirstColumn="0" w:firstRowLastColumn="0" w:lastRowFirstColumn="0" w:lastRowLastColumn="0"/>
+              <w:rPr>
+                <w:rFonts w:cstheme="minorHAnsi"/>
+                <w:sz w:val="22"/>
+                <w:szCs w:val="22"/>
+              </w:rPr>
+            </w:pPr>
+            <w:r>
+              <w:rPr>
+                <w:rFonts w:cstheme="minorHAnsi"/>
+                <w:sz w:val="22"/>
+                <w:szCs w:val="22"/>
+              </w:rPr>
+              <w:t>Postman</w:t>
+            </w:r>
+          </w:p>
+          <w:p>
+            <w:pPr>
+              <w:pStyle w:val="ListParagraph"/>
+              <w:numPr>
+                <w:ilvl w:val="1"/>
+                <w:numId w:val="7"/>
+              </w:numPr>
+              <w:cnfStyle w:val="000000000000" w:firstRow="0" w:lastRow="0" w:firstColumn="0" w:lastColumn="0" w:oddVBand="0" w:evenVBand="0" w:oddHBand="0" w:evenHBand="0" w:firstRowFirstColumn="0" w:firstRowLastColumn="0" w:lastRowFirstColumn="0" w:lastRowLastColumn="0"/>
+              <w:rPr>
+                <w:rFonts w:cstheme="minorHAnsi"/>
+                <w:sz w:val="22"/>
+                <w:szCs w:val="22"/>
+              </w:rPr>
+            </w:pPr>
+            <w:r>
+              <w:rPr>
+                <w:rFonts w:cstheme="minorHAnsi"/>
+                <w:sz w:val="22"/>
+                <w:szCs w:val="22"/>
+              </w:rPr>
+              <w:t>Swagger</w:t>
+            </w:r>
+          </w:p>
+          <w:p>
+            <w:pPr>
+              <w:pStyle w:val="ListParagraph"/>
+              <w:numPr>
+                <w:ilvl w:val="1"/>
+                <w:numId w:val="7"/>
+              </w:numPr>
+              <w:cnfStyle w:val="000000000000" w:firstRow="0" w:lastRow="0" w:firstColumn="0" w:lastColumn="0" w:oddVBand="0" w:evenVBand="0" w:oddHBand="0" w:evenHBand="0" w:firstRowFirstColumn="0" w:firstRowLastColumn="0" w:lastRowFirstColumn="0" w:lastRowLastColumn="0"/>
+              <w:rPr>
+                <w:rFonts w:cstheme="minorHAnsi"/>
+                <w:sz w:val="22"/>
+                <w:szCs w:val="22"/>
+              </w:rPr>
+            </w:pPr>
+            <w:r>
+              <w:rPr>
+                <w:rFonts w:cstheme="minorHAnsi"/>
+                <w:sz w:val="22"/>
+                <w:szCs w:val="22"/>
+              </w:rPr>
+              <w:t>Vue</w:t>
             </w:r>
           </w:p>
         </w:tc>

</xml_diff>

<commit_message>
Added AEM and Cloudflare Workers
</commit_message>
<xml_diff>
--- a/Website Log.docx
+++ b/Website Log.docx
@@ -256,25 +256,7 @@
                 <w:sz w:val="22"/>
                 <w:szCs w:val="22"/>
               </w:rPr>
-              <w:t xml:space="preserve">Language </w:t>
-            </w:r>
-            <w:proofErr w:type="spellStart"/>
-            <w:r>
-              <w:rPr>
-                <w:rFonts w:cstheme="minorHAnsi"/>
-                <w:sz w:val="22"/>
-                <w:szCs w:val="22"/>
-              </w:rPr>
-              <w:t>Pokédex</w:t>
-            </w:r>
-            <w:proofErr w:type="spellEnd"/>
-            <w:r>
-              <w:rPr>
-                <w:rFonts w:cstheme="minorHAnsi"/>
-                <w:sz w:val="22"/>
-                <w:szCs w:val="22"/>
-              </w:rPr>
-              <w:t xml:space="preserve"> has functionality on click of the images</w:t>
+              <w:t>Language Pokédex has functionality on click of the images</w:t>
             </w:r>
           </w:p>
           <w:p>
@@ -465,25 +447,7 @@
                 <w:sz w:val="22"/>
                 <w:szCs w:val="22"/>
               </w:rPr>
-              <w:t xml:space="preserve">Removed Language </w:t>
-            </w:r>
-            <w:proofErr w:type="spellStart"/>
-            <w:r>
-              <w:rPr>
-                <w:rFonts w:cstheme="minorHAnsi"/>
-                <w:sz w:val="22"/>
-                <w:szCs w:val="22"/>
-              </w:rPr>
-              <w:t>Pokédex</w:t>
-            </w:r>
-            <w:proofErr w:type="spellEnd"/>
-            <w:r>
-              <w:rPr>
-                <w:rFonts w:cstheme="minorHAnsi"/>
-                <w:sz w:val="22"/>
-                <w:szCs w:val="22"/>
-              </w:rPr>
-              <w:t xml:space="preserve"> until mobile version is implemented without causing format disruption</w:t>
+              <w:t>Removed Language Pokédex until mobile version is implemented without causing format disruption</w:t>
             </w:r>
           </w:p>
         </w:tc>
@@ -748,18 +712,8 @@
                 <w:sz w:val="22"/>
                 <w:szCs w:val="22"/>
               </w:rPr>
-              <w:t xml:space="preserve"> and </w:t>
-            </w:r>
-            <w:proofErr w:type="spellStart"/>
-            <w:r>
-              <w:rPr>
-                <w:rFonts w:cstheme="minorHAnsi"/>
-                <w:sz w:val="22"/>
-                <w:szCs w:val="22"/>
-              </w:rPr>
-              <w:t>Prolog</w:t>
-            </w:r>
-            <w:proofErr w:type="spellEnd"/>
+              <w:t xml:space="preserve"> and Prolog</w:t>
+            </w:r>
             <w:r>
               <w:rPr>
                 <w:rFonts w:cstheme="minorHAnsi"/>
@@ -1330,25 +1284,7 @@
                 <w:sz w:val="22"/>
                 <w:szCs w:val="22"/>
               </w:rPr>
-              <w:t xml:space="preserve">Changed the variable name from </w:t>
-            </w:r>
-            <w:proofErr w:type="spellStart"/>
-            <w:r>
-              <w:rPr>
-                <w:rFonts w:cstheme="minorHAnsi"/>
-                <w:sz w:val="22"/>
-                <w:szCs w:val="22"/>
-              </w:rPr>
-              <w:t>Linkedin</w:t>
-            </w:r>
-            <w:proofErr w:type="spellEnd"/>
-            <w:r>
-              <w:rPr>
-                <w:rFonts w:cstheme="minorHAnsi"/>
-                <w:sz w:val="22"/>
-                <w:szCs w:val="22"/>
-              </w:rPr>
-              <w:t xml:space="preserve"> to LinkedIn</w:t>
+              <w:t>Changed the variable name from Linkedin to LinkedIn</w:t>
             </w:r>
           </w:p>
           <w:p>
@@ -1859,43 +1795,7 @@
                 <w:sz w:val="22"/>
                 <w:szCs w:val="22"/>
               </w:rPr>
-              <w:t xml:space="preserve">Added </w:t>
-            </w:r>
-            <w:proofErr w:type="spellStart"/>
-            <w:r>
-              <w:rPr>
-                <w:rFonts w:cstheme="minorHAnsi"/>
-                <w:sz w:val="22"/>
-                <w:szCs w:val="22"/>
-              </w:rPr>
-              <w:t>DBeaver</w:t>
-            </w:r>
-            <w:proofErr w:type="spellEnd"/>
-            <w:r>
-              <w:rPr>
-                <w:rFonts w:cstheme="minorHAnsi"/>
-                <w:sz w:val="22"/>
-                <w:szCs w:val="22"/>
-              </w:rPr>
-              <w:t xml:space="preserve">, </w:t>
-            </w:r>
-            <w:proofErr w:type="spellStart"/>
-            <w:r>
-              <w:rPr>
-                <w:rFonts w:cstheme="minorHAnsi"/>
-                <w:sz w:val="22"/>
-                <w:szCs w:val="22"/>
-              </w:rPr>
-              <w:t>VSCode</w:t>
-            </w:r>
-            <w:proofErr w:type="spellEnd"/>
-            <w:r>
-              <w:rPr>
-                <w:rFonts w:cstheme="minorHAnsi"/>
-                <w:sz w:val="22"/>
-                <w:szCs w:val="22"/>
-              </w:rPr>
-              <w:t>, and Eclipse</w:t>
+              <w:t>Added DBeaver, VSCode, and Eclipse</w:t>
             </w:r>
           </w:p>
           <w:p>
@@ -2060,7 +1960,6 @@
                 <w:szCs w:val="22"/>
               </w:rPr>
             </w:pPr>
-            <w:proofErr w:type="spellStart"/>
             <w:r>
               <w:rPr>
                 <w:rFonts w:cstheme="minorHAnsi"/>
@@ -2069,7 +1968,6 @@
               </w:rPr>
               <w:t>JupyterHub</w:t>
             </w:r>
-            <w:proofErr w:type="spellEnd"/>
           </w:p>
           <w:p>
             <w:pPr>
@@ -2131,7 +2029,6 @@
                 <w:szCs w:val="22"/>
               </w:rPr>
             </w:pPr>
-            <w:proofErr w:type="spellStart"/>
             <w:r>
               <w:rPr>
                 <w:rFonts w:cstheme="minorHAnsi"/>
@@ -2140,7 +2037,6 @@
               </w:rPr>
               <w:t>Netbeans</w:t>
             </w:r>
-            <w:proofErr w:type="spellEnd"/>
           </w:p>
           <w:p>
             <w:pPr>
@@ -2156,7 +2052,6 @@
                 <w:szCs w:val="22"/>
               </w:rPr>
             </w:pPr>
-            <w:proofErr w:type="spellStart"/>
             <w:r>
               <w:rPr>
                 <w:rFonts w:cstheme="minorHAnsi"/>
@@ -2165,7 +2060,6 @@
               </w:rPr>
               <w:t>Matlab</w:t>
             </w:r>
-            <w:proofErr w:type="spellEnd"/>
           </w:p>
           <w:p>
             <w:pPr>
@@ -2342,43 +2236,7 @@
                 <w:sz w:val="22"/>
                 <w:szCs w:val="22"/>
               </w:rPr>
-              <w:t xml:space="preserve">Changed font from </w:t>
-            </w:r>
-            <w:proofErr w:type="spellStart"/>
-            <w:r>
-              <w:rPr>
-                <w:rFonts w:cstheme="minorHAnsi"/>
-                <w:sz w:val="22"/>
-                <w:szCs w:val="22"/>
-              </w:rPr>
-              <w:t>dogica</w:t>
-            </w:r>
-            <w:proofErr w:type="spellEnd"/>
-            <w:r>
-              <w:rPr>
-                <w:rFonts w:cstheme="minorHAnsi"/>
-                <w:sz w:val="22"/>
-                <w:szCs w:val="22"/>
-              </w:rPr>
-              <w:t xml:space="preserve"> to </w:t>
-            </w:r>
-            <w:proofErr w:type="spellStart"/>
-            <w:r>
-              <w:rPr>
-                <w:rFonts w:cstheme="minorHAnsi"/>
-                <w:sz w:val="22"/>
-                <w:szCs w:val="22"/>
-              </w:rPr>
-              <w:t>Pixelify</w:t>
-            </w:r>
-            <w:proofErr w:type="spellEnd"/>
-            <w:r>
-              <w:rPr>
-                <w:rFonts w:cstheme="minorHAnsi"/>
-                <w:sz w:val="22"/>
-                <w:szCs w:val="22"/>
-              </w:rPr>
-              <w:t>-Sans</w:t>
+              <w:t>Changed font from dogica to Pixelify-Sans</w:t>
             </w:r>
           </w:p>
         </w:tc>
@@ -2642,36 +2500,8 @@
                 <w:sz w:val="22"/>
                 <w:szCs w:val="22"/>
               </w:rPr>
-              <w:t xml:space="preserve">Started to </w:t>
-            </w:r>
-            <w:proofErr w:type="gramStart"/>
-            <w:r>
-              <w:rPr>
-                <w:rFonts w:cstheme="minorHAnsi"/>
-                <w:sz w:val="22"/>
-                <w:szCs w:val="22"/>
-              </w:rPr>
-              <w:t>implemented</w:t>
-            </w:r>
-            <w:proofErr w:type="gramEnd"/>
-            <w:r>
-              <w:rPr>
-                <w:rFonts w:cstheme="minorHAnsi"/>
-                <w:sz w:val="22"/>
-                <w:szCs w:val="22"/>
-              </w:rPr>
-              <w:t xml:space="preserve"> a JSON file system for images and resources, started with the </w:t>
-            </w:r>
-            <w:proofErr w:type="spellStart"/>
-            <w:r>
-              <w:rPr>
-                <w:rFonts w:cstheme="minorHAnsi"/>
-                <w:sz w:val="22"/>
-                <w:szCs w:val="22"/>
-              </w:rPr>
-              <w:t>ImageCarousel</w:t>
-            </w:r>
-            <w:proofErr w:type="spellEnd"/>
+              <w:t>Started to implemented a JSON file system for images and resources, started with the ImageCarousel</w:t>
+            </w:r>
           </w:p>
         </w:tc>
       </w:tr>
@@ -3204,43 +3034,7 @@
                 <w:sz w:val="22"/>
                 <w:szCs w:val="22"/>
               </w:rPr>
-              <w:t>Changed the Pixel Buttons from .</w:t>
-            </w:r>
-            <w:proofErr w:type="spellStart"/>
-            <w:r>
-              <w:rPr>
-                <w:rFonts w:cstheme="minorHAnsi"/>
-                <w:sz w:val="22"/>
-                <w:szCs w:val="22"/>
-              </w:rPr>
-              <w:t>png</w:t>
-            </w:r>
-            <w:proofErr w:type="spellEnd"/>
-            <w:r>
-              <w:rPr>
-                <w:rFonts w:cstheme="minorHAnsi"/>
-                <w:sz w:val="22"/>
-                <w:szCs w:val="22"/>
-              </w:rPr>
-              <w:t xml:space="preserve"> to .</w:t>
-            </w:r>
-            <w:proofErr w:type="spellStart"/>
-            <w:r>
-              <w:rPr>
-                <w:rFonts w:cstheme="minorHAnsi"/>
-                <w:sz w:val="22"/>
-                <w:szCs w:val="22"/>
-              </w:rPr>
-              <w:t>svg</w:t>
-            </w:r>
-            <w:proofErr w:type="spellEnd"/>
-            <w:r>
-              <w:rPr>
-                <w:rFonts w:cstheme="minorHAnsi"/>
-                <w:sz w:val="22"/>
-                <w:szCs w:val="22"/>
-              </w:rPr>
-              <w:t xml:space="preserve"> for quicker load times</w:t>
+              <w:t>Changed the Pixel Buttons from .png to .svg for quicker load times</w:t>
             </w:r>
           </w:p>
           <w:p>
@@ -3280,7 +3074,6 @@
                 <w:szCs w:val="22"/>
               </w:rPr>
             </w:pPr>
-            <w:proofErr w:type="spellStart"/>
             <w:r>
               <w:rPr>
                 <w:rFonts w:cstheme="minorHAnsi"/>
@@ -3289,7 +3082,6 @@
               </w:rPr>
               <w:t>LinkHub</w:t>
             </w:r>
-            <w:proofErr w:type="spellEnd"/>
           </w:p>
           <w:p>
             <w:pPr>
@@ -3482,6 +3274,170 @@
                 <w:szCs w:val="22"/>
               </w:rPr>
               <w:t>Vue</w:t>
+            </w:r>
+          </w:p>
+          <w:p>
+            <w:pPr>
+              <w:pStyle w:val="ListParagraph"/>
+              <w:numPr>
+                <w:ilvl w:val="0"/>
+                <w:numId w:val="7"/>
+              </w:numPr>
+              <w:cnfStyle w:val="000000000000" w:firstRow="0" w:lastRow="0" w:firstColumn="0" w:lastColumn="0" w:oddVBand="0" w:evenVBand="0" w:oddHBand="0" w:evenHBand="0" w:firstRowFirstColumn="0" w:firstRowLastColumn="0" w:lastRowFirstColumn="0" w:lastRowLastColumn="0"/>
+              <w:rPr>
+                <w:rFonts w:cstheme="minorHAnsi"/>
+                <w:sz w:val="22"/>
+                <w:szCs w:val="22"/>
+              </w:rPr>
+            </w:pPr>
+            <w:r>
+              <w:rPr>
+                <w:rFonts w:cstheme="minorHAnsi"/>
+                <w:sz w:val="22"/>
+                <w:szCs w:val="22"/>
+              </w:rPr>
+              <w:t>Changed title from “</w:t>
+            </w:r>
+            <w:r>
+              <w:rPr>
+                <w:rFonts w:cstheme="minorHAnsi"/>
+                <w:sz w:val="22"/>
+                <w:szCs w:val="22"/>
+              </w:rPr>
+              <w:t>Developer</w:t>
+            </w:r>
+            <w:r>
+              <w:rPr>
+                <w:rFonts w:cstheme="minorHAnsi"/>
+                <w:sz w:val="22"/>
+                <w:szCs w:val="22"/>
+              </w:rPr>
+              <w:t xml:space="preserve"> </w:t>
+            </w:r>
+            <w:r>
+              <w:rPr>
+                <w:rFonts w:cstheme="minorHAnsi"/>
+                <w:sz w:val="22"/>
+                <w:szCs w:val="22"/>
+              </w:rPr>
+              <w:t>Tools Proficiencies</w:t>
+            </w:r>
+            <w:r>
+              <w:rPr>
+                <w:rFonts w:cstheme="minorHAnsi"/>
+                <w:sz w:val="22"/>
+                <w:szCs w:val="22"/>
+              </w:rPr>
+              <w:t>” to “</w:t>
+            </w:r>
+            <w:r>
+              <w:rPr>
+                <w:rFonts w:cstheme="minorHAnsi"/>
+                <w:sz w:val="22"/>
+                <w:szCs w:val="22"/>
+              </w:rPr>
+              <w:t xml:space="preserve">Developer Platform and Tool </w:t>
+            </w:r>
+            <w:r>
+              <w:rPr>
+                <w:rFonts w:cstheme="minorHAnsi"/>
+                <w:sz w:val="22"/>
+                <w:szCs w:val="22"/>
+              </w:rPr>
+              <w:t>Proficiencies”</w:t>
+            </w:r>
+          </w:p>
+          <w:p>
+            <w:pPr>
+              <w:pStyle w:val="ListParagraph"/>
+              <w:numPr>
+                <w:ilvl w:val="0"/>
+                <w:numId w:val="7"/>
+              </w:numPr>
+              <w:cnfStyle w:val="000000000000" w:firstRow="0" w:lastRow="0" w:firstColumn="0" w:lastColumn="0" w:oddVBand="0" w:evenVBand="0" w:oddHBand="0" w:evenHBand="0" w:firstRowFirstColumn="0" w:firstRowLastColumn="0" w:lastRowFirstColumn="0" w:lastRowLastColumn="0"/>
+              <w:rPr>
+                <w:rFonts w:cstheme="minorHAnsi"/>
+                <w:sz w:val="22"/>
+                <w:szCs w:val="22"/>
+              </w:rPr>
+            </w:pPr>
+            <w:r>
+              <w:rPr>
+                <w:rFonts w:cstheme="minorHAnsi"/>
+                <w:sz w:val="22"/>
+                <w:szCs w:val="22"/>
+              </w:rPr>
+              <w:t>Added following to “</w:t>
+            </w:r>
+            <w:r>
+              <w:rPr>
+                <w:rFonts w:cstheme="minorHAnsi"/>
+                <w:sz w:val="22"/>
+                <w:szCs w:val="22"/>
+              </w:rPr>
+              <w:t>Developer Platform and Tool Proficiencies”</w:t>
+            </w:r>
+          </w:p>
+          <w:p>
+            <w:pPr>
+              <w:pStyle w:val="ListParagraph"/>
+              <w:numPr>
+                <w:ilvl w:val="1"/>
+                <w:numId w:val="7"/>
+              </w:numPr>
+              <w:cnfStyle w:val="000000000000" w:firstRow="0" w:lastRow="0" w:firstColumn="0" w:lastColumn="0" w:oddVBand="0" w:evenVBand="0" w:oddHBand="0" w:evenHBand="0" w:firstRowFirstColumn="0" w:firstRowLastColumn="0" w:lastRowFirstColumn="0" w:lastRowLastColumn="0"/>
+              <w:rPr>
+                <w:rFonts w:cstheme="minorHAnsi"/>
+                <w:sz w:val="22"/>
+                <w:szCs w:val="22"/>
+              </w:rPr>
+            </w:pPr>
+            <w:r>
+              <w:rPr>
+                <w:rFonts w:cstheme="minorHAnsi"/>
+                <w:sz w:val="22"/>
+                <w:szCs w:val="22"/>
+              </w:rPr>
+              <w:t xml:space="preserve">AEM (Adobe Experience </w:t>
+            </w:r>
+            <w:r>
+              <w:rPr>
+                <w:rFonts w:cstheme="minorHAnsi"/>
+                <w:sz w:val="22"/>
+                <w:szCs w:val="22"/>
+              </w:rPr>
+              <w:t>Manager</w:t>
+            </w:r>
+            <w:r>
+              <w:rPr>
+                <w:rFonts w:cstheme="minorHAnsi"/>
+                <w:sz w:val="22"/>
+                <w:szCs w:val="22"/>
+              </w:rPr>
+              <w:t>)</w:t>
+            </w:r>
+          </w:p>
+          <w:p>
+            <w:pPr>
+              <w:pStyle w:val="ListParagraph"/>
+              <w:numPr>
+                <w:ilvl w:val="1"/>
+                <w:numId w:val="7"/>
+              </w:numPr>
+              <w:cnfStyle w:val="000000000000" w:firstRow="0" w:lastRow="0" w:firstColumn="0" w:lastColumn="0" w:oddVBand="0" w:evenVBand="0" w:oddHBand="0" w:evenHBand="0" w:firstRowFirstColumn="0" w:firstRowLastColumn="0" w:lastRowFirstColumn="0" w:lastRowLastColumn="0"/>
+              <w:rPr>
+                <w:rFonts w:cstheme="minorHAnsi"/>
+                <w:sz w:val="22"/>
+                <w:szCs w:val="22"/>
+              </w:rPr>
+            </w:pPr>
+            <w:r>
+              <w:rPr>
+                <w:rFonts w:cstheme="minorHAnsi"/>
+                <w:sz w:val="22"/>
+                <w:szCs w:val="22"/>
+              </w:rPr>
+              <w:t>Cloudflare Workers</w:t>
             </w:r>
           </w:p>
         </w:tc>

</xml_diff>

<commit_message>
Converted all logos to svgs
</commit_message>
<xml_diff>
--- a/Website Log.docx
+++ b/Website Log.docx
@@ -256,7 +256,25 @@
                 <w:sz w:val="22"/>
                 <w:szCs w:val="22"/>
               </w:rPr>
-              <w:t>Language Pokédex has functionality on click of the images</w:t>
+              <w:t xml:space="preserve">Language </w:t>
+            </w:r>
+            <w:proofErr w:type="spellStart"/>
+            <w:r>
+              <w:rPr>
+                <w:rFonts w:cstheme="minorHAnsi"/>
+                <w:sz w:val="22"/>
+                <w:szCs w:val="22"/>
+              </w:rPr>
+              <w:t>Pokédex</w:t>
+            </w:r>
+            <w:proofErr w:type="spellEnd"/>
+            <w:r>
+              <w:rPr>
+                <w:rFonts w:cstheme="minorHAnsi"/>
+                <w:sz w:val="22"/>
+                <w:szCs w:val="22"/>
+              </w:rPr>
+              <w:t xml:space="preserve"> has functionality on click of the images</w:t>
             </w:r>
           </w:p>
           <w:p>
@@ -447,7 +465,25 @@
                 <w:sz w:val="22"/>
                 <w:szCs w:val="22"/>
               </w:rPr>
-              <w:t>Removed Language Pokédex until mobile version is implemented without causing format disruption</w:t>
+              <w:t xml:space="preserve">Removed Language </w:t>
+            </w:r>
+            <w:proofErr w:type="spellStart"/>
+            <w:r>
+              <w:rPr>
+                <w:rFonts w:cstheme="minorHAnsi"/>
+                <w:sz w:val="22"/>
+                <w:szCs w:val="22"/>
+              </w:rPr>
+              <w:t>Pokédex</w:t>
+            </w:r>
+            <w:proofErr w:type="spellEnd"/>
+            <w:r>
+              <w:rPr>
+                <w:rFonts w:cstheme="minorHAnsi"/>
+                <w:sz w:val="22"/>
+                <w:szCs w:val="22"/>
+              </w:rPr>
+              <w:t xml:space="preserve"> until mobile version is implemented without causing format disruption</w:t>
             </w:r>
           </w:p>
         </w:tc>
@@ -712,8 +748,18 @@
                 <w:sz w:val="22"/>
                 <w:szCs w:val="22"/>
               </w:rPr>
-              <w:t xml:space="preserve"> and Prolog</w:t>
-            </w:r>
+              <w:t xml:space="preserve"> and </w:t>
+            </w:r>
+            <w:proofErr w:type="spellStart"/>
+            <w:r>
+              <w:rPr>
+                <w:rFonts w:cstheme="minorHAnsi"/>
+                <w:sz w:val="22"/>
+                <w:szCs w:val="22"/>
+              </w:rPr>
+              <w:t>Prolog</w:t>
+            </w:r>
+            <w:proofErr w:type="spellEnd"/>
             <w:r>
               <w:rPr>
                 <w:rFonts w:cstheme="minorHAnsi"/>
@@ -1284,7 +1330,25 @@
                 <w:sz w:val="22"/>
                 <w:szCs w:val="22"/>
               </w:rPr>
-              <w:t>Changed the variable name from Linkedin to LinkedIn</w:t>
+              <w:t xml:space="preserve">Changed the variable name from </w:t>
+            </w:r>
+            <w:proofErr w:type="spellStart"/>
+            <w:r>
+              <w:rPr>
+                <w:rFonts w:cstheme="minorHAnsi"/>
+                <w:sz w:val="22"/>
+                <w:szCs w:val="22"/>
+              </w:rPr>
+              <w:t>Linkedin</w:t>
+            </w:r>
+            <w:proofErr w:type="spellEnd"/>
+            <w:r>
+              <w:rPr>
+                <w:rFonts w:cstheme="minorHAnsi"/>
+                <w:sz w:val="22"/>
+                <w:szCs w:val="22"/>
+              </w:rPr>
+              <w:t xml:space="preserve"> to LinkedIn</w:t>
             </w:r>
           </w:p>
           <w:p>
@@ -1795,7 +1859,43 @@
                 <w:sz w:val="22"/>
                 <w:szCs w:val="22"/>
               </w:rPr>
-              <w:t>Added DBeaver, VSCode, and Eclipse</w:t>
+              <w:t xml:space="preserve">Added </w:t>
+            </w:r>
+            <w:proofErr w:type="spellStart"/>
+            <w:r>
+              <w:rPr>
+                <w:rFonts w:cstheme="minorHAnsi"/>
+                <w:sz w:val="22"/>
+                <w:szCs w:val="22"/>
+              </w:rPr>
+              <w:t>DBeaver</w:t>
+            </w:r>
+            <w:proofErr w:type="spellEnd"/>
+            <w:r>
+              <w:rPr>
+                <w:rFonts w:cstheme="minorHAnsi"/>
+                <w:sz w:val="22"/>
+                <w:szCs w:val="22"/>
+              </w:rPr>
+              <w:t xml:space="preserve">, </w:t>
+            </w:r>
+            <w:proofErr w:type="spellStart"/>
+            <w:r>
+              <w:rPr>
+                <w:rFonts w:cstheme="minorHAnsi"/>
+                <w:sz w:val="22"/>
+                <w:szCs w:val="22"/>
+              </w:rPr>
+              <w:t>VSCode</w:t>
+            </w:r>
+            <w:proofErr w:type="spellEnd"/>
+            <w:r>
+              <w:rPr>
+                <w:rFonts w:cstheme="minorHAnsi"/>
+                <w:sz w:val="22"/>
+                <w:szCs w:val="22"/>
+              </w:rPr>
+              <w:t>, and Eclipse</w:t>
             </w:r>
           </w:p>
           <w:p>
@@ -1960,6 +2060,7 @@
                 <w:szCs w:val="22"/>
               </w:rPr>
             </w:pPr>
+            <w:proofErr w:type="spellStart"/>
             <w:r>
               <w:rPr>
                 <w:rFonts w:cstheme="minorHAnsi"/>
@@ -1968,6 +2069,7 @@
               </w:rPr>
               <w:t>JupyterHub</w:t>
             </w:r>
+            <w:proofErr w:type="spellEnd"/>
           </w:p>
           <w:p>
             <w:pPr>
@@ -2029,6 +2131,7 @@
                 <w:szCs w:val="22"/>
               </w:rPr>
             </w:pPr>
+            <w:proofErr w:type="spellStart"/>
             <w:r>
               <w:rPr>
                 <w:rFonts w:cstheme="minorHAnsi"/>
@@ -2037,6 +2140,7 @@
               </w:rPr>
               <w:t>Netbeans</w:t>
             </w:r>
+            <w:proofErr w:type="spellEnd"/>
           </w:p>
           <w:p>
             <w:pPr>
@@ -2052,6 +2156,7 @@
                 <w:szCs w:val="22"/>
               </w:rPr>
             </w:pPr>
+            <w:proofErr w:type="spellStart"/>
             <w:r>
               <w:rPr>
                 <w:rFonts w:cstheme="minorHAnsi"/>
@@ -2060,6 +2165,7 @@
               </w:rPr>
               <w:t>Matlab</w:t>
             </w:r>
+            <w:proofErr w:type="spellEnd"/>
           </w:p>
           <w:p>
             <w:pPr>
@@ -2236,7 +2342,43 @@
                 <w:sz w:val="22"/>
                 <w:szCs w:val="22"/>
               </w:rPr>
-              <w:t>Changed font from dogica to Pixelify-Sans</w:t>
+              <w:t xml:space="preserve">Changed font from </w:t>
+            </w:r>
+            <w:proofErr w:type="spellStart"/>
+            <w:r>
+              <w:rPr>
+                <w:rFonts w:cstheme="minorHAnsi"/>
+                <w:sz w:val="22"/>
+                <w:szCs w:val="22"/>
+              </w:rPr>
+              <w:t>dogica</w:t>
+            </w:r>
+            <w:proofErr w:type="spellEnd"/>
+            <w:r>
+              <w:rPr>
+                <w:rFonts w:cstheme="minorHAnsi"/>
+                <w:sz w:val="22"/>
+                <w:szCs w:val="22"/>
+              </w:rPr>
+              <w:t xml:space="preserve"> to </w:t>
+            </w:r>
+            <w:proofErr w:type="spellStart"/>
+            <w:r>
+              <w:rPr>
+                <w:rFonts w:cstheme="minorHAnsi"/>
+                <w:sz w:val="22"/>
+                <w:szCs w:val="22"/>
+              </w:rPr>
+              <w:t>Pixelify</w:t>
+            </w:r>
+            <w:proofErr w:type="spellEnd"/>
+            <w:r>
+              <w:rPr>
+                <w:rFonts w:cstheme="minorHAnsi"/>
+                <w:sz w:val="22"/>
+                <w:szCs w:val="22"/>
+              </w:rPr>
+              <w:t>-Sans</w:t>
             </w:r>
           </w:p>
         </w:tc>
@@ -2500,8 +2642,36 @@
                 <w:sz w:val="22"/>
                 <w:szCs w:val="22"/>
               </w:rPr>
-              <w:t>Started to implemented a JSON file system for images and resources, started with the ImageCarousel</w:t>
-            </w:r>
+              <w:t xml:space="preserve">Started to </w:t>
+            </w:r>
+            <w:proofErr w:type="gramStart"/>
+            <w:r>
+              <w:rPr>
+                <w:rFonts w:cstheme="minorHAnsi"/>
+                <w:sz w:val="22"/>
+                <w:szCs w:val="22"/>
+              </w:rPr>
+              <w:t>implemented</w:t>
+            </w:r>
+            <w:proofErr w:type="gramEnd"/>
+            <w:r>
+              <w:rPr>
+                <w:rFonts w:cstheme="minorHAnsi"/>
+                <w:sz w:val="22"/>
+                <w:szCs w:val="22"/>
+              </w:rPr>
+              <w:t xml:space="preserve"> a JSON file system for images and resources, started with the </w:t>
+            </w:r>
+            <w:proofErr w:type="spellStart"/>
+            <w:r>
+              <w:rPr>
+                <w:rFonts w:cstheme="minorHAnsi"/>
+                <w:sz w:val="22"/>
+                <w:szCs w:val="22"/>
+              </w:rPr>
+              <w:t>ImageCarousel</w:t>
+            </w:r>
+            <w:proofErr w:type="spellEnd"/>
           </w:p>
         </w:tc>
       </w:tr>
@@ -3034,7 +3204,43 @@
                 <w:sz w:val="22"/>
                 <w:szCs w:val="22"/>
               </w:rPr>
-              <w:t>Changed the Pixel Buttons from .png to .svg for quicker load times</w:t>
+              <w:t>Changed the Pixel Buttons from .</w:t>
+            </w:r>
+            <w:proofErr w:type="spellStart"/>
+            <w:r>
+              <w:rPr>
+                <w:rFonts w:cstheme="minorHAnsi"/>
+                <w:sz w:val="22"/>
+                <w:szCs w:val="22"/>
+              </w:rPr>
+              <w:t>png</w:t>
+            </w:r>
+            <w:proofErr w:type="spellEnd"/>
+            <w:r>
+              <w:rPr>
+                <w:rFonts w:cstheme="minorHAnsi"/>
+                <w:sz w:val="22"/>
+                <w:szCs w:val="22"/>
+              </w:rPr>
+              <w:t xml:space="preserve"> to .</w:t>
+            </w:r>
+            <w:proofErr w:type="spellStart"/>
+            <w:r>
+              <w:rPr>
+                <w:rFonts w:cstheme="minorHAnsi"/>
+                <w:sz w:val="22"/>
+                <w:szCs w:val="22"/>
+              </w:rPr>
+              <w:t>svg</w:t>
+            </w:r>
+            <w:proofErr w:type="spellEnd"/>
+            <w:r>
+              <w:rPr>
+                <w:rFonts w:cstheme="minorHAnsi"/>
+                <w:sz w:val="22"/>
+                <w:szCs w:val="22"/>
+              </w:rPr>
+              <w:t xml:space="preserve"> for quicker load times</w:t>
             </w:r>
           </w:p>
           <w:p>
@@ -3074,6 +3280,7 @@
                 <w:szCs w:val="22"/>
               </w:rPr>
             </w:pPr>
+            <w:proofErr w:type="spellStart"/>
             <w:r>
               <w:rPr>
                 <w:rFonts w:cstheme="minorHAnsi"/>
@@ -3082,6 +3289,7 @@
               </w:rPr>
               <w:t>LinkHub</w:t>
             </w:r>
+            <w:proofErr w:type="spellEnd"/>
           </w:p>
           <w:p>
             <w:pPr>
@@ -3296,6 +3504,61 @@
                 <w:sz w:val="22"/>
                 <w:szCs w:val="22"/>
               </w:rPr>
+              <w:t>Moved assets for “</w:t>
+            </w:r>
+            <w:r>
+              <w:rPr>
+                <w:rFonts w:cstheme="minorHAnsi"/>
+                <w:sz w:val="22"/>
+                <w:szCs w:val="22"/>
+              </w:rPr>
+              <w:t>Framework, API, and Library Proficiencies</w:t>
+            </w:r>
+            <w:r>
+              <w:rPr>
+                <w:rFonts w:cstheme="minorHAnsi"/>
+                <w:sz w:val="22"/>
+                <w:szCs w:val="22"/>
+              </w:rPr>
+              <w:t xml:space="preserve">” to separate folder </w:t>
+            </w:r>
+            <w:r>
+              <w:rPr>
+                <w:rFonts w:cstheme="minorHAnsi"/>
+                <w:sz w:val="22"/>
+                <w:szCs w:val="22"/>
+              </w:rPr>
+              <w:t>named</w:t>
+            </w:r>
+            <w:r>
+              <w:rPr>
+                <w:rFonts w:cstheme="minorHAnsi"/>
+                <w:sz w:val="22"/>
+                <w:szCs w:val="22"/>
+              </w:rPr>
+              <w:t xml:space="preserve"> “FAL”</w:t>
+            </w:r>
+          </w:p>
+          <w:p>
+            <w:pPr>
+              <w:pStyle w:val="ListParagraph"/>
+              <w:numPr>
+                <w:ilvl w:val="0"/>
+                <w:numId w:val="7"/>
+              </w:numPr>
+              <w:cnfStyle w:val="000000000000" w:firstRow="0" w:lastRow="0" w:firstColumn="0" w:lastColumn="0" w:oddVBand="0" w:evenVBand="0" w:oddHBand="0" w:evenHBand="0" w:firstRowFirstColumn="0" w:firstRowLastColumn="0" w:lastRowFirstColumn="0" w:lastRowLastColumn="0"/>
+              <w:rPr>
+                <w:rFonts w:cstheme="minorHAnsi"/>
+                <w:sz w:val="22"/>
+                <w:szCs w:val="22"/>
+              </w:rPr>
+            </w:pPr>
+            <w:r>
+              <w:rPr>
+                <w:rFonts w:cstheme="minorHAnsi"/>
+                <w:sz w:val="22"/>
+                <w:szCs w:val="22"/>
+              </w:rPr>
               <w:t>Changed title from “</w:t>
             </w:r>
             <w:r>
@@ -3438,6 +3701,158 @@
                 <w:szCs w:val="22"/>
               </w:rPr>
               <w:t>Cloudflare Workers</w:t>
+            </w:r>
+          </w:p>
+          <w:p>
+            <w:pPr>
+              <w:pStyle w:val="ListParagraph"/>
+              <w:numPr>
+                <w:ilvl w:val="0"/>
+                <w:numId w:val="7"/>
+              </w:numPr>
+              <w:cnfStyle w:val="000000000000" w:firstRow="0" w:lastRow="0" w:firstColumn="0" w:lastColumn="0" w:oddVBand="0" w:evenVBand="0" w:oddHBand="0" w:evenHBand="0" w:firstRowFirstColumn="0" w:firstRowLastColumn="0" w:lastRowFirstColumn="0" w:lastRowLastColumn="0"/>
+              <w:rPr>
+                <w:rFonts w:cstheme="minorHAnsi"/>
+                <w:sz w:val="22"/>
+                <w:szCs w:val="22"/>
+              </w:rPr>
+            </w:pPr>
+            <w:r>
+              <w:rPr>
+                <w:rFonts w:cstheme="minorHAnsi"/>
+                <w:sz w:val="22"/>
+                <w:szCs w:val="22"/>
+              </w:rPr>
+              <w:t xml:space="preserve">Moved the </w:t>
+            </w:r>
+            <w:r>
+              <w:rPr>
+                <w:rFonts w:cstheme="minorHAnsi"/>
+                <w:sz w:val="22"/>
+                <w:szCs w:val="22"/>
+              </w:rPr>
+              <w:t>a</w:t>
+            </w:r>
+            <w:r>
+              <w:rPr>
+                <w:rFonts w:cstheme="minorHAnsi"/>
+                <w:sz w:val="22"/>
+                <w:szCs w:val="22"/>
+              </w:rPr>
+              <w:t>ssets for Pixel Switch and associated images to separate folder</w:t>
+            </w:r>
+            <w:r>
+              <w:rPr>
+                <w:rFonts w:cstheme="minorHAnsi"/>
+                <w:sz w:val="22"/>
+                <w:szCs w:val="22"/>
+              </w:rPr>
+              <w:t xml:space="preserve"> named “Switch”</w:t>
+            </w:r>
+          </w:p>
+          <w:p>
+            <w:pPr>
+              <w:pStyle w:val="ListParagraph"/>
+              <w:numPr>
+                <w:ilvl w:val="0"/>
+                <w:numId w:val="7"/>
+              </w:numPr>
+              <w:cnfStyle w:val="000000000000" w:firstRow="0" w:lastRow="0" w:firstColumn="0" w:lastColumn="0" w:oddVBand="0" w:evenVBand="0" w:oddHBand="0" w:evenHBand="0" w:firstRowFirstColumn="0" w:firstRowLastColumn="0" w:lastRowFirstColumn="0" w:lastRowLastColumn="0"/>
+              <w:rPr>
+                <w:rFonts w:cstheme="minorHAnsi"/>
+                <w:sz w:val="22"/>
+                <w:szCs w:val="22"/>
+              </w:rPr>
+            </w:pPr>
+            <w:r>
+              <w:rPr>
+                <w:rFonts w:cstheme="minorHAnsi"/>
+                <w:sz w:val="22"/>
+                <w:szCs w:val="22"/>
+              </w:rPr>
+              <w:t>Moved the assets for any text boxes to a separate folder named “</w:t>
+            </w:r>
+            <w:proofErr w:type="spellStart"/>
+            <w:r>
+              <w:rPr>
+                <w:rFonts w:cstheme="minorHAnsi"/>
+                <w:sz w:val="22"/>
+                <w:szCs w:val="22"/>
+              </w:rPr>
+              <w:t>TextBox</w:t>
+            </w:r>
+            <w:proofErr w:type="spellEnd"/>
+            <w:r>
+              <w:rPr>
+                <w:rFonts w:cstheme="minorHAnsi"/>
+                <w:sz w:val="22"/>
+                <w:szCs w:val="22"/>
+              </w:rPr>
+              <w:t>”</w:t>
+            </w:r>
+          </w:p>
+          <w:p>
+            <w:pPr>
+              <w:pStyle w:val="ListParagraph"/>
+              <w:numPr>
+                <w:ilvl w:val="0"/>
+                <w:numId w:val="7"/>
+              </w:numPr>
+              <w:cnfStyle w:val="000000000000" w:firstRow="0" w:lastRow="0" w:firstColumn="0" w:lastColumn="0" w:oddVBand="0" w:evenVBand="0" w:oddHBand="0" w:evenHBand="0" w:firstRowFirstColumn="0" w:firstRowLastColumn="0" w:lastRowFirstColumn="0" w:lastRowLastColumn="0"/>
+              <w:rPr>
+                <w:rFonts w:cstheme="minorHAnsi"/>
+                <w:sz w:val="22"/>
+                <w:szCs w:val="22"/>
+              </w:rPr>
+            </w:pPr>
+            <w:r>
+              <w:rPr>
+                <w:rFonts w:cstheme="minorHAnsi"/>
+                <w:sz w:val="22"/>
+                <w:szCs w:val="22"/>
+              </w:rPr>
+              <w:t>Moved unused assets into folder named “Unused”</w:t>
+            </w:r>
+          </w:p>
+          <w:p>
+            <w:pPr>
+              <w:pStyle w:val="ListParagraph"/>
+              <w:numPr>
+                <w:ilvl w:val="0"/>
+                <w:numId w:val="7"/>
+              </w:numPr>
+              <w:cnfStyle w:val="000000000000" w:firstRow="0" w:lastRow="0" w:firstColumn="0" w:lastColumn="0" w:oddVBand="0" w:evenVBand="0" w:oddHBand="0" w:evenHBand="0" w:firstRowFirstColumn="0" w:firstRowLastColumn="0" w:lastRowFirstColumn="0" w:lastRowLastColumn="0"/>
+              <w:rPr>
+                <w:rFonts w:cstheme="minorHAnsi"/>
+                <w:sz w:val="22"/>
+                <w:szCs w:val="22"/>
+              </w:rPr>
+            </w:pPr>
+            <w:r>
+              <w:rPr>
+                <w:rFonts w:cstheme="minorHAnsi"/>
+                <w:sz w:val="22"/>
+                <w:szCs w:val="22"/>
+              </w:rPr>
+              <w:t>Changed logo assets from .</w:t>
+            </w:r>
+            <w:proofErr w:type="spellStart"/>
+            <w:r>
+              <w:rPr>
+                <w:rFonts w:cstheme="minorHAnsi"/>
+                <w:sz w:val="22"/>
+                <w:szCs w:val="22"/>
+              </w:rPr>
+              <w:t>png</w:t>
+            </w:r>
+            <w:proofErr w:type="spellEnd"/>
+            <w:r>
+              <w:rPr>
+                <w:rFonts w:cstheme="minorHAnsi"/>
+                <w:sz w:val="22"/>
+                <w:szCs w:val="22"/>
+              </w:rPr>
+              <w:t xml:space="preserve"> to .svg</w:t>
             </w:r>
           </w:p>
         </w:tc>

</xml_diff>